<commit_message>
Added authentication project start.
</commit_message>
<xml_diff>
--- a/React.docx
+++ b/React.docx
@@ -72,7 +72,7 @@
           <w:r>
             <w:fldChar w:fldCharType="separate"/>
           </w:r>
-          <w:hyperlink w:anchor="_Toc94719001" w:history="1">
+          <w:hyperlink w:anchor="_Toc94862569" w:history="1">
             <w:r>
               <w:rPr>
                 <w:rStyle w:val="Hyperlink"/>
@@ -99,7 +99,7 @@
                 <w:noProof/>
                 <w:webHidden/>
               </w:rPr>
-              <w:instrText xml:space="preserve"> PAGEREF _Toc94719001 \h </w:instrText>
+              <w:instrText xml:space="preserve"> PAGEREF _Toc94862569 \h </w:instrText>
             </w:r>
             <w:r>
               <w:rPr>
@@ -141,7 +141,7 @@
               <w:noProof/>
             </w:rPr>
           </w:pPr>
-          <w:hyperlink w:anchor="_Toc94719002" w:history="1">
+          <w:hyperlink w:anchor="_Toc94862570" w:history="1">
             <w:r>
               <w:rPr>
                 <w:rStyle w:val="Hyperlink"/>
@@ -168,7 +168,7 @@
                 <w:noProof/>
                 <w:webHidden/>
               </w:rPr>
-              <w:instrText xml:space="preserve"> PAGEREF _Toc94719002 \h </w:instrText>
+              <w:instrText xml:space="preserve"> PAGEREF _Toc94862570 \h </w:instrText>
             </w:r>
             <w:r>
               <w:rPr>
@@ -210,7 +210,7 @@
               <w:noProof/>
             </w:rPr>
           </w:pPr>
-          <w:hyperlink w:anchor="_Toc94719003" w:history="1">
+          <w:hyperlink w:anchor="_Toc94862571" w:history="1">
             <w:r>
               <w:rPr>
                 <w:rStyle w:val="Hyperlink"/>
@@ -237,7 +237,7 @@
                 <w:noProof/>
                 <w:webHidden/>
               </w:rPr>
-              <w:instrText xml:space="preserve"> PAGEREF _Toc94719003 \h </w:instrText>
+              <w:instrText xml:space="preserve"> PAGEREF _Toc94862571 \h </w:instrText>
             </w:r>
             <w:r>
               <w:rPr>
@@ -279,7 +279,7 @@
               <w:noProof/>
             </w:rPr>
           </w:pPr>
-          <w:hyperlink w:anchor="_Toc94719004" w:history="1">
+          <w:hyperlink w:anchor="_Toc94862572" w:history="1">
             <w:r>
               <w:rPr>
                 <w:rStyle w:val="Hyperlink"/>
@@ -306,7 +306,7 @@
                 <w:noProof/>
                 <w:webHidden/>
               </w:rPr>
-              <w:instrText xml:space="preserve"> PAGEREF _Toc94719004 \h </w:instrText>
+              <w:instrText xml:space="preserve"> PAGEREF _Toc94862572 \h </w:instrText>
             </w:r>
             <w:r>
               <w:rPr>
@@ -326,7 +326,7 @@
                 <w:noProof/>
                 <w:webHidden/>
               </w:rPr>
-              <w:t>3</w:t>
+              <w:t>4</w:t>
             </w:r>
             <w:r>
               <w:rPr>
@@ -348,7 +348,7 @@
               <w:noProof/>
             </w:rPr>
           </w:pPr>
-          <w:hyperlink w:anchor="_Toc94719005" w:history="1">
+          <w:hyperlink w:anchor="_Toc94862573" w:history="1">
             <w:r>
               <w:rPr>
                 <w:rStyle w:val="Hyperlink"/>
@@ -375,7 +375,7 @@
                 <w:noProof/>
                 <w:webHidden/>
               </w:rPr>
-              <w:instrText xml:space="preserve"> PAGEREF _Toc94719005 \h </w:instrText>
+              <w:instrText xml:space="preserve"> PAGEREF _Toc94862573 \h </w:instrText>
             </w:r>
             <w:r>
               <w:rPr>
@@ -417,7 +417,7 @@
               <w:noProof/>
             </w:rPr>
           </w:pPr>
-          <w:hyperlink w:anchor="_Toc94719006" w:history="1">
+          <w:hyperlink w:anchor="_Toc94862574" w:history="1">
             <w:r>
               <w:rPr>
                 <w:rStyle w:val="Hyperlink"/>
@@ -444,7 +444,7 @@
                 <w:noProof/>
                 <w:webHidden/>
               </w:rPr>
-              <w:instrText xml:space="preserve"> PAGEREF _Toc94719006 \h </w:instrText>
+              <w:instrText xml:space="preserve"> PAGEREF _Toc94862574 \h </w:instrText>
             </w:r>
             <w:r>
               <w:rPr>
@@ -486,7 +486,7 @@
               <w:noProof/>
             </w:rPr>
           </w:pPr>
-          <w:hyperlink w:anchor="_Toc94719007" w:history="1">
+          <w:hyperlink w:anchor="_Toc94862575" w:history="1">
             <w:r>
               <w:rPr>
                 <w:rStyle w:val="Hyperlink"/>
@@ -513,7 +513,7 @@
                 <w:noProof/>
                 <w:webHidden/>
               </w:rPr>
-              <w:instrText xml:space="preserve"> PAGEREF _Toc94719007 \h </w:instrText>
+              <w:instrText xml:space="preserve"> PAGEREF _Toc94862575 \h </w:instrText>
             </w:r>
             <w:r>
               <w:rPr>
@@ -555,7 +555,7 @@
               <w:noProof/>
             </w:rPr>
           </w:pPr>
-          <w:hyperlink w:anchor="_Toc94719008" w:history="1">
+          <w:hyperlink w:anchor="_Toc94862576" w:history="1">
             <w:r>
               <w:rPr>
                 <w:rStyle w:val="Hyperlink"/>
@@ -582,7 +582,7 @@
                 <w:noProof/>
                 <w:webHidden/>
               </w:rPr>
-              <w:instrText xml:space="preserve"> PAGEREF _Toc94719008 \h </w:instrText>
+              <w:instrText xml:space="preserve"> PAGEREF _Toc94862576 \h </w:instrText>
             </w:r>
             <w:r>
               <w:rPr>
@@ -624,7 +624,7 @@
               <w:noProof/>
             </w:rPr>
           </w:pPr>
-          <w:hyperlink w:anchor="_Toc94719009" w:history="1">
+          <w:hyperlink w:anchor="_Toc94862577" w:history="1">
             <w:r>
               <w:rPr>
                 <w:rStyle w:val="Hyperlink"/>
@@ -651,7 +651,7 @@
                 <w:noProof/>
                 <w:webHidden/>
               </w:rPr>
-              <w:instrText xml:space="preserve"> PAGEREF _Toc94719009 \h </w:instrText>
+              <w:instrText xml:space="preserve"> PAGEREF _Toc94862577 \h </w:instrText>
             </w:r>
             <w:r>
               <w:rPr>
@@ -693,7 +693,7 @@
               <w:noProof/>
             </w:rPr>
           </w:pPr>
-          <w:hyperlink w:anchor="_Toc94719010" w:history="1">
+          <w:hyperlink w:anchor="_Toc94862578" w:history="1">
             <w:r>
               <w:rPr>
                 <w:rStyle w:val="Hyperlink"/>
@@ -720,7 +720,7 @@
                 <w:noProof/>
                 <w:webHidden/>
               </w:rPr>
-              <w:instrText xml:space="preserve"> PAGEREF _Toc94719010 \h </w:instrText>
+              <w:instrText xml:space="preserve"> PAGEREF _Toc94862578 \h </w:instrText>
             </w:r>
             <w:r>
               <w:rPr>
@@ -762,7 +762,7 @@
               <w:noProof/>
             </w:rPr>
           </w:pPr>
-          <w:hyperlink w:anchor="_Toc94719011" w:history="1">
+          <w:hyperlink w:anchor="_Toc94862579" w:history="1">
             <w:r>
               <w:rPr>
                 <w:rStyle w:val="Hyperlink"/>
@@ -789,7 +789,7 @@
                 <w:noProof/>
                 <w:webHidden/>
               </w:rPr>
-              <w:instrText xml:space="preserve"> PAGEREF _Toc94719011 \h </w:instrText>
+              <w:instrText xml:space="preserve"> PAGEREF _Toc94862579 \h </w:instrText>
             </w:r>
             <w:r>
               <w:rPr>
@@ -831,7 +831,7 @@
               <w:noProof/>
             </w:rPr>
           </w:pPr>
-          <w:hyperlink w:anchor="_Toc94719012" w:history="1">
+          <w:hyperlink w:anchor="_Toc94862580" w:history="1">
             <w:r>
               <w:rPr>
                 <w:rStyle w:val="Hyperlink"/>
@@ -858,7 +858,7 @@
                 <w:noProof/>
                 <w:webHidden/>
               </w:rPr>
-              <w:instrText xml:space="preserve"> PAGEREF _Toc94719012 \h </w:instrText>
+              <w:instrText xml:space="preserve"> PAGEREF _Toc94862580 \h </w:instrText>
             </w:r>
             <w:r>
               <w:rPr>
@@ -900,7 +900,7 @@
               <w:noProof/>
             </w:rPr>
           </w:pPr>
-          <w:hyperlink w:anchor="_Toc94719013" w:history="1">
+          <w:hyperlink w:anchor="_Toc94862581" w:history="1">
             <w:r>
               <w:rPr>
                 <w:rStyle w:val="Hyperlink"/>
@@ -927,7 +927,7 @@
                 <w:noProof/>
                 <w:webHidden/>
               </w:rPr>
-              <w:instrText xml:space="preserve"> PAGEREF _Toc94719013 \h </w:instrText>
+              <w:instrText xml:space="preserve"> PAGEREF _Toc94862581 \h </w:instrText>
             </w:r>
             <w:r>
               <w:rPr>
@@ -969,7 +969,7 @@
               <w:noProof/>
             </w:rPr>
           </w:pPr>
-          <w:hyperlink w:anchor="_Toc94719014" w:history="1">
+          <w:hyperlink w:anchor="_Toc94862582" w:history="1">
             <w:r>
               <w:rPr>
                 <w:rStyle w:val="Hyperlink"/>
@@ -996,7 +996,7 @@
                 <w:noProof/>
                 <w:webHidden/>
               </w:rPr>
-              <w:instrText xml:space="preserve"> PAGEREF _Toc94719014 \h </w:instrText>
+              <w:instrText xml:space="preserve"> PAGEREF _Toc94862582 \h </w:instrText>
             </w:r>
             <w:r>
               <w:rPr>
@@ -1038,7 +1038,7 @@
               <w:noProof/>
             </w:rPr>
           </w:pPr>
-          <w:hyperlink w:anchor="_Toc94719015" w:history="1">
+          <w:hyperlink w:anchor="_Toc94862583" w:history="1">
             <w:r>
               <w:rPr>
                 <w:rStyle w:val="Hyperlink"/>
@@ -1065,7 +1065,7 @@
                 <w:noProof/>
                 <w:webHidden/>
               </w:rPr>
-              <w:instrText xml:space="preserve"> PAGEREF _Toc94719015 \h </w:instrText>
+              <w:instrText xml:space="preserve"> PAGEREF _Toc94862583 \h </w:instrText>
             </w:r>
             <w:r>
               <w:rPr>
@@ -1107,7 +1107,7 @@
               <w:noProof/>
             </w:rPr>
           </w:pPr>
-          <w:hyperlink w:anchor="_Toc94719016" w:history="1">
+          <w:hyperlink w:anchor="_Toc94862584" w:history="1">
             <w:r>
               <w:rPr>
                 <w:rStyle w:val="Hyperlink"/>
@@ -1134,7 +1134,7 @@
                 <w:noProof/>
                 <w:webHidden/>
               </w:rPr>
-              <w:instrText xml:space="preserve"> PAGEREF _Toc94719016 \h </w:instrText>
+              <w:instrText xml:space="preserve"> PAGEREF _Toc94862584 \h </w:instrText>
             </w:r>
             <w:r>
               <w:rPr>
@@ -1176,7 +1176,7 @@
               <w:noProof/>
             </w:rPr>
           </w:pPr>
-          <w:hyperlink w:anchor="_Toc94719017" w:history="1">
+          <w:hyperlink w:anchor="_Toc94862585" w:history="1">
             <w:r>
               <w:rPr>
                 <w:rStyle w:val="Hyperlink"/>
@@ -1203,7 +1203,7 @@
                 <w:noProof/>
                 <w:webHidden/>
               </w:rPr>
-              <w:instrText xml:space="preserve"> PAGEREF _Toc94719017 \h </w:instrText>
+              <w:instrText xml:space="preserve"> PAGEREF _Toc94862585 \h </w:instrText>
             </w:r>
             <w:r>
               <w:rPr>
@@ -1245,7 +1245,7 @@
               <w:noProof/>
             </w:rPr>
           </w:pPr>
-          <w:hyperlink w:anchor="_Toc94719018" w:history="1">
+          <w:hyperlink w:anchor="_Toc94862586" w:history="1">
             <w:r>
               <w:rPr>
                 <w:rStyle w:val="Hyperlink"/>
@@ -1272,7 +1272,7 @@
                 <w:noProof/>
                 <w:webHidden/>
               </w:rPr>
-              <w:instrText xml:space="preserve"> PAGEREF _Toc94719018 \h </w:instrText>
+              <w:instrText xml:space="preserve"> PAGEREF _Toc94862586 \h </w:instrText>
             </w:r>
             <w:r>
               <w:rPr>
@@ -1314,7 +1314,7 @@
               <w:noProof/>
             </w:rPr>
           </w:pPr>
-          <w:hyperlink w:anchor="_Toc94719019" w:history="1">
+          <w:hyperlink w:anchor="_Toc94862587" w:history="1">
             <w:r>
               <w:rPr>
                 <w:rStyle w:val="Hyperlink"/>
@@ -1341,7 +1341,7 @@
                 <w:noProof/>
                 <w:webHidden/>
               </w:rPr>
-              <w:instrText xml:space="preserve"> PAGEREF _Toc94719019 \h </w:instrText>
+              <w:instrText xml:space="preserve"> PAGEREF _Toc94862587 \h </w:instrText>
             </w:r>
             <w:r>
               <w:rPr>
@@ -1361,7 +1361,7 @@
                 <w:noProof/>
                 <w:webHidden/>
               </w:rPr>
-              <w:t>6</w:t>
+              <w:t>7</w:t>
             </w:r>
             <w:r>
               <w:rPr>
@@ -1383,7 +1383,7 @@
               <w:noProof/>
             </w:rPr>
           </w:pPr>
-          <w:hyperlink w:anchor="_Toc94719020" w:history="1">
+          <w:hyperlink w:anchor="_Toc94862588" w:history="1">
             <w:r>
               <w:rPr>
                 <w:rStyle w:val="Hyperlink"/>
@@ -1410,7 +1410,7 @@
                 <w:noProof/>
                 <w:webHidden/>
               </w:rPr>
-              <w:instrText xml:space="preserve"> PAGEREF _Toc94719020 \h </w:instrText>
+              <w:instrText xml:space="preserve"> PAGEREF _Toc94862588 \h </w:instrText>
             </w:r>
             <w:r>
               <w:rPr>
@@ -1452,7 +1452,7 @@
               <w:noProof/>
             </w:rPr>
           </w:pPr>
-          <w:hyperlink w:anchor="_Toc94719021" w:history="1">
+          <w:hyperlink w:anchor="_Toc94862589" w:history="1">
             <w:r>
               <w:rPr>
                 <w:rStyle w:val="Hyperlink"/>
@@ -1479,7 +1479,7 @@
                 <w:noProof/>
                 <w:webHidden/>
               </w:rPr>
-              <w:instrText xml:space="preserve"> PAGEREF _Toc94719021 \h </w:instrText>
+              <w:instrText xml:space="preserve"> PAGEREF _Toc94862589 \h </w:instrText>
             </w:r>
             <w:r>
               <w:rPr>
@@ -1521,7 +1521,7 @@
               <w:noProof/>
             </w:rPr>
           </w:pPr>
-          <w:hyperlink w:anchor="_Toc94719022" w:history="1">
+          <w:hyperlink w:anchor="_Toc94862590" w:history="1">
             <w:r>
               <w:rPr>
                 <w:rStyle w:val="Hyperlink"/>
@@ -1548,7 +1548,7 @@
                 <w:noProof/>
                 <w:webHidden/>
               </w:rPr>
-              <w:instrText xml:space="preserve"> PAGEREF _Toc94719022 \h </w:instrText>
+              <w:instrText xml:space="preserve"> PAGEREF _Toc94862590 \h </w:instrText>
             </w:r>
             <w:r>
               <w:rPr>
@@ -1568,7 +1568,7 @@
                 <w:noProof/>
                 <w:webHidden/>
               </w:rPr>
-              <w:t>7</w:t>
+              <w:t>8</w:t>
             </w:r>
             <w:r>
               <w:rPr>
@@ -1590,7 +1590,7 @@
               <w:noProof/>
             </w:rPr>
           </w:pPr>
-          <w:hyperlink w:anchor="_Toc94719023" w:history="1">
+          <w:hyperlink w:anchor="_Toc94862591" w:history="1">
             <w:r>
               <w:rPr>
                 <w:rStyle w:val="Hyperlink"/>
@@ -1617,7 +1617,7 @@
                 <w:noProof/>
                 <w:webHidden/>
               </w:rPr>
-              <w:instrText xml:space="preserve"> PAGEREF _Toc94719023 \h </w:instrText>
+              <w:instrText xml:space="preserve"> PAGEREF _Toc94862591 \h </w:instrText>
             </w:r>
             <w:r>
               <w:rPr>
@@ -1659,7 +1659,7 @@
               <w:noProof/>
             </w:rPr>
           </w:pPr>
-          <w:hyperlink w:anchor="_Toc94719024" w:history="1">
+          <w:hyperlink w:anchor="_Toc94862592" w:history="1">
             <w:r>
               <w:rPr>
                 <w:rStyle w:val="Hyperlink"/>
@@ -1686,7 +1686,7 @@
                 <w:noProof/>
                 <w:webHidden/>
               </w:rPr>
-              <w:instrText xml:space="preserve"> PAGEREF _Toc94719024 \h </w:instrText>
+              <w:instrText xml:space="preserve"> PAGEREF _Toc94862592 \h </w:instrText>
             </w:r>
             <w:r>
               <w:rPr>
@@ -1728,7 +1728,7 @@
               <w:noProof/>
             </w:rPr>
           </w:pPr>
-          <w:hyperlink w:anchor="_Toc94719025" w:history="1">
+          <w:hyperlink w:anchor="_Toc94862593" w:history="1">
             <w:r>
               <w:rPr>
                 <w:rStyle w:val="Hyperlink"/>
@@ -1755,7 +1755,7 @@
                 <w:noProof/>
                 <w:webHidden/>
               </w:rPr>
-              <w:instrText xml:space="preserve"> PAGEREF _Toc94719025 \h </w:instrText>
+              <w:instrText xml:space="preserve"> PAGEREF _Toc94862593 \h </w:instrText>
             </w:r>
             <w:r>
               <w:rPr>
@@ -1797,7 +1797,7 @@
               <w:noProof/>
             </w:rPr>
           </w:pPr>
-          <w:hyperlink w:anchor="_Toc94719026" w:history="1">
+          <w:hyperlink w:anchor="_Toc94862594" w:history="1">
             <w:r>
               <w:rPr>
                 <w:rStyle w:val="Hyperlink"/>
@@ -1824,7 +1824,7 @@
                 <w:noProof/>
                 <w:webHidden/>
               </w:rPr>
-              <w:instrText xml:space="preserve"> PAGEREF _Toc94719026 \h </w:instrText>
+              <w:instrText xml:space="preserve"> PAGEREF _Toc94862594 \h </w:instrText>
             </w:r>
             <w:r>
               <w:rPr>
@@ -1866,7 +1866,7 @@
               <w:noProof/>
             </w:rPr>
           </w:pPr>
-          <w:hyperlink w:anchor="_Toc94719027" w:history="1">
+          <w:hyperlink w:anchor="_Toc94862595" w:history="1">
             <w:r>
               <w:rPr>
                 <w:rStyle w:val="Hyperlink"/>
@@ -1893,7 +1893,7 @@
                 <w:noProof/>
                 <w:webHidden/>
               </w:rPr>
-              <w:instrText xml:space="preserve"> PAGEREF _Toc94719027 \h </w:instrText>
+              <w:instrText xml:space="preserve"> PAGEREF _Toc94862595 \h </w:instrText>
             </w:r>
             <w:r>
               <w:rPr>
@@ -1935,7 +1935,7 @@
               <w:noProof/>
             </w:rPr>
           </w:pPr>
-          <w:hyperlink w:anchor="_Toc94719028" w:history="1">
+          <w:hyperlink w:anchor="_Toc94862596" w:history="1">
             <w:r>
               <w:rPr>
                 <w:rStyle w:val="Hyperlink"/>
@@ -1962,7 +1962,7 @@
                 <w:noProof/>
                 <w:webHidden/>
               </w:rPr>
-              <w:instrText xml:space="preserve"> PAGEREF _Toc94719028 \h </w:instrText>
+              <w:instrText xml:space="preserve"> PAGEREF _Toc94862596 \h </w:instrText>
             </w:r>
             <w:r>
               <w:rPr>
@@ -2004,7 +2004,7 @@
               <w:noProof/>
             </w:rPr>
           </w:pPr>
-          <w:hyperlink w:anchor="_Toc94719029" w:history="1">
+          <w:hyperlink w:anchor="_Toc94862597" w:history="1">
             <w:r>
               <w:rPr>
                 <w:rStyle w:val="Hyperlink"/>
@@ -2031,7 +2031,7 @@
                 <w:noProof/>
                 <w:webHidden/>
               </w:rPr>
-              <w:instrText xml:space="preserve"> PAGEREF _Toc94719029 \h </w:instrText>
+              <w:instrText xml:space="preserve"> PAGEREF _Toc94862597 \h </w:instrText>
             </w:r>
             <w:r>
               <w:rPr>
@@ -2073,7 +2073,7 @@
               <w:noProof/>
             </w:rPr>
           </w:pPr>
-          <w:hyperlink w:anchor="_Toc94719030" w:history="1">
+          <w:hyperlink w:anchor="_Toc94862598" w:history="1">
             <w:r>
               <w:rPr>
                 <w:rStyle w:val="Hyperlink"/>
@@ -2100,7 +2100,7 @@
                 <w:noProof/>
                 <w:webHidden/>
               </w:rPr>
-              <w:instrText xml:space="preserve"> PAGEREF _Toc94719030 \h </w:instrText>
+              <w:instrText xml:space="preserve"> PAGEREF _Toc94862598 \h </w:instrText>
             </w:r>
             <w:r>
               <w:rPr>
@@ -2142,7 +2142,7 @@
               <w:noProof/>
             </w:rPr>
           </w:pPr>
-          <w:hyperlink w:anchor="_Toc94719031" w:history="1">
+          <w:hyperlink w:anchor="_Toc94862599" w:history="1">
             <w:r>
               <w:rPr>
                 <w:rStyle w:val="Hyperlink"/>
@@ -2169,7 +2169,7 @@
                 <w:noProof/>
                 <w:webHidden/>
               </w:rPr>
-              <w:instrText xml:space="preserve"> PAGEREF _Toc94719031 \h </w:instrText>
+              <w:instrText xml:space="preserve"> PAGEREF _Toc94862599 \h </w:instrText>
             </w:r>
             <w:r>
               <w:rPr>
@@ -2211,7 +2211,7 @@
               <w:noProof/>
             </w:rPr>
           </w:pPr>
-          <w:hyperlink w:anchor="_Toc94719032" w:history="1">
+          <w:hyperlink w:anchor="_Toc94862600" w:history="1">
             <w:r>
               <w:rPr>
                 <w:rStyle w:val="Hyperlink"/>
@@ -2238,7 +2238,7 @@
                 <w:noProof/>
                 <w:webHidden/>
               </w:rPr>
-              <w:instrText xml:space="preserve"> PAGEREF _Toc94719032 \h </w:instrText>
+              <w:instrText xml:space="preserve"> PAGEREF _Toc94862600 \h </w:instrText>
             </w:r>
             <w:r>
               <w:rPr>
@@ -2280,7 +2280,7 @@
               <w:noProof/>
             </w:rPr>
           </w:pPr>
-          <w:hyperlink w:anchor="_Toc94719033" w:history="1">
+          <w:hyperlink w:anchor="_Toc94862601" w:history="1">
             <w:r>
               <w:rPr>
                 <w:rStyle w:val="Hyperlink"/>
@@ -2307,7 +2307,7 @@
                 <w:noProof/>
                 <w:webHidden/>
               </w:rPr>
-              <w:instrText xml:space="preserve"> PAGEREF _Toc94719033 \h </w:instrText>
+              <w:instrText xml:space="preserve"> PAGEREF _Toc94862601 \h </w:instrText>
             </w:r>
             <w:r>
               <w:rPr>
@@ -2349,7 +2349,7 @@
               <w:noProof/>
             </w:rPr>
           </w:pPr>
-          <w:hyperlink w:anchor="_Toc94719034" w:history="1">
+          <w:hyperlink w:anchor="_Toc94862602" w:history="1">
             <w:r>
               <w:rPr>
                 <w:rStyle w:val="Hyperlink"/>
@@ -2376,7 +2376,7 @@
                 <w:noProof/>
                 <w:webHidden/>
               </w:rPr>
-              <w:instrText xml:space="preserve"> PAGEREF _Toc94719034 \h </w:instrText>
+              <w:instrText xml:space="preserve"> PAGEREF _Toc94862602 \h </w:instrText>
             </w:r>
             <w:r>
               <w:rPr>
@@ -2418,7 +2418,7 @@
               <w:noProof/>
             </w:rPr>
           </w:pPr>
-          <w:hyperlink w:anchor="_Toc94719035" w:history="1">
+          <w:hyperlink w:anchor="_Toc94862603" w:history="1">
             <w:r>
               <w:rPr>
                 <w:rStyle w:val="Hyperlink"/>
@@ -2445,7 +2445,7 @@
                 <w:noProof/>
                 <w:webHidden/>
               </w:rPr>
-              <w:instrText xml:space="preserve"> PAGEREF _Toc94719035 \h </w:instrText>
+              <w:instrText xml:space="preserve"> PAGEREF _Toc94862603 \h </w:instrText>
             </w:r>
             <w:r>
               <w:rPr>
@@ -2487,7 +2487,7 @@
               <w:noProof/>
             </w:rPr>
           </w:pPr>
-          <w:hyperlink w:anchor="_Toc94719036" w:history="1">
+          <w:hyperlink w:anchor="_Toc94862604" w:history="1">
             <w:r>
               <w:rPr>
                 <w:rStyle w:val="Hyperlink"/>
@@ -2514,7 +2514,7 @@
                 <w:noProof/>
                 <w:webHidden/>
               </w:rPr>
-              <w:instrText xml:space="preserve"> PAGEREF _Toc94719036 \h </w:instrText>
+              <w:instrText xml:space="preserve"> PAGEREF _Toc94862604 \h </w:instrText>
             </w:r>
             <w:r>
               <w:rPr>
@@ -2556,7 +2556,7 @@
               <w:noProof/>
             </w:rPr>
           </w:pPr>
-          <w:hyperlink w:anchor="_Toc94719037" w:history="1">
+          <w:hyperlink w:anchor="_Toc94862605" w:history="1">
             <w:r>
               <w:rPr>
                 <w:rStyle w:val="Hyperlink"/>
@@ -2583,7 +2583,7 @@
                 <w:noProof/>
                 <w:webHidden/>
               </w:rPr>
-              <w:instrText xml:space="preserve"> PAGEREF _Toc94719037 \h </w:instrText>
+              <w:instrText xml:space="preserve"> PAGEREF _Toc94862605 \h </w:instrText>
             </w:r>
             <w:r>
               <w:rPr>
@@ -2625,7 +2625,7 @@
               <w:noProof/>
             </w:rPr>
           </w:pPr>
-          <w:hyperlink w:anchor="_Toc94719038" w:history="1">
+          <w:hyperlink w:anchor="_Toc94862606" w:history="1">
             <w:r>
               <w:rPr>
                 <w:rStyle w:val="Hyperlink"/>
@@ -2652,7 +2652,7 @@
                 <w:noProof/>
                 <w:webHidden/>
               </w:rPr>
-              <w:instrText xml:space="preserve"> PAGEREF _Toc94719038 \h </w:instrText>
+              <w:instrText xml:space="preserve"> PAGEREF _Toc94862606 \h </w:instrText>
             </w:r>
             <w:r>
               <w:rPr>
@@ -2672,7 +2672,7 @@
                 <w:noProof/>
                 <w:webHidden/>
               </w:rPr>
-              <w:t>10</w:t>
+              <w:t>11</w:t>
             </w:r>
             <w:r>
               <w:rPr>
@@ -2694,7 +2694,7 @@
               <w:noProof/>
             </w:rPr>
           </w:pPr>
-          <w:hyperlink w:anchor="_Toc94719039" w:history="1">
+          <w:hyperlink w:anchor="_Toc94862607" w:history="1">
             <w:r>
               <w:rPr>
                 <w:rStyle w:val="Hyperlink"/>
@@ -2721,7 +2721,7 @@
                 <w:noProof/>
                 <w:webHidden/>
               </w:rPr>
-              <w:instrText xml:space="preserve"> PAGEREF _Toc94719039 \h </w:instrText>
+              <w:instrText xml:space="preserve"> PAGEREF _Toc94862607 \h </w:instrText>
             </w:r>
             <w:r>
               <w:rPr>
@@ -2763,7 +2763,7 @@
               <w:noProof/>
             </w:rPr>
           </w:pPr>
-          <w:hyperlink w:anchor="_Toc94719040" w:history="1">
+          <w:hyperlink w:anchor="_Toc94862608" w:history="1">
             <w:r>
               <w:rPr>
                 <w:rStyle w:val="Hyperlink"/>
@@ -2790,7 +2790,7 @@
                 <w:noProof/>
                 <w:webHidden/>
               </w:rPr>
-              <w:instrText xml:space="preserve"> PAGEREF _Toc94719040 \h </w:instrText>
+              <w:instrText xml:space="preserve"> PAGEREF _Toc94862608 \h </w:instrText>
             </w:r>
             <w:r>
               <w:rPr>
@@ -2810,7 +2810,7 @@
                 <w:noProof/>
                 <w:webHidden/>
               </w:rPr>
-              <w:t>11</w:t>
+              <w:t>12</w:t>
             </w:r>
             <w:r>
               <w:rPr>
@@ -2832,7 +2832,7 @@
               <w:noProof/>
             </w:rPr>
           </w:pPr>
-          <w:hyperlink w:anchor="_Toc94719041" w:history="1">
+          <w:hyperlink w:anchor="_Toc94862609" w:history="1">
             <w:r>
               <w:rPr>
                 <w:rStyle w:val="Hyperlink"/>
@@ -2859,7 +2859,7 @@
                 <w:noProof/>
                 <w:webHidden/>
               </w:rPr>
-              <w:instrText xml:space="preserve"> PAGEREF _Toc94719041 \h </w:instrText>
+              <w:instrText xml:space="preserve"> PAGEREF _Toc94862609 \h </w:instrText>
             </w:r>
             <w:r>
               <w:rPr>
@@ -2901,7 +2901,7 @@
               <w:noProof/>
             </w:rPr>
           </w:pPr>
-          <w:hyperlink w:anchor="_Toc94719042" w:history="1">
+          <w:hyperlink w:anchor="_Toc94862610" w:history="1">
             <w:r>
               <w:rPr>
                 <w:rStyle w:val="Hyperlink"/>
@@ -2928,7 +2928,7 @@
                 <w:noProof/>
                 <w:webHidden/>
               </w:rPr>
-              <w:instrText xml:space="preserve"> PAGEREF _Toc94719042 \h </w:instrText>
+              <w:instrText xml:space="preserve"> PAGEREF _Toc94862610 \h </w:instrText>
             </w:r>
             <w:r>
               <w:rPr>
@@ -2970,7 +2970,7 @@
               <w:noProof/>
             </w:rPr>
           </w:pPr>
-          <w:hyperlink w:anchor="_Toc94719043" w:history="1">
+          <w:hyperlink w:anchor="_Toc94862611" w:history="1">
             <w:r>
               <w:rPr>
                 <w:rStyle w:val="Hyperlink"/>
@@ -2997,7 +2997,7 @@
                 <w:noProof/>
                 <w:webHidden/>
               </w:rPr>
-              <w:instrText xml:space="preserve"> PAGEREF _Toc94719043 \h </w:instrText>
+              <w:instrText xml:space="preserve"> PAGEREF _Toc94862611 \h </w:instrText>
             </w:r>
             <w:r>
               <w:rPr>
@@ -3039,7 +3039,7 @@
               <w:noProof/>
             </w:rPr>
           </w:pPr>
-          <w:hyperlink w:anchor="_Toc94719044" w:history="1">
+          <w:hyperlink w:anchor="_Toc94862612" w:history="1">
             <w:r>
               <w:rPr>
                 <w:rStyle w:val="Hyperlink"/>
@@ -3066,7 +3066,7 @@
                 <w:noProof/>
                 <w:webHidden/>
               </w:rPr>
-              <w:instrText xml:space="preserve"> PAGEREF _Toc94719044 \h </w:instrText>
+              <w:instrText xml:space="preserve"> PAGEREF _Toc94862612 \h </w:instrText>
             </w:r>
             <w:r>
               <w:rPr>
@@ -3086,7 +3086,7 @@
                 <w:noProof/>
                 <w:webHidden/>
               </w:rPr>
-              <w:t>12</w:t>
+              <w:t>13</w:t>
             </w:r>
             <w:r>
               <w:rPr>
@@ -3108,7 +3108,7 @@
               <w:noProof/>
             </w:rPr>
           </w:pPr>
-          <w:hyperlink w:anchor="_Toc94719045" w:history="1">
+          <w:hyperlink w:anchor="_Toc94862613" w:history="1">
             <w:r>
               <w:rPr>
                 <w:rStyle w:val="Hyperlink"/>
@@ -3135,7 +3135,7 @@
                 <w:noProof/>
                 <w:webHidden/>
               </w:rPr>
-              <w:instrText xml:space="preserve"> PAGEREF _Toc94719045 \h </w:instrText>
+              <w:instrText xml:space="preserve"> PAGEREF _Toc94862613 \h </w:instrText>
             </w:r>
             <w:r>
               <w:rPr>
@@ -3177,7 +3177,7 @@
               <w:noProof/>
             </w:rPr>
           </w:pPr>
-          <w:hyperlink w:anchor="_Toc94719046" w:history="1">
+          <w:hyperlink w:anchor="_Toc94862614" w:history="1">
             <w:r>
               <w:rPr>
                 <w:rStyle w:val="Hyperlink"/>
@@ -3204,7 +3204,7 @@
                 <w:noProof/>
                 <w:webHidden/>
               </w:rPr>
-              <w:instrText xml:space="preserve"> PAGEREF _Toc94719046 \h </w:instrText>
+              <w:instrText xml:space="preserve"> PAGEREF _Toc94862614 \h </w:instrText>
             </w:r>
             <w:r>
               <w:rPr>
@@ -3246,7 +3246,7 @@
               <w:noProof/>
             </w:rPr>
           </w:pPr>
-          <w:hyperlink w:anchor="_Toc94719047" w:history="1">
+          <w:hyperlink w:anchor="_Toc94862615" w:history="1">
             <w:r>
               <w:rPr>
                 <w:rStyle w:val="Hyperlink"/>
@@ -3273,7 +3273,7 @@
                 <w:noProof/>
                 <w:webHidden/>
               </w:rPr>
-              <w:instrText xml:space="preserve"> PAGEREF _Toc94719047 \h </w:instrText>
+              <w:instrText xml:space="preserve"> PAGEREF _Toc94862615 \h </w:instrText>
             </w:r>
             <w:r>
               <w:rPr>
@@ -3293,7 +3293,7 @@
                 <w:noProof/>
                 <w:webHidden/>
               </w:rPr>
-              <w:t>13</w:t>
+              <w:t>14</w:t>
             </w:r>
             <w:r>
               <w:rPr>
@@ -3315,7 +3315,7 @@
               <w:noProof/>
             </w:rPr>
           </w:pPr>
-          <w:hyperlink w:anchor="_Toc94719048" w:history="1">
+          <w:hyperlink w:anchor="_Toc94862616" w:history="1">
             <w:r>
               <w:rPr>
                 <w:rStyle w:val="Hyperlink"/>
@@ -3342,7 +3342,7 @@
                 <w:noProof/>
                 <w:webHidden/>
               </w:rPr>
-              <w:instrText xml:space="preserve"> PAGEREF _Toc94719048 \h </w:instrText>
+              <w:instrText xml:space="preserve"> PAGEREF _Toc94862616 \h </w:instrText>
             </w:r>
             <w:r>
               <w:rPr>
@@ -3384,7 +3384,7 @@
               <w:noProof/>
             </w:rPr>
           </w:pPr>
-          <w:hyperlink w:anchor="_Toc94719049" w:history="1">
+          <w:hyperlink w:anchor="_Toc94862617" w:history="1">
             <w:r>
               <w:rPr>
                 <w:rStyle w:val="Hyperlink"/>
@@ -3411,7 +3411,7 @@
                 <w:noProof/>
                 <w:webHidden/>
               </w:rPr>
-              <w:instrText xml:space="preserve"> PAGEREF _Toc94719049 \h </w:instrText>
+              <w:instrText xml:space="preserve"> PAGEREF _Toc94862617 \h </w:instrText>
             </w:r>
             <w:r>
               <w:rPr>
@@ -3453,7 +3453,7 @@
               <w:noProof/>
             </w:rPr>
           </w:pPr>
-          <w:hyperlink w:anchor="_Toc94719050" w:history="1">
+          <w:hyperlink w:anchor="_Toc94862618" w:history="1">
             <w:r>
               <w:rPr>
                 <w:rStyle w:val="Hyperlink"/>
@@ -3480,7 +3480,7 @@
                 <w:noProof/>
                 <w:webHidden/>
               </w:rPr>
-              <w:instrText xml:space="preserve"> PAGEREF _Toc94719050 \h </w:instrText>
+              <w:instrText xml:space="preserve"> PAGEREF _Toc94862618 \h </w:instrText>
             </w:r>
             <w:r>
               <w:rPr>
@@ -3500,7 +3500,7 @@
                 <w:noProof/>
                 <w:webHidden/>
               </w:rPr>
-              <w:t>14</w:t>
+              <w:t>15</w:t>
             </w:r>
             <w:r>
               <w:rPr>
@@ -3522,7 +3522,7 @@
               <w:noProof/>
             </w:rPr>
           </w:pPr>
-          <w:hyperlink w:anchor="_Toc94719051" w:history="1">
+          <w:hyperlink w:anchor="_Toc94862619" w:history="1">
             <w:r>
               <w:rPr>
                 <w:rStyle w:val="Hyperlink"/>
@@ -3549,7 +3549,7 @@
                 <w:noProof/>
                 <w:webHidden/>
               </w:rPr>
-              <w:instrText xml:space="preserve"> PAGEREF _Toc94719051 \h </w:instrText>
+              <w:instrText xml:space="preserve"> PAGEREF _Toc94862619 \h </w:instrText>
             </w:r>
             <w:r>
               <w:rPr>
@@ -3591,7 +3591,7 @@
               <w:noProof/>
             </w:rPr>
           </w:pPr>
-          <w:hyperlink w:anchor="_Toc94719052" w:history="1">
+          <w:hyperlink w:anchor="_Toc94862620" w:history="1">
             <w:r>
               <w:rPr>
                 <w:rStyle w:val="Hyperlink"/>
@@ -3618,7 +3618,7 @@
                 <w:noProof/>
                 <w:webHidden/>
               </w:rPr>
-              <w:instrText xml:space="preserve"> PAGEREF _Toc94719052 \h </w:instrText>
+              <w:instrText xml:space="preserve"> PAGEREF _Toc94862620 \h </w:instrText>
             </w:r>
             <w:r>
               <w:rPr>
@@ -3660,7 +3660,7 @@
               <w:noProof/>
             </w:rPr>
           </w:pPr>
-          <w:hyperlink w:anchor="_Toc94719053" w:history="1">
+          <w:hyperlink w:anchor="_Toc94862621" w:history="1">
             <w:r>
               <w:rPr>
                 <w:rStyle w:val="Hyperlink"/>
@@ -3687,7 +3687,7 @@
                 <w:noProof/>
                 <w:webHidden/>
               </w:rPr>
-              <w:instrText xml:space="preserve"> PAGEREF _Toc94719053 \h </w:instrText>
+              <w:instrText xml:space="preserve"> PAGEREF _Toc94862621 \h </w:instrText>
             </w:r>
             <w:r>
               <w:rPr>
@@ -3729,7 +3729,7 @@
               <w:noProof/>
             </w:rPr>
           </w:pPr>
-          <w:hyperlink w:anchor="_Toc94719054" w:history="1">
+          <w:hyperlink w:anchor="_Toc94862622" w:history="1">
             <w:r>
               <w:rPr>
                 <w:rStyle w:val="Hyperlink"/>
@@ -3756,7 +3756,7 @@
                 <w:noProof/>
                 <w:webHidden/>
               </w:rPr>
-              <w:instrText xml:space="preserve"> PAGEREF _Toc94719054 \h </w:instrText>
+              <w:instrText xml:space="preserve"> PAGEREF _Toc94862622 \h </w:instrText>
             </w:r>
             <w:r>
               <w:rPr>
@@ -3798,7 +3798,7 @@
               <w:noProof/>
             </w:rPr>
           </w:pPr>
-          <w:hyperlink w:anchor="_Toc94719055" w:history="1">
+          <w:hyperlink w:anchor="_Toc94862623" w:history="1">
             <w:r>
               <w:rPr>
                 <w:rStyle w:val="Hyperlink"/>
@@ -3825,7 +3825,7 @@
                 <w:noProof/>
                 <w:webHidden/>
               </w:rPr>
-              <w:instrText xml:space="preserve"> PAGEREF _Toc94719055 \h </w:instrText>
+              <w:instrText xml:space="preserve"> PAGEREF _Toc94862623 \h </w:instrText>
             </w:r>
             <w:r>
               <w:rPr>
@@ -3867,12 +3867,426 @@
               <w:noProof/>
             </w:rPr>
           </w:pPr>
-          <w:hyperlink w:anchor="_Toc94719056" w:history="1">
+          <w:hyperlink w:anchor="_Toc94862624" w:history="1">
             <w:r>
               <w:rPr>
                 <w:rStyle w:val="Hyperlink"/>
                 <w:noProof/>
               </w:rPr>
+              <w:t>Authentication</w:t>
+            </w:r>
+            <w:r>
+              <w:rPr>
+                <w:noProof/>
+                <w:webHidden/>
+              </w:rPr>
+              <w:tab/>
+            </w:r>
+            <w:r>
+              <w:rPr>
+                <w:noProof/>
+                <w:webHidden/>
+              </w:rPr>
+              <w:fldChar w:fldCharType="begin"/>
+            </w:r>
+            <w:r>
+              <w:rPr>
+                <w:noProof/>
+                <w:webHidden/>
+              </w:rPr>
+              <w:instrText xml:space="preserve"> PAGEREF _Toc94862624 \h </w:instrText>
+            </w:r>
+            <w:r>
+              <w:rPr>
+                <w:noProof/>
+                <w:webHidden/>
+              </w:rPr>
+            </w:r>
+            <w:r>
+              <w:rPr>
+                <w:noProof/>
+                <w:webHidden/>
+              </w:rPr>
+              <w:fldChar w:fldCharType="separate"/>
+            </w:r>
+            <w:r>
+              <w:rPr>
+                <w:noProof/>
+                <w:webHidden/>
+              </w:rPr>
+              <w:t>16</w:t>
+            </w:r>
+            <w:r>
+              <w:rPr>
+                <w:noProof/>
+                <w:webHidden/>
+              </w:rPr>
+              <w:fldChar w:fldCharType="end"/>
+            </w:r>
+          </w:hyperlink>
+        </w:p>
+        <w:p>
+          <w:pPr>
+            <w:pStyle w:val="TOC1"/>
+            <w:tabs>
+              <w:tab w:val="right" w:leader="dot" w:pos="9350"/>
+            </w:tabs>
+            <w:rPr>
+              <w:rFonts w:eastAsiaTheme="minorEastAsia"/>
+              <w:noProof/>
+            </w:rPr>
+          </w:pPr>
+          <w:hyperlink w:anchor="_Toc94862625" w:history="1">
+            <w:r>
+              <w:rPr>
+                <w:rStyle w:val="Hyperlink"/>
+                <w:noProof/>
+              </w:rPr>
+              <w:t>Deploying React Apps</w:t>
+            </w:r>
+            <w:r>
+              <w:rPr>
+                <w:noProof/>
+                <w:webHidden/>
+              </w:rPr>
+              <w:tab/>
+            </w:r>
+            <w:r>
+              <w:rPr>
+                <w:noProof/>
+                <w:webHidden/>
+              </w:rPr>
+              <w:fldChar w:fldCharType="begin"/>
+            </w:r>
+            <w:r>
+              <w:rPr>
+                <w:noProof/>
+                <w:webHidden/>
+              </w:rPr>
+              <w:instrText xml:space="preserve"> PAGEREF _Toc94862625 \h </w:instrText>
+            </w:r>
+            <w:r>
+              <w:rPr>
+                <w:noProof/>
+                <w:webHidden/>
+              </w:rPr>
+            </w:r>
+            <w:r>
+              <w:rPr>
+                <w:noProof/>
+                <w:webHidden/>
+              </w:rPr>
+              <w:fldChar w:fldCharType="separate"/>
+            </w:r>
+            <w:r>
+              <w:rPr>
+                <w:noProof/>
+                <w:webHidden/>
+              </w:rPr>
+              <w:t>16</w:t>
+            </w:r>
+            <w:r>
+              <w:rPr>
+                <w:noProof/>
+                <w:webHidden/>
+              </w:rPr>
+              <w:fldChar w:fldCharType="end"/>
+            </w:r>
+          </w:hyperlink>
+        </w:p>
+        <w:p>
+          <w:pPr>
+            <w:pStyle w:val="TOC1"/>
+            <w:tabs>
+              <w:tab w:val="right" w:leader="dot" w:pos="9350"/>
+            </w:tabs>
+            <w:rPr>
+              <w:rFonts w:eastAsiaTheme="minorEastAsia"/>
+              <w:noProof/>
+            </w:rPr>
+          </w:pPr>
+          <w:hyperlink w:anchor="_Toc94862626" w:history="1">
+            <w:r>
+              <w:rPr>
+                <w:rStyle w:val="Hyperlink"/>
+                <w:noProof/>
+              </w:rPr>
+              <w:t>Next.js</w:t>
+            </w:r>
+            <w:r>
+              <w:rPr>
+                <w:noProof/>
+                <w:webHidden/>
+              </w:rPr>
+              <w:tab/>
+            </w:r>
+            <w:r>
+              <w:rPr>
+                <w:noProof/>
+                <w:webHidden/>
+              </w:rPr>
+              <w:fldChar w:fldCharType="begin"/>
+            </w:r>
+            <w:r>
+              <w:rPr>
+                <w:noProof/>
+                <w:webHidden/>
+              </w:rPr>
+              <w:instrText xml:space="preserve"> PAGEREF _Toc94862626 \h </w:instrText>
+            </w:r>
+            <w:r>
+              <w:rPr>
+                <w:noProof/>
+                <w:webHidden/>
+              </w:rPr>
+            </w:r>
+            <w:r>
+              <w:rPr>
+                <w:noProof/>
+                <w:webHidden/>
+              </w:rPr>
+              <w:fldChar w:fldCharType="separate"/>
+            </w:r>
+            <w:r>
+              <w:rPr>
+                <w:noProof/>
+                <w:webHidden/>
+              </w:rPr>
+              <w:t>17</w:t>
+            </w:r>
+            <w:r>
+              <w:rPr>
+                <w:noProof/>
+                <w:webHidden/>
+              </w:rPr>
+              <w:fldChar w:fldCharType="end"/>
+            </w:r>
+          </w:hyperlink>
+        </w:p>
+        <w:p>
+          <w:pPr>
+            <w:pStyle w:val="TOC2"/>
+            <w:tabs>
+              <w:tab w:val="right" w:leader="dot" w:pos="9350"/>
+            </w:tabs>
+            <w:rPr>
+              <w:rFonts w:eastAsiaTheme="minorEastAsia"/>
+              <w:noProof/>
+            </w:rPr>
+          </w:pPr>
+          <w:hyperlink w:anchor="_Toc94862627" w:history="1">
+            <w:r>
+              <w:rPr>
+                <w:rStyle w:val="Hyperlink"/>
+                <w:noProof/>
+              </w:rPr>
+              <w:t>Server-side rendering support</w:t>
+            </w:r>
+            <w:r>
+              <w:rPr>
+                <w:noProof/>
+                <w:webHidden/>
+              </w:rPr>
+              <w:tab/>
+            </w:r>
+            <w:r>
+              <w:rPr>
+                <w:noProof/>
+                <w:webHidden/>
+              </w:rPr>
+              <w:fldChar w:fldCharType="begin"/>
+            </w:r>
+            <w:r>
+              <w:rPr>
+                <w:noProof/>
+                <w:webHidden/>
+              </w:rPr>
+              <w:instrText xml:space="preserve"> PAGEREF _Toc94862627 \h </w:instrText>
+            </w:r>
+            <w:r>
+              <w:rPr>
+                <w:noProof/>
+                <w:webHidden/>
+              </w:rPr>
+            </w:r>
+            <w:r>
+              <w:rPr>
+                <w:noProof/>
+                <w:webHidden/>
+              </w:rPr>
+              <w:fldChar w:fldCharType="separate"/>
+            </w:r>
+            <w:r>
+              <w:rPr>
+                <w:noProof/>
+                <w:webHidden/>
+              </w:rPr>
+              <w:t>17</w:t>
+            </w:r>
+            <w:r>
+              <w:rPr>
+                <w:noProof/>
+                <w:webHidden/>
+              </w:rPr>
+              <w:fldChar w:fldCharType="end"/>
+            </w:r>
+          </w:hyperlink>
+        </w:p>
+        <w:p>
+          <w:pPr>
+            <w:pStyle w:val="TOC2"/>
+            <w:tabs>
+              <w:tab w:val="right" w:leader="dot" w:pos="9350"/>
+            </w:tabs>
+            <w:rPr>
+              <w:rFonts w:eastAsiaTheme="minorEastAsia"/>
+              <w:noProof/>
+            </w:rPr>
+          </w:pPr>
+          <w:hyperlink w:anchor="_Toc94862628" w:history="1">
+            <w:r>
+              <w:rPr>
+                <w:rStyle w:val="Hyperlink"/>
+                <w:noProof/>
+              </w:rPr>
+              <w:t>File based routing</w:t>
+            </w:r>
+            <w:r>
+              <w:rPr>
+                <w:noProof/>
+                <w:webHidden/>
+              </w:rPr>
+              <w:tab/>
+            </w:r>
+            <w:r>
+              <w:rPr>
+                <w:noProof/>
+                <w:webHidden/>
+              </w:rPr>
+              <w:fldChar w:fldCharType="begin"/>
+            </w:r>
+            <w:r>
+              <w:rPr>
+                <w:noProof/>
+                <w:webHidden/>
+              </w:rPr>
+              <w:instrText xml:space="preserve"> PAGEREF _Toc94862628 \h </w:instrText>
+            </w:r>
+            <w:r>
+              <w:rPr>
+                <w:noProof/>
+                <w:webHidden/>
+              </w:rPr>
+            </w:r>
+            <w:r>
+              <w:rPr>
+                <w:noProof/>
+                <w:webHidden/>
+              </w:rPr>
+              <w:fldChar w:fldCharType="separate"/>
+            </w:r>
+            <w:r>
+              <w:rPr>
+                <w:noProof/>
+                <w:webHidden/>
+              </w:rPr>
+              <w:t>17</w:t>
+            </w:r>
+            <w:r>
+              <w:rPr>
+                <w:noProof/>
+                <w:webHidden/>
+              </w:rPr>
+              <w:fldChar w:fldCharType="end"/>
+            </w:r>
+          </w:hyperlink>
+        </w:p>
+        <w:p>
+          <w:pPr>
+            <w:pStyle w:val="TOC2"/>
+            <w:tabs>
+              <w:tab w:val="right" w:leader="dot" w:pos="9350"/>
+            </w:tabs>
+            <w:rPr>
+              <w:rFonts w:eastAsiaTheme="minorEastAsia"/>
+              <w:noProof/>
+            </w:rPr>
+          </w:pPr>
+          <w:hyperlink w:anchor="_Toc94862629" w:history="1">
+            <w:r>
+              <w:rPr>
+                <w:rStyle w:val="Hyperlink"/>
+                <w:noProof/>
+              </w:rPr>
+              <w:t>Fullstack capabilities</w:t>
+            </w:r>
+            <w:r>
+              <w:rPr>
+                <w:noProof/>
+                <w:webHidden/>
+              </w:rPr>
+              <w:tab/>
+            </w:r>
+            <w:r>
+              <w:rPr>
+                <w:noProof/>
+                <w:webHidden/>
+              </w:rPr>
+              <w:fldChar w:fldCharType="begin"/>
+            </w:r>
+            <w:r>
+              <w:rPr>
+                <w:noProof/>
+                <w:webHidden/>
+              </w:rPr>
+              <w:instrText xml:space="preserve"> PAGEREF _Toc94862629 \h </w:instrText>
+            </w:r>
+            <w:r>
+              <w:rPr>
+                <w:noProof/>
+                <w:webHidden/>
+              </w:rPr>
+            </w:r>
+            <w:r>
+              <w:rPr>
+                <w:noProof/>
+                <w:webHidden/>
+              </w:rPr>
+              <w:fldChar w:fldCharType="separate"/>
+            </w:r>
+            <w:r>
+              <w:rPr>
+                <w:noProof/>
+                <w:webHidden/>
+              </w:rPr>
+              <w:t>17</w:t>
+            </w:r>
+            <w:r>
+              <w:rPr>
+                <w:noProof/>
+                <w:webHidden/>
+              </w:rPr>
+              <w:fldChar w:fldCharType="end"/>
+            </w:r>
+          </w:hyperlink>
+        </w:p>
+        <w:p>
+          <w:pPr>
+            <w:pStyle w:val="TOC1"/>
+            <w:tabs>
+              <w:tab w:val="right" w:leader="dot" w:pos="9350"/>
+            </w:tabs>
+            <w:rPr>
+              <w:rFonts w:eastAsiaTheme="minorEastAsia"/>
+              <w:noProof/>
+            </w:rPr>
+          </w:pPr>
+          <w:hyperlink w:anchor="_Toc94862630" w:history="1">
+            <w:r>
+              <w:rPr>
+                <w:rStyle w:val="Hyperlink"/>
+                <w:noProof/>
+              </w:rPr>
               <w:t>Course</w:t>
             </w:r>
             <w:r>
@@ -3894,7 +4308,7 @@
                 <w:noProof/>
                 <w:webHidden/>
               </w:rPr>
-              <w:instrText xml:space="preserve"> PAGEREF _Toc94719056 \h </w:instrText>
+              <w:instrText xml:space="preserve"> PAGEREF _Toc94862630 \h </w:instrText>
             </w:r>
             <w:r>
               <w:rPr>
@@ -3914,7 +4328,7 @@
                 <w:noProof/>
                 <w:webHidden/>
               </w:rPr>
-              <w:t>16</w:t>
+              <w:t>17</w:t>
             </w:r>
             <w:r>
               <w:rPr>
@@ -3943,8 +4357,6 @@
     <w:p/>
     <w:p/>
     <w:p/>
-    <w:p/>
-    <w:p/>
     <w:p>
       <w:r>
         <w:t>JS library for building user interfaces. Front end framework.</w:t>
@@ -3969,7 +4381,7 @@
       <w:pPr>
         <w:pStyle w:val="Heading1"/>
       </w:pPr>
-      <w:bookmarkStart w:id="0" w:name="_Toc94719001"/>
+      <w:bookmarkStart w:id="0" w:name="_Toc94862569"/>
       <w:r>
         <w:t>Pros</w:t>
       </w:r>
@@ -4009,7 +4421,7 @@
       <w:pPr>
         <w:pStyle w:val="Heading1"/>
       </w:pPr>
-      <w:bookmarkStart w:id="1" w:name="_Toc94719002"/>
+      <w:bookmarkStart w:id="1" w:name="_Toc94862570"/>
       <w:r>
         <w:t>Single Page Applications</w:t>
       </w:r>
@@ -4034,7 +4446,7 @@
       <w:pPr>
         <w:pStyle w:val="Heading1"/>
       </w:pPr>
-      <w:bookmarkStart w:id="2" w:name="_Toc94719003"/>
+      <w:bookmarkStart w:id="2" w:name="_Toc94862571"/>
       <w:r>
         <w:t>JSX</w:t>
       </w:r>
@@ -4078,8 +4490,9 @@
       <w:pPr>
         <w:pStyle w:val="Heading1"/>
       </w:pPr>
-      <w:bookmarkStart w:id="3" w:name="_Toc94719004"/>
-      <w:r>
+      <w:bookmarkStart w:id="3" w:name="_Toc94862572"/>
+      <w:r>
+        <w:lastRenderedPageBreak/>
         <w:t>Babel</w:t>
       </w:r>
       <w:bookmarkEnd w:id="3"/>
@@ -4093,9 +4506,8 @@
       <w:pPr>
         <w:pStyle w:val="Heading1"/>
       </w:pPr>
-      <w:bookmarkStart w:id="4" w:name="_Toc94719005"/>
-      <w:r>
-        <w:lastRenderedPageBreak/>
+      <w:bookmarkStart w:id="4" w:name="_Toc94862573"/>
+      <w:r>
         <w:t>Flow of React</w:t>
       </w:r>
       <w:bookmarkEnd w:id="4"/>
@@ -4118,7 +4530,7 @@
       <w:pPr>
         <w:pStyle w:val="Heading1"/>
       </w:pPr>
-      <w:bookmarkStart w:id="5" w:name="_Toc94719006"/>
+      <w:bookmarkStart w:id="5" w:name="_Toc94862574"/>
       <w:r>
         <w:t>Dataflow in React</w:t>
       </w:r>
@@ -4136,7 +4548,7 @@
       <w:pPr>
         <w:pStyle w:val="Heading1"/>
       </w:pPr>
-      <w:bookmarkStart w:id="6" w:name="_Toc94719007"/>
+      <w:bookmarkStart w:id="6" w:name="_Toc94862575"/>
       <w:r>
         <w:t>Virtual DOM</w:t>
       </w:r>
@@ -4154,7 +4566,7 @@
       <w:pPr>
         <w:pStyle w:val="Heading1"/>
       </w:pPr>
-      <w:bookmarkStart w:id="7" w:name="_Toc94719008"/>
+      <w:bookmarkStart w:id="7" w:name="_Toc94862576"/>
       <w:r>
         <w:t>Components</w:t>
       </w:r>
@@ -4922,6 +5334,7 @@
           <w:sz w:val="21"/>
           <w:szCs w:val="21"/>
         </w:rPr>
+        <w:lastRenderedPageBreak/>
         <w:t xml:space="preserve">            </w:t>
       </w:r>
       <w:r>
@@ -5182,7 +5595,7 @@
       <w:pPr>
         <w:pStyle w:val="Heading2"/>
       </w:pPr>
-      <w:bookmarkStart w:id="8" w:name="_Toc94719009"/>
+      <w:bookmarkStart w:id="8" w:name="_Toc94862577"/>
       <w:r>
         <w:t>Default Props</w:t>
       </w:r>
@@ -5520,7 +5933,7 @@
       <w:pPr>
         <w:pStyle w:val="Heading2"/>
       </w:pPr>
-      <w:bookmarkStart w:id="9" w:name="_Toc94719010"/>
+      <w:bookmarkStart w:id="9" w:name="_Toc94862578"/>
       <w:r>
         <w:t>Wrapper component (Composition, children props)</w:t>
       </w:r>
@@ -5540,7 +5953,7 @@
       <w:pPr>
         <w:pStyle w:val="Heading2"/>
       </w:pPr>
-      <w:bookmarkStart w:id="10" w:name="_Toc94719011"/>
+      <w:bookmarkStart w:id="10" w:name="_Toc94862579"/>
       <w:r>
         <w:t>Controlled component vs Uncontrolled component</w:t>
       </w:r>
@@ -5560,7 +5973,7 @@
       <w:pPr>
         <w:pStyle w:val="Heading2"/>
       </w:pPr>
-      <w:bookmarkStart w:id="11" w:name="_Toc94719012"/>
+      <w:bookmarkStart w:id="11" w:name="_Toc94862580"/>
       <w:r>
         <w:t>Stateless vs Stateful components</w:t>
       </w:r>
@@ -5580,7 +5993,7 @@
       <w:pPr>
         <w:pStyle w:val="Heading2"/>
       </w:pPr>
-      <w:bookmarkStart w:id="12" w:name="_Toc94719013"/>
+      <w:bookmarkStart w:id="12" w:name="_Toc94862581"/>
       <w:r>
         <w:t>Adding dynamic styles</w:t>
       </w:r>
@@ -5601,7 +6014,7 @@
       <w:pPr>
         <w:pStyle w:val="Heading1"/>
       </w:pPr>
-      <w:bookmarkStart w:id="13" w:name="_Toc94719014"/>
+      <w:bookmarkStart w:id="13" w:name="_Toc94862582"/>
       <w:r>
         <w:t>Styling React Components</w:t>
       </w:r>
@@ -5611,7 +6024,7 @@
       <w:pPr>
         <w:pStyle w:val="Heading2"/>
       </w:pPr>
-      <w:bookmarkStart w:id="14" w:name="_Toc94719015"/>
+      <w:bookmarkStart w:id="14" w:name="_Toc94862583"/>
       <w:r>
         <w:t>Conditional and Dynamic Styles</w:t>
       </w:r>
@@ -5820,6 +6233,7 @@
     </w:p>
     <w:p>
       <w:r>
+        <w:lastRenderedPageBreak/>
         <w:t>We can have ternary operator in style object.</w:t>
       </w:r>
     </w:p>
@@ -5844,9 +6258,8 @@
       <w:pPr>
         <w:pStyle w:val="Heading2"/>
       </w:pPr>
-      <w:bookmarkStart w:id="15" w:name="_Toc94719016"/>
-      <w:r>
-        <w:lastRenderedPageBreak/>
+      <w:bookmarkStart w:id="15" w:name="_Toc94862584"/>
+      <w:r>
         <w:t>CSS Classes Dynamically</w:t>
       </w:r>
       <w:bookmarkEnd w:id="15"/>
@@ -6030,7 +6443,7 @@
       <w:pPr>
         <w:pStyle w:val="Heading2"/>
       </w:pPr>
-      <w:bookmarkStart w:id="16" w:name="_Toc94719017"/>
+      <w:bookmarkStart w:id="16" w:name="_Toc94862585"/>
       <w:r>
         <w:t>Scoping Styles</w:t>
       </w:r>
@@ -6568,7 +6981,7 @@
       <w:pPr>
         <w:pStyle w:val="Heading2"/>
       </w:pPr>
-      <w:bookmarkStart w:id="17" w:name="_Toc94719018"/>
+      <w:bookmarkStart w:id="17" w:name="_Toc94862586"/>
       <w:r>
         <w:t>Media Queries</w:t>
       </w:r>
@@ -6642,8 +7055,9 @@
       <w:pPr>
         <w:pStyle w:val="Heading2"/>
       </w:pPr>
-      <w:bookmarkStart w:id="18" w:name="_Toc94719019"/>
-      <w:r>
+      <w:bookmarkStart w:id="18" w:name="_Toc94862587"/>
+      <w:r>
+        <w:lastRenderedPageBreak/>
         <w:t>CSS Modules</w:t>
       </w:r>
       <w:bookmarkEnd w:id="18"/>
@@ -6772,7 +7186,6 @@
           <w:sz w:val="21"/>
           <w:szCs w:val="21"/>
         </w:rPr>
-        <w:lastRenderedPageBreak/>
         <w:t>&lt;</w:t>
       </w:r>
       <w:r>
@@ -7262,7 +7675,7 @@
       <w:pPr>
         <w:pStyle w:val="Heading1"/>
       </w:pPr>
-      <w:bookmarkStart w:id="19" w:name="_Toc94719020"/>
+      <w:bookmarkStart w:id="19" w:name="_Toc94862588"/>
       <w:r>
         <w:t>Lists and Conditional content</w:t>
       </w:r>
@@ -7903,7 +8316,7 @@
       <w:pPr>
         <w:pStyle w:val="Heading2"/>
       </w:pPr>
-      <w:bookmarkStart w:id="20" w:name="_Toc94719021"/>
+      <w:bookmarkStart w:id="20" w:name="_Toc94862589"/>
       <w:r>
         <w:t>Conditional content</w:t>
       </w:r>
@@ -8535,7 +8948,7 @@
       <w:pPr>
         <w:pStyle w:val="Heading1"/>
       </w:pPr>
-      <w:bookmarkStart w:id="21" w:name="_Toc94719022"/>
+      <w:bookmarkStart w:id="21" w:name="_Toc94862590"/>
       <w:r>
         <w:t>Props</w:t>
       </w:r>
@@ -8548,7 +8961,6 @@
     </w:p>
     <w:p>
       <w:r>
-        <w:lastRenderedPageBreak/>
         <w:t>We can also communicate bottom-up, from child component to parent component using props with functions, but still by sending function from parent to child (unidirectional).</w:t>
       </w:r>
     </w:p>
@@ -8564,7 +8976,7 @@
       <w:pPr>
         <w:pStyle w:val="Heading1"/>
       </w:pPr>
-      <w:bookmarkStart w:id="22" w:name="_Toc94719023"/>
+      <w:bookmarkStart w:id="22" w:name="_Toc94862591"/>
       <w:r>
         <w:t>State</w:t>
       </w:r>
@@ -8621,7 +9033,7 @@
       <w:pPr>
         <w:pStyle w:val="Heading2"/>
       </w:pPr>
-      <w:bookmarkStart w:id="23" w:name="_Toc94719024"/>
+      <w:bookmarkStart w:id="23" w:name="_Toc94862592"/>
       <w:r>
         <w:t>Update state depending on previous state</w:t>
       </w:r>
@@ -8751,7 +9163,7 @@
       <w:pPr>
         <w:pStyle w:val="Heading2"/>
       </w:pPr>
-      <w:bookmarkStart w:id="24" w:name="_Toc94719025"/>
+      <w:bookmarkStart w:id="24" w:name="_Toc94862593"/>
       <w:r>
         <w:t>Two-way</w:t>
       </w:r>
@@ -8769,7 +9181,7 @@
       <w:pPr>
         <w:pStyle w:val="Heading1"/>
       </w:pPr>
-      <w:bookmarkStart w:id="25" w:name="_Toc94719026"/>
+      <w:bookmarkStart w:id="25" w:name="_Toc94862594"/>
       <w:r>
         <w:t>Fragments, Portals and Refs</w:t>
       </w:r>
@@ -8779,7 +9191,7 @@
       <w:pPr>
         <w:pStyle w:val="Heading2"/>
       </w:pPr>
-      <w:bookmarkStart w:id="26" w:name="_Toc94719027"/>
+      <w:bookmarkStart w:id="26" w:name="_Toc94862595"/>
       <w:r>
         <w:t>JSX Limitations &amp; Fragments</w:t>
       </w:r>
@@ -8969,6 +9381,7 @@
     </w:p>
     <w:p>
       <w:r>
+        <w:lastRenderedPageBreak/>
         <w:t>Because this is a common problem, this element is already in React and it’s called Fragment. It can be used in 2 ways: by importing Fragment from react and using &lt;Fragment&gt; or by using &lt;&gt; &lt;/&gt; empty tags.</w:t>
       </w:r>
       <w:r>
@@ -8990,9 +9403,8 @@
       <w:pPr>
         <w:pStyle w:val="Heading2"/>
       </w:pPr>
-      <w:bookmarkStart w:id="27" w:name="_Toc94719028"/>
-      <w:r>
-        <w:lastRenderedPageBreak/>
+      <w:bookmarkStart w:id="27" w:name="_Toc94862596"/>
+      <w:r>
         <w:t>Getting a cleaner DOM with Portals</w:t>
       </w:r>
       <w:bookmarkEnd w:id="27"/>
@@ -9364,7 +9776,7 @@
       <w:pPr>
         <w:pStyle w:val="Heading2"/>
       </w:pPr>
-      <w:bookmarkStart w:id="28" w:name="_Toc94719029"/>
+      <w:bookmarkStart w:id="28" w:name="_Toc94862597"/>
       <w:r>
         <w:t>Working with Refs</w:t>
       </w:r>
@@ -9827,7 +10239,7 @@
       <w:pPr>
         <w:pStyle w:val="Heading1"/>
       </w:pPr>
-      <w:bookmarkStart w:id="29" w:name="_Toc94719030"/>
+      <w:bookmarkStart w:id="29" w:name="_Toc94862598"/>
       <w:r>
         <w:t>Effects, Reducers and Context</w:t>
       </w:r>
@@ -9837,7 +10249,7 @@
       <w:pPr>
         <w:pStyle w:val="Heading2"/>
       </w:pPr>
-      <w:bookmarkStart w:id="30" w:name="_Toc94719031"/>
+      <w:bookmarkStart w:id="30" w:name="_Toc94862599"/>
       <w:r>
         <w:t>Working with side effects (effect)</w:t>
       </w:r>
@@ -9863,7 +10275,7 @@
       <w:pPr>
         <w:pStyle w:val="Heading2"/>
       </w:pPr>
-      <w:bookmarkStart w:id="31" w:name="_Toc94719032"/>
+      <w:bookmarkStart w:id="31" w:name="_Toc94862600"/>
       <w:r>
         <w:t>Debounce</w:t>
       </w:r>
@@ -10117,6 +10529,7 @@
           <w:sz w:val="21"/>
           <w:szCs w:val="21"/>
         </w:rPr>
+        <w:lastRenderedPageBreak/>
         <w:t xml:space="preserve">      </w:t>
       </w:r>
       <w:r>
@@ -10450,7 +10863,6 @@
           <w:sz w:val="21"/>
           <w:szCs w:val="21"/>
         </w:rPr>
-        <w:lastRenderedPageBreak/>
         <w:t xml:space="preserve">      </w:t>
       </w:r>
       <w:r>
@@ -10999,7 +11411,7 @@
       <w:pPr>
         <w:pStyle w:val="Heading2"/>
       </w:pPr>
-      <w:bookmarkStart w:id="32" w:name="_Toc94719033"/>
+      <w:bookmarkStart w:id="32" w:name="_Toc94862601"/>
       <w:r>
         <w:t>Managing more Complex state with reducers</w:t>
       </w:r>
@@ -11009,7 +11421,7 @@
       <w:pPr>
         <w:pStyle w:val="Heading2"/>
       </w:pPr>
-      <w:bookmarkStart w:id="33" w:name="_Toc94719034"/>
+      <w:bookmarkStart w:id="33" w:name="_Toc94862602"/>
       <w:r>
         <w:t>Managing app wide or component wide state with context</w:t>
       </w:r>
@@ -11019,7 +11431,7 @@
       <w:pPr>
         <w:pStyle w:val="Heading1"/>
       </w:pPr>
-      <w:bookmarkStart w:id="34" w:name="_Toc94719035"/>
+      <w:bookmarkStart w:id="34" w:name="_Toc94862603"/>
       <w:r>
         <w:t>Hooks</w:t>
       </w:r>
@@ -11034,7 +11446,7 @@
       <w:pPr>
         <w:pStyle w:val="Heading2"/>
       </w:pPr>
-      <w:bookmarkStart w:id="35" w:name="_Toc94719036"/>
+      <w:bookmarkStart w:id="35" w:name="_Toc94862604"/>
       <w:r>
         <w:t>useState</w:t>
       </w:r>
@@ -11052,7 +11464,7 @@
       <w:pPr>
         <w:pStyle w:val="Heading2"/>
       </w:pPr>
-      <w:bookmarkStart w:id="36" w:name="_Toc94719037"/>
+      <w:bookmarkStart w:id="36" w:name="_Toc94862605"/>
       <w:r>
         <w:t>useEffect</w:t>
       </w:r>
@@ -11097,6 +11509,7 @@
     </w:p>
     <w:p>
       <w:r>
+        <w:lastRenderedPageBreak/>
         <w:t>When we have to add a function as a dependency to useEffect, we have to wrap it in useCallback because functions are objects and they will change every time to component is re-evaluated, hence creating an infinite loop.</w:t>
       </w:r>
     </w:p>
@@ -11104,7 +11517,7 @@
       <w:pPr>
         <w:pStyle w:val="Heading2"/>
       </w:pPr>
-      <w:bookmarkStart w:id="37" w:name="_Toc94719038"/>
+      <w:bookmarkStart w:id="37" w:name="_Toc94862606"/>
       <w:r>
         <w:t>useReducer</w:t>
       </w:r>
@@ -11117,7 +11530,6 @@
     </w:p>
     <w:p>
       <w:r>
-        <w:lastRenderedPageBreak/>
         <w:t>useReducer is used as a replacement for useState</w:t>
       </w:r>
     </w:p>
@@ -12669,7 +13081,7 @@
       <w:pPr>
         <w:pStyle w:val="Heading2"/>
       </w:pPr>
-      <w:bookmarkStart w:id="38" w:name="_Toc94719039"/>
+      <w:bookmarkStart w:id="38" w:name="_Toc94862607"/>
       <w:r>
         <w:t>useContext</w:t>
       </w:r>
@@ -12773,8 +13185,9 @@
       <w:pPr>
         <w:pStyle w:val="Heading2"/>
       </w:pPr>
-      <w:bookmarkStart w:id="39" w:name="_Toc94719040"/>
-      <w:r>
+      <w:bookmarkStart w:id="39" w:name="_Toc94862608"/>
+      <w:r>
+        <w:lastRenderedPageBreak/>
         <w:t>useImperativeHandle</w:t>
       </w:r>
       <w:bookmarkEnd w:id="39"/>
@@ -12816,7 +13229,6 @@
           <w:sz w:val="21"/>
           <w:szCs w:val="21"/>
         </w:rPr>
-        <w:lastRenderedPageBreak/>
         <w:t xml:space="preserve">  </w:t>
       </w:r>
       <w:r>
@@ -13652,7 +14064,7 @@
       <w:pPr>
         <w:pStyle w:val="Heading2"/>
       </w:pPr>
-      <w:bookmarkStart w:id="40" w:name="_Toc94719041"/>
+      <w:bookmarkStart w:id="40" w:name="_Toc94862609"/>
       <w:r>
         <w:t>useCallback</w:t>
       </w:r>
@@ -13843,7 +14255,7 @@
       <w:pPr>
         <w:pStyle w:val="Heading2"/>
       </w:pPr>
-      <w:bookmarkStart w:id="41" w:name="_Toc94719042"/>
+      <w:bookmarkStart w:id="41" w:name="_Toc94862610"/>
       <w:r>
         <w:t>useMemo</w:t>
       </w:r>
@@ -14160,7 +14572,7 @@
       <w:pPr>
         <w:pStyle w:val="Heading2"/>
       </w:pPr>
-      <w:bookmarkStart w:id="42" w:name="_Toc94719043"/>
+      <w:bookmarkStart w:id="42" w:name="_Toc94862611"/>
       <w:r>
         <w:t>Custom hooks</w:t>
       </w:r>
@@ -14175,8 +14587,9 @@
       <w:pPr>
         <w:pStyle w:val="Heading1"/>
       </w:pPr>
-      <w:bookmarkStart w:id="43" w:name="_Toc94719044"/>
-      <w:r>
+      <w:bookmarkStart w:id="43" w:name="_Toc94862612"/>
+      <w:r>
+        <w:lastRenderedPageBreak/>
         <w:t>Building Custom Hooks</w:t>
       </w:r>
       <w:bookmarkEnd w:id="43"/>
@@ -14214,7 +14627,6 @@
           <w:sz w:val="21"/>
           <w:szCs w:val="21"/>
         </w:rPr>
-        <w:lastRenderedPageBreak/>
         <w:t>const</w:t>
       </w:r>
       <w:r>
@@ -15461,7 +15873,7 @@
     </w:p>
     <w:p/>
     <w:p>
-      <w:bookmarkStart w:id="44" w:name="_Toc94719045"/>
+      <w:bookmarkStart w:id="44" w:name="_Toc94862613"/>
       <w:r>
         <w:rPr>
           <w:rStyle w:val="Heading2Char"/>
@@ -15878,7 +16290,7 @@
       <w:pPr>
         <w:pStyle w:val="Heading1"/>
       </w:pPr>
-      <w:bookmarkStart w:id="45" w:name="_Toc94719046"/>
+      <w:bookmarkStart w:id="45" w:name="_Toc94862614"/>
       <w:r>
         <w:t>Handling Forms and User Input</w:t>
       </w:r>
@@ -15889,8 +16301,9 @@
       <w:pPr>
         <w:pStyle w:val="Heading1"/>
       </w:pPr>
-      <w:bookmarkStart w:id="46" w:name="_Toc94719047"/>
-      <w:r>
+      <w:bookmarkStart w:id="46" w:name="_Toc94862615"/>
+      <w:r>
+        <w:lastRenderedPageBreak/>
         <w:t>Context API</w:t>
       </w:r>
       <w:bookmarkEnd w:id="46"/>
@@ -15928,7 +16341,6 @@
           <w:sz w:val="21"/>
           <w:szCs w:val="21"/>
         </w:rPr>
-        <w:lastRenderedPageBreak/>
         <w:t>const</w:t>
       </w:r>
       <w:r>
@@ -16784,7 +17196,7 @@
       <w:pPr>
         <w:pStyle w:val="Heading1"/>
       </w:pPr>
-      <w:bookmarkStart w:id="47" w:name="_Toc94719048"/>
+      <w:bookmarkStart w:id="47" w:name="_Toc94862616"/>
       <w:r>
         <w:t>Rules of Hooks</w:t>
       </w:r>
@@ -16816,7 +17228,7 @@
       <w:pPr>
         <w:pStyle w:val="Heading1"/>
       </w:pPr>
-      <w:bookmarkStart w:id="48" w:name="_Toc94719049"/>
+      <w:bookmarkStart w:id="48" w:name="_Toc94862617"/>
       <w:r>
         <w:t>Debugging React Apps</w:t>
       </w:r>
@@ -16836,8 +17248,9 @@
       <w:pPr>
         <w:pStyle w:val="Heading1"/>
       </w:pPr>
-      <w:bookmarkStart w:id="49" w:name="_Toc94719050"/>
-      <w:r>
+      <w:bookmarkStart w:id="49" w:name="_Toc94862618"/>
+      <w:r>
+        <w:lastRenderedPageBreak/>
         <w:t>React – Behind the scenes</w:t>
       </w:r>
       <w:bookmarkEnd w:id="49"/>
@@ -16865,7 +17278,6 @@
     </w:p>
     <w:p>
       <w:r>
-        <w:lastRenderedPageBreak/>
         <w:t xml:space="preserve">React does virtual DOM diffing, finding differences between 2 snapshots. </w:t>
       </w:r>
       <w:r>
@@ -16876,7 +17288,7 @@
       <w:pPr>
         <w:pStyle w:val="Heading2"/>
       </w:pPr>
-      <w:bookmarkStart w:id="50" w:name="_Toc94719051"/>
+      <w:bookmarkStart w:id="50" w:name="_Toc94862619"/>
       <w:r>
         <w:t>Virtual DOM and DOM updates</w:t>
       </w:r>
@@ -17214,7 +17626,7 @@
       <w:pPr>
         <w:pStyle w:val="Heading2"/>
       </w:pPr>
-      <w:bookmarkStart w:id="51" w:name="_Toc94719052"/>
+      <w:bookmarkStart w:id="51" w:name="_Toc94862620"/>
       <w:r>
         <w:t>State and State Updates</w:t>
       </w:r>
@@ -17227,6 +17639,7 @@
     </w:p>
     <w:p>
       <w:r>
+        <w:lastRenderedPageBreak/>
         <w:t>If something is removed from the DOM, then the state is removed and reinitialized when the component is added again. (conditional component)</w:t>
       </w:r>
     </w:p>
@@ -17245,104 +17658,272 @@
     </w:p>
     <w:p>
       <w:r>
+        <w:t>React batches together all the setState calls in a synchronous function block, so the component is re-evaluated only once.</w:t>
+      </w:r>
+    </w:p>
+    <w:p>
+      <w:pPr>
+        <w:pStyle w:val="Heading1"/>
+      </w:pPr>
+      <w:bookmarkStart w:id="52" w:name="_Toc94862621"/>
+      <w:r>
+        <w:t>Routing</w:t>
+      </w:r>
+      <w:bookmarkEnd w:id="52"/>
+    </w:p>
+    <w:p>
+      <w:r>
+        <w:t>SPA – single page app</w:t>
+      </w:r>
+    </w:p>
+    <w:p>
+      <w:r>
+        <w:t>MPA – multi page app</w:t>
+      </w:r>
+    </w:p>
+    <w:p>
+      <w:r>
+        <w:t>Dynamic and Nested routes</w:t>
+      </w:r>
+    </w:p>
+    <w:p>
+      <w:pPr>
+        <w:pStyle w:val="Heading1"/>
+      </w:pPr>
+      <w:bookmarkStart w:id="53" w:name="_Toc94862622"/>
+      <w:r>
+        <w:t>Redux</w:t>
+      </w:r>
+      <w:bookmarkEnd w:id="53"/>
+    </w:p>
+    <w:p>
+      <w:r>
+        <w:t>Redux is a state management system for cross component or app-wide state. It helps us manage state across multiple components or the complete app.</w:t>
+      </w:r>
+      <w:r>
+        <w:t xml:space="preserve"> We have 3 types of state: local state, cross component state and app wide state. Local state belongs to a single component.</w:t>
+      </w:r>
+      <w:r>
+        <w:t xml:space="preserve"> Cross component affects multiple components.</w:t>
+      </w:r>
+    </w:p>
+    <w:p>
+      <w:pPr>
+        <w:pStyle w:val="Heading2"/>
+      </w:pPr>
+      <w:bookmarkStart w:id="54" w:name="_Toc94862623"/>
+      <w:r>
+        <w:t>Redux vs React Context</w:t>
+      </w:r>
+      <w:bookmarkEnd w:id="54"/>
+    </w:p>
+    <w:p>
+      <w:r>
+        <w:t>React Context can become hard to setup and create heavy JSX code in a very big application where we have a lot of different contexts, so a lot of different providers.</w:t>
+      </w:r>
+    </w:p>
+    <w:p>
+      <w:r>
+        <w:t>React Context is bad for high frequency updates, but good for rare updates.</w:t>
+      </w:r>
+    </w:p>
+    <w:p>
+      <w:r>
+        <w:t>Redux has one central data store. One store of all your state for your entire application.</w:t>
+      </w:r>
+    </w:p>
+    <w:p>
+      <w:r>
+        <w:t>Components subscribe to the central data store and the store notifies the components and give them the data they need.</w:t>
+      </w:r>
+      <w:r>
+        <w:t xml:space="preserve"> Components don’t manipulate the data in the store.</w:t>
+      </w:r>
+      <w:r>
+        <w:t xml:space="preserve"> The reducer function mutates the store data.</w:t>
+      </w:r>
+      <w:r>
+        <w:t xml:space="preserve"> Components dispatch actions that are forwarded to the reducer function.</w:t>
+      </w:r>
+    </w:p>
+    <w:p>
+      <w:pPr>
+        <w:pStyle w:val="Heading1"/>
+      </w:pPr>
+      <w:bookmarkStart w:id="55" w:name="_Toc94862624"/>
+      <w:r>
+        <w:t>Authentication</w:t>
+      </w:r>
+      <w:bookmarkEnd w:id="55"/>
+    </w:p>
+    <w:p>
+      <w:r>
+        <w:t>Server side sessions: Store unique identifier on server, send same identifier to client. Client sends identifier along with requests to protect</w:t>
+      </w:r>
+      <w:r>
+        <w:t>e</w:t>
+      </w:r>
+      <w:r>
+        <w:t>d</w:t>
+      </w:r>
+      <w:r>
+        <w:t xml:space="preserve"> resources.</w:t>
+      </w:r>
+    </w:p>
+    <w:p>
+      <w:r>
+        <w:t xml:space="preserve">Authentication Tokens: </w:t>
+      </w:r>
+      <w:r>
+        <w:t>Create, but not store, permission token on server, send token to client.</w:t>
+      </w:r>
+      <w:r>
+        <w:t xml:space="preserve"> Client sends token along with requests to protected resources.</w:t>
+      </w:r>
+    </w:p>
+    <w:p>
+      <w:pPr>
+        <w:pStyle w:val="Heading1"/>
+      </w:pPr>
+      <w:bookmarkStart w:id="56" w:name="_Toc94862625"/>
+      <w:r>
+        <w:t>Deploying React Apps</w:t>
+      </w:r>
+      <w:bookmarkEnd w:id="56"/>
+    </w:p>
+    <w:p>
+      <w:r>
+        <w:t>Steps and Pitfalls</w:t>
+      </w:r>
+    </w:p>
+    <w:p>
+      <w:r>
         <w:lastRenderedPageBreak/>
-        <w:t>React batches together all the setState calls in a synchronous function block, so the component is re-evaluated only once.</w:t>
+        <w:t>Server side routing vs client side routing</w:t>
       </w:r>
     </w:p>
     <w:p>
       <w:pPr>
         <w:pStyle w:val="Heading1"/>
       </w:pPr>
-      <w:bookmarkStart w:id="52" w:name="_Toc94719053"/>
-      <w:r>
-        <w:t>Routing</w:t>
-      </w:r>
-      <w:bookmarkEnd w:id="52"/>
-    </w:p>
-    <w:p>
-      <w:r>
-        <w:t>SPA – single page app</w:t>
-      </w:r>
-    </w:p>
-    <w:p>
-      <w:r>
-        <w:t>MPA – multi page app</w:t>
-      </w:r>
-    </w:p>
-    <w:p>
-      <w:r>
-        <w:t>Dynamic and Nested routes</w:t>
+      <w:bookmarkStart w:id="57" w:name="_Toc94862626"/>
+      <w:r>
+        <w:t>Next.js</w:t>
+      </w:r>
+      <w:bookmarkEnd w:id="57"/>
+    </w:p>
+    <w:p>
+      <w:r>
+        <w:t>The React framework for production.</w:t>
+      </w:r>
+    </w:p>
+    <w:p>
+      <w:r>
+        <w:t>A fullstack framework for React.</w:t>
+      </w:r>
+    </w:p>
+    <w:p>
+      <w:r>
+        <w:t>Next.js solves common problems and makes building React apps easier. Adds a lot of features to your React app. For production.</w:t>
+      </w:r>
+    </w:p>
+    <w:p>
+      <w:r>
+        <w:t>Features:</w:t>
+      </w:r>
+    </w:p>
+    <w:p>
+      <w:pPr>
+        <w:pStyle w:val="Heading2"/>
+      </w:pPr>
+      <w:bookmarkStart w:id="58" w:name="_Toc94862627"/>
+      <w:r>
+        <w:t>Server-side rendering support</w:t>
+      </w:r>
+      <w:bookmarkEnd w:id="58"/>
+    </w:p>
+    <w:p>
+      <w:r>
+        <w:t xml:space="preserve"> React does client side rendering, so the initial html file is almost empty and the Search Engine Optimization, SEO crawlers can’t see what the user sees.</w:t>
+      </w:r>
+    </w:p>
+    <w:p>
+      <w:r>
+        <w:t>Server-side rendering allows us to preload react pages and components on a server. So the user doesn’t see the loading flicker and the SEO crawlers see the page.</w:t>
+      </w:r>
+    </w:p>
+    <w:p>
+      <w:r>
+        <w:t>This can be achieved in React too with React DOM Server, but it requires work on your side and it is tricky.</w:t>
+      </w:r>
+    </w:p>
+    <w:p>
+      <w:r>
+        <w:t>Next.js does this by default.</w:t>
+      </w:r>
+      <w:r>
+        <w:t xml:space="preserve"> (for the first load, after that it acts normally)</w:t>
+      </w:r>
+    </w:p>
+    <w:p>
+      <w:r>
+        <w:t>Blending client side and server side: fetch data on the server and render finished pages</w:t>
+      </w:r>
+    </w:p>
+    <w:p>
+      <w:pPr>
+        <w:pStyle w:val="Heading2"/>
+      </w:pPr>
+      <w:bookmarkStart w:id="59" w:name="_Toc94862628"/>
+      <w:r>
+        <w:t>File based routing</w:t>
+      </w:r>
+      <w:bookmarkEnd w:id="59"/>
+    </w:p>
+    <w:p>
+      <w:r>
+        <w:t>Defines pages and routes with files and folders instead of code.</w:t>
+      </w:r>
+    </w:p>
+    <w:p>
+      <w:r>
+        <w:t>Less code, less work, highly understandable.</w:t>
+      </w:r>
+    </w:p>
+    <w:p>
+      <w:pPr>
+        <w:pStyle w:val="Heading2"/>
+      </w:pPr>
+      <w:bookmarkStart w:id="60" w:name="_Toc94862629"/>
+      <w:r>
+        <w:t>Fullstack capabilities</w:t>
+      </w:r>
+      <w:bookmarkEnd w:id="60"/>
+    </w:p>
+    <w:p>
+      <w:r>
+        <w:t>Easily add backend (server-side) code to your next / react app.</w:t>
+      </w:r>
+    </w:p>
+    <w:p>
+      <w:r>
+        <w:t>Storing data, getting data, authentication etc. can be added to your React projects.</w:t>
+      </w:r>
+    </w:p>
+    <w:p>
+      <w:r>
+        <w:t>No need for 2 different projects, can work only on 1.</w:t>
       </w:r>
     </w:p>
     <w:p>
       <w:pPr>
         <w:pStyle w:val="Heading1"/>
       </w:pPr>
-      <w:bookmarkStart w:id="53" w:name="_Toc94719054"/>
-      <w:r>
-        <w:t>Redux</w:t>
-      </w:r>
-      <w:bookmarkEnd w:id="53"/>
-    </w:p>
-    <w:p>
-      <w:r>
-        <w:t>Redux is a state management system for cross component or app-wide state. It helps us manage state across multiple components or the complete app.</w:t>
-      </w:r>
-      <w:r>
-        <w:t xml:space="preserve"> We have 3 types of state: local state, cross component state and app wide state. Local state belongs to a single component.</w:t>
-      </w:r>
-      <w:r>
-        <w:t xml:space="preserve"> Cross component affects multiple components.</w:t>
-      </w:r>
-    </w:p>
-    <w:p>
-      <w:pPr>
-        <w:pStyle w:val="Heading2"/>
-      </w:pPr>
-      <w:bookmarkStart w:id="54" w:name="_Toc94719055"/>
-      <w:r>
-        <w:t>Redux vs React Context</w:t>
-      </w:r>
-      <w:bookmarkEnd w:id="54"/>
-    </w:p>
-    <w:p>
-      <w:r>
-        <w:t>React Context can become hard to setup and create heavy JSX code in a very big application where we have a lot of different contexts, so a lot of different providers.</w:t>
-      </w:r>
-    </w:p>
-    <w:p>
-      <w:r>
-        <w:t>React Context is bad for high frequency updates, but good for rare updates.</w:t>
-      </w:r>
-    </w:p>
-    <w:p>
-      <w:r>
-        <w:t>Redux has one central data store. One store of all your state for your entire application.</w:t>
-      </w:r>
-    </w:p>
-    <w:p>
-      <w:r>
-        <w:t>Components subscribe to the central data store and the store notifies the components and give them the data they need.</w:t>
-      </w:r>
-      <w:r>
-        <w:t xml:space="preserve"> Components don’t manipulate the data in the store.</w:t>
-      </w:r>
-      <w:r>
-        <w:t xml:space="preserve"> The reducer function mutates the store data.</w:t>
-      </w:r>
-      <w:r>
-        <w:t xml:space="preserve"> Components dispatch actions that are forwarded to the reducer function.</w:t>
-      </w:r>
-    </w:p>
-    <w:p>
-      <w:pPr>
-        <w:pStyle w:val="Heading1"/>
-      </w:pPr>
-      <w:bookmarkStart w:id="55" w:name="_Toc94719056"/>
+      <w:bookmarkStart w:id="61" w:name="_Toc94862630"/>
       <w:r>
         <w:t>Course</w:t>
       </w:r>
-      <w:bookmarkEnd w:id="55"/>
+      <w:bookmarkEnd w:id="61"/>
     </w:p>
     <w:p>
       <w:r>

</xml_diff>

<commit_message>
Added React testing with Jest and state management with Redux.
</commit_message>
<xml_diff>
--- a/React.docx
+++ b/React.docx
@@ -72,7 +72,7 @@
           <w:r>
             <w:fldChar w:fldCharType="separate"/>
           </w:r>
-          <w:hyperlink w:anchor="_Toc94862569" w:history="1">
+          <w:hyperlink w:anchor="_Toc96516300" w:history="1">
             <w:r>
               <w:rPr>
                 <w:rStyle w:val="Hyperlink"/>
@@ -99,7 +99,7 @@
                 <w:noProof/>
                 <w:webHidden/>
               </w:rPr>
-              <w:instrText xml:space="preserve"> PAGEREF _Toc94862569 \h </w:instrText>
+              <w:instrText xml:space="preserve"> PAGEREF _Toc96516300 \h </w:instrText>
             </w:r>
             <w:r>
               <w:rPr>
@@ -141,7 +141,7 @@
               <w:noProof/>
             </w:rPr>
           </w:pPr>
-          <w:hyperlink w:anchor="_Toc94862570" w:history="1">
+          <w:hyperlink w:anchor="_Toc96516301" w:history="1">
             <w:r>
               <w:rPr>
                 <w:rStyle w:val="Hyperlink"/>
@@ -168,7 +168,7 @@
                 <w:noProof/>
                 <w:webHidden/>
               </w:rPr>
-              <w:instrText xml:space="preserve"> PAGEREF _Toc94862570 \h </w:instrText>
+              <w:instrText xml:space="preserve"> PAGEREF _Toc96516301 \h </w:instrText>
             </w:r>
             <w:r>
               <w:rPr>
@@ -210,7 +210,7 @@
               <w:noProof/>
             </w:rPr>
           </w:pPr>
-          <w:hyperlink w:anchor="_Toc94862571" w:history="1">
+          <w:hyperlink w:anchor="_Toc96516302" w:history="1">
             <w:r>
               <w:rPr>
                 <w:rStyle w:val="Hyperlink"/>
@@ -237,7 +237,7 @@
                 <w:noProof/>
                 <w:webHidden/>
               </w:rPr>
-              <w:instrText xml:space="preserve"> PAGEREF _Toc94862571 \h </w:instrText>
+              <w:instrText xml:space="preserve"> PAGEREF _Toc96516302 \h </w:instrText>
             </w:r>
             <w:r>
               <w:rPr>
@@ -279,7 +279,7 @@
               <w:noProof/>
             </w:rPr>
           </w:pPr>
-          <w:hyperlink w:anchor="_Toc94862572" w:history="1">
+          <w:hyperlink w:anchor="_Toc96516303" w:history="1">
             <w:r>
               <w:rPr>
                 <w:rStyle w:val="Hyperlink"/>
@@ -306,7 +306,7 @@
                 <w:noProof/>
                 <w:webHidden/>
               </w:rPr>
-              <w:instrText xml:space="preserve"> PAGEREF _Toc94862572 \h </w:instrText>
+              <w:instrText xml:space="preserve"> PAGEREF _Toc96516303 \h </w:instrText>
             </w:r>
             <w:r>
               <w:rPr>
@@ -348,7 +348,7 @@
               <w:noProof/>
             </w:rPr>
           </w:pPr>
-          <w:hyperlink w:anchor="_Toc94862573" w:history="1">
+          <w:hyperlink w:anchor="_Toc96516304" w:history="1">
             <w:r>
               <w:rPr>
                 <w:rStyle w:val="Hyperlink"/>
@@ -375,7 +375,7 @@
                 <w:noProof/>
                 <w:webHidden/>
               </w:rPr>
-              <w:instrText xml:space="preserve"> PAGEREF _Toc94862573 \h </w:instrText>
+              <w:instrText xml:space="preserve"> PAGEREF _Toc96516304 \h </w:instrText>
             </w:r>
             <w:r>
               <w:rPr>
@@ -417,7 +417,7 @@
               <w:noProof/>
             </w:rPr>
           </w:pPr>
-          <w:hyperlink w:anchor="_Toc94862574" w:history="1">
+          <w:hyperlink w:anchor="_Toc96516305" w:history="1">
             <w:r>
               <w:rPr>
                 <w:rStyle w:val="Hyperlink"/>
@@ -444,7 +444,7 @@
                 <w:noProof/>
                 <w:webHidden/>
               </w:rPr>
-              <w:instrText xml:space="preserve"> PAGEREF _Toc94862574 \h </w:instrText>
+              <w:instrText xml:space="preserve"> PAGEREF _Toc96516305 \h </w:instrText>
             </w:r>
             <w:r>
               <w:rPr>
@@ -486,7 +486,7 @@
               <w:noProof/>
             </w:rPr>
           </w:pPr>
-          <w:hyperlink w:anchor="_Toc94862575" w:history="1">
+          <w:hyperlink w:anchor="_Toc96516306" w:history="1">
             <w:r>
               <w:rPr>
                 <w:rStyle w:val="Hyperlink"/>
@@ -513,7 +513,7 @@
                 <w:noProof/>
                 <w:webHidden/>
               </w:rPr>
-              <w:instrText xml:space="preserve"> PAGEREF _Toc94862575 \h </w:instrText>
+              <w:instrText xml:space="preserve"> PAGEREF _Toc96516306 \h </w:instrText>
             </w:r>
             <w:r>
               <w:rPr>
@@ -555,7 +555,7 @@
               <w:noProof/>
             </w:rPr>
           </w:pPr>
-          <w:hyperlink w:anchor="_Toc94862576" w:history="1">
+          <w:hyperlink w:anchor="_Toc96516307" w:history="1">
             <w:r>
               <w:rPr>
                 <w:rStyle w:val="Hyperlink"/>
@@ -582,7 +582,7 @@
                 <w:noProof/>
                 <w:webHidden/>
               </w:rPr>
-              <w:instrText xml:space="preserve"> PAGEREF _Toc94862576 \h </w:instrText>
+              <w:instrText xml:space="preserve"> PAGEREF _Toc96516307 \h </w:instrText>
             </w:r>
             <w:r>
               <w:rPr>
@@ -624,7 +624,7 @@
               <w:noProof/>
             </w:rPr>
           </w:pPr>
-          <w:hyperlink w:anchor="_Toc94862577" w:history="1">
+          <w:hyperlink w:anchor="_Toc96516308" w:history="1">
             <w:r>
               <w:rPr>
                 <w:rStyle w:val="Hyperlink"/>
@@ -651,7 +651,7 @@
                 <w:noProof/>
                 <w:webHidden/>
               </w:rPr>
-              <w:instrText xml:space="preserve"> PAGEREF _Toc94862577 \h </w:instrText>
+              <w:instrText xml:space="preserve"> PAGEREF _Toc96516308 \h </w:instrText>
             </w:r>
             <w:r>
               <w:rPr>
@@ -693,7 +693,7 @@
               <w:noProof/>
             </w:rPr>
           </w:pPr>
-          <w:hyperlink w:anchor="_Toc94862578" w:history="1">
+          <w:hyperlink w:anchor="_Toc96516309" w:history="1">
             <w:r>
               <w:rPr>
                 <w:rStyle w:val="Hyperlink"/>
@@ -720,7 +720,7 @@
                 <w:noProof/>
                 <w:webHidden/>
               </w:rPr>
-              <w:instrText xml:space="preserve"> PAGEREF _Toc94862578 \h </w:instrText>
+              <w:instrText xml:space="preserve"> PAGEREF _Toc96516309 \h </w:instrText>
             </w:r>
             <w:r>
               <w:rPr>
@@ -762,7 +762,7 @@
               <w:noProof/>
             </w:rPr>
           </w:pPr>
-          <w:hyperlink w:anchor="_Toc94862579" w:history="1">
+          <w:hyperlink w:anchor="_Toc96516310" w:history="1">
             <w:r>
               <w:rPr>
                 <w:rStyle w:val="Hyperlink"/>
@@ -789,7 +789,7 @@
                 <w:noProof/>
                 <w:webHidden/>
               </w:rPr>
-              <w:instrText xml:space="preserve"> PAGEREF _Toc94862579 \h </w:instrText>
+              <w:instrText xml:space="preserve"> PAGEREF _Toc96516310 \h </w:instrText>
             </w:r>
             <w:r>
               <w:rPr>
@@ -831,7 +831,7 @@
               <w:noProof/>
             </w:rPr>
           </w:pPr>
-          <w:hyperlink w:anchor="_Toc94862580" w:history="1">
+          <w:hyperlink w:anchor="_Toc96516311" w:history="1">
             <w:r>
               <w:rPr>
                 <w:rStyle w:val="Hyperlink"/>
@@ -858,7 +858,7 @@
                 <w:noProof/>
                 <w:webHidden/>
               </w:rPr>
-              <w:instrText xml:space="preserve"> PAGEREF _Toc94862580 \h </w:instrText>
+              <w:instrText xml:space="preserve"> PAGEREF _Toc96516311 \h </w:instrText>
             </w:r>
             <w:r>
               <w:rPr>
@@ -900,7 +900,7 @@
               <w:noProof/>
             </w:rPr>
           </w:pPr>
-          <w:hyperlink w:anchor="_Toc94862581" w:history="1">
+          <w:hyperlink w:anchor="_Toc96516312" w:history="1">
             <w:r>
               <w:rPr>
                 <w:rStyle w:val="Hyperlink"/>
@@ -927,7 +927,7 @@
                 <w:noProof/>
                 <w:webHidden/>
               </w:rPr>
-              <w:instrText xml:space="preserve"> PAGEREF _Toc94862581 \h </w:instrText>
+              <w:instrText xml:space="preserve"> PAGEREF _Toc96516312 \h </w:instrText>
             </w:r>
             <w:r>
               <w:rPr>
@@ -969,7 +969,7 @@
               <w:noProof/>
             </w:rPr>
           </w:pPr>
-          <w:hyperlink w:anchor="_Toc94862582" w:history="1">
+          <w:hyperlink w:anchor="_Toc96516313" w:history="1">
             <w:r>
               <w:rPr>
                 <w:rStyle w:val="Hyperlink"/>
@@ -996,7 +996,7 @@
                 <w:noProof/>
                 <w:webHidden/>
               </w:rPr>
-              <w:instrText xml:space="preserve"> PAGEREF _Toc94862582 \h </w:instrText>
+              <w:instrText xml:space="preserve"> PAGEREF _Toc96516313 \h </w:instrText>
             </w:r>
             <w:r>
               <w:rPr>
@@ -1016,7 +1016,7 @@
                 <w:noProof/>
                 <w:webHidden/>
               </w:rPr>
-              <w:t>5</w:t>
+              <w:t>6</w:t>
             </w:r>
             <w:r>
               <w:rPr>
@@ -1038,7 +1038,7 @@
               <w:noProof/>
             </w:rPr>
           </w:pPr>
-          <w:hyperlink w:anchor="_Toc94862583" w:history="1">
+          <w:hyperlink w:anchor="_Toc96516314" w:history="1">
             <w:r>
               <w:rPr>
                 <w:rStyle w:val="Hyperlink"/>
@@ -1065,7 +1065,7 @@
                 <w:noProof/>
                 <w:webHidden/>
               </w:rPr>
-              <w:instrText xml:space="preserve"> PAGEREF _Toc94862583 \h </w:instrText>
+              <w:instrText xml:space="preserve"> PAGEREF _Toc96516314 \h </w:instrText>
             </w:r>
             <w:r>
               <w:rPr>
@@ -1085,7 +1085,7 @@
                 <w:noProof/>
                 <w:webHidden/>
               </w:rPr>
-              <w:t>5</w:t>
+              <w:t>6</w:t>
             </w:r>
             <w:r>
               <w:rPr>
@@ -1107,7 +1107,7 @@
               <w:noProof/>
             </w:rPr>
           </w:pPr>
-          <w:hyperlink w:anchor="_Toc94862584" w:history="1">
+          <w:hyperlink w:anchor="_Toc96516315" w:history="1">
             <w:r>
               <w:rPr>
                 <w:rStyle w:val="Hyperlink"/>
@@ -1134,7 +1134,7 @@
                 <w:noProof/>
                 <w:webHidden/>
               </w:rPr>
-              <w:instrText xml:space="preserve"> PAGEREF _Toc94862584 \h </w:instrText>
+              <w:instrText xml:space="preserve"> PAGEREF _Toc96516315 \h </w:instrText>
             </w:r>
             <w:r>
               <w:rPr>
@@ -1176,7 +1176,7 @@
               <w:noProof/>
             </w:rPr>
           </w:pPr>
-          <w:hyperlink w:anchor="_Toc94862585" w:history="1">
+          <w:hyperlink w:anchor="_Toc96516316" w:history="1">
             <w:r>
               <w:rPr>
                 <w:rStyle w:val="Hyperlink"/>
@@ -1203,7 +1203,7 @@
                 <w:noProof/>
                 <w:webHidden/>
               </w:rPr>
-              <w:instrText xml:space="preserve"> PAGEREF _Toc94862585 \h </w:instrText>
+              <w:instrText xml:space="preserve"> PAGEREF _Toc96516316 \h </w:instrText>
             </w:r>
             <w:r>
               <w:rPr>
@@ -1245,7 +1245,7 @@
               <w:noProof/>
             </w:rPr>
           </w:pPr>
-          <w:hyperlink w:anchor="_Toc94862586" w:history="1">
+          <w:hyperlink w:anchor="_Toc96516317" w:history="1">
             <w:r>
               <w:rPr>
                 <w:rStyle w:val="Hyperlink"/>
@@ -1272,7 +1272,7 @@
                 <w:noProof/>
                 <w:webHidden/>
               </w:rPr>
-              <w:instrText xml:space="preserve"> PAGEREF _Toc94862586 \h </w:instrText>
+              <w:instrText xml:space="preserve"> PAGEREF _Toc96516317 \h </w:instrText>
             </w:r>
             <w:r>
               <w:rPr>
@@ -1314,7 +1314,7 @@
               <w:noProof/>
             </w:rPr>
           </w:pPr>
-          <w:hyperlink w:anchor="_Toc94862587" w:history="1">
+          <w:hyperlink w:anchor="_Toc96516318" w:history="1">
             <w:r>
               <w:rPr>
                 <w:rStyle w:val="Hyperlink"/>
@@ -1341,7 +1341,7 @@
                 <w:noProof/>
                 <w:webHidden/>
               </w:rPr>
-              <w:instrText xml:space="preserve"> PAGEREF _Toc94862587 \h </w:instrText>
+              <w:instrText xml:space="preserve"> PAGEREF _Toc96516318 \h </w:instrText>
             </w:r>
             <w:r>
               <w:rPr>
@@ -1383,7 +1383,7 @@
               <w:noProof/>
             </w:rPr>
           </w:pPr>
-          <w:hyperlink w:anchor="_Toc94862588" w:history="1">
+          <w:hyperlink w:anchor="_Toc96516319" w:history="1">
             <w:r>
               <w:rPr>
                 <w:rStyle w:val="Hyperlink"/>
@@ -1410,7 +1410,7 @@
                 <w:noProof/>
                 <w:webHidden/>
               </w:rPr>
-              <w:instrText xml:space="preserve"> PAGEREF _Toc94862588 \h </w:instrText>
+              <w:instrText xml:space="preserve"> PAGEREF _Toc96516319 \h </w:instrText>
             </w:r>
             <w:r>
               <w:rPr>
@@ -1452,7 +1452,7 @@
               <w:noProof/>
             </w:rPr>
           </w:pPr>
-          <w:hyperlink w:anchor="_Toc94862589" w:history="1">
+          <w:hyperlink w:anchor="_Toc96516320" w:history="1">
             <w:r>
               <w:rPr>
                 <w:rStyle w:val="Hyperlink"/>
@@ -1479,7 +1479,7 @@
                 <w:noProof/>
                 <w:webHidden/>
               </w:rPr>
-              <w:instrText xml:space="preserve"> PAGEREF _Toc94862589 \h </w:instrText>
+              <w:instrText xml:space="preserve"> PAGEREF _Toc96516320 \h </w:instrText>
             </w:r>
             <w:r>
               <w:rPr>
@@ -1521,7 +1521,7 @@
               <w:noProof/>
             </w:rPr>
           </w:pPr>
-          <w:hyperlink w:anchor="_Toc94862590" w:history="1">
+          <w:hyperlink w:anchor="_Toc96516321" w:history="1">
             <w:r>
               <w:rPr>
                 <w:rStyle w:val="Hyperlink"/>
@@ -1548,7 +1548,7 @@
                 <w:noProof/>
                 <w:webHidden/>
               </w:rPr>
-              <w:instrText xml:space="preserve"> PAGEREF _Toc94862590 \h </w:instrText>
+              <w:instrText xml:space="preserve"> PAGEREF _Toc96516321 \h </w:instrText>
             </w:r>
             <w:r>
               <w:rPr>
@@ -1590,7 +1590,7 @@
               <w:noProof/>
             </w:rPr>
           </w:pPr>
-          <w:hyperlink w:anchor="_Toc94862591" w:history="1">
+          <w:hyperlink w:anchor="_Toc96516322" w:history="1">
             <w:r>
               <w:rPr>
                 <w:rStyle w:val="Hyperlink"/>
@@ -1617,7 +1617,7 @@
                 <w:noProof/>
                 <w:webHidden/>
               </w:rPr>
-              <w:instrText xml:space="preserve"> PAGEREF _Toc94862591 \h </w:instrText>
+              <w:instrText xml:space="preserve"> PAGEREF _Toc96516322 \h </w:instrText>
             </w:r>
             <w:r>
               <w:rPr>
@@ -1659,7 +1659,7 @@
               <w:noProof/>
             </w:rPr>
           </w:pPr>
-          <w:hyperlink w:anchor="_Toc94862592" w:history="1">
+          <w:hyperlink w:anchor="_Toc96516323" w:history="1">
             <w:r>
               <w:rPr>
                 <w:rStyle w:val="Hyperlink"/>
@@ -1686,7 +1686,7 @@
                 <w:noProof/>
                 <w:webHidden/>
               </w:rPr>
-              <w:instrText xml:space="preserve"> PAGEREF _Toc94862592 \h </w:instrText>
+              <w:instrText xml:space="preserve"> PAGEREF _Toc96516323 \h </w:instrText>
             </w:r>
             <w:r>
               <w:rPr>
@@ -1728,7 +1728,7 @@
               <w:noProof/>
             </w:rPr>
           </w:pPr>
-          <w:hyperlink w:anchor="_Toc94862593" w:history="1">
+          <w:hyperlink w:anchor="_Toc96516324" w:history="1">
             <w:r>
               <w:rPr>
                 <w:rStyle w:val="Hyperlink"/>
@@ -1755,7 +1755,7 @@
                 <w:noProof/>
                 <w:webHidden/>
               </w:rPr>
-              <w:instrText xml:space="preserve"> PAGEREF _Toc94862593 \h </w:instrText>
+              <w:instrText xml:space="preserve"> PAGEREF _Toc96516324 \h </w:instrText>
             </w:r>
             <w:r>
               <w:rPr>
@@ -1797,7 +1797,7 @@
               <w:noProof/>
             </w:rPr>
           </w:pPr>
-          <w:hyperlink w:anchor="_Toc94862594" w:history="1">
+          <w:hyperlink w:anchor="_Toc96516325" w:history="1">
             <w:r>
               <w:rPr>
                 <w:rStyle w:val="Hyperlink"/>
@@ -1824,7 +1824,7 @@
                 <w:noProof/>
                 <w:webHidden/>
               </w:rPr>
-              <w:instrText xml:space="preserve"> PAGEREF _Toc94862594 \h </w:instrText>
+              <w:instrText xml:space="preserve"> PAGEREF _Toc96516325 \h </w:instrText>
             </w:r>
             <w:r>
               <w:rPr>
@@ -1866,7 +1866,7 @@
               <w:noProof/>
             </w:rPr>
           </w:pPr>
-          <w:hyperlink w:anchor="_Toc94862595" w:history="1">
+          <w:hyperlink w:anchor="_Toc96516326" w:history="1">
             <w:r>
               <w:rPr>
                 <w:rStyle w:val="Hyperlink"/>
@@ -1893,7 +1893,7 @@
                 <w:noProof/>
                 <w:webHidden/>
               </w:rPr>
-              <w:instrText xml:space="preserve"> PAGEREF _Toc94862595 \h </w:instrText>
+              <w:instrText xml:space="preserve"> PAGEREF _Toc96516326 \h </w:instrText>
             </w:r>
             <w:r>
               <w:rPr>
@@ -1935,7 +1935,7 @@
               <w:noProof/>
             </w:rPr>
           </w:pPr>
-          <w:hyperlink w:anchor="_Toc94862596" w:history="1">
+          <w:hyperlink w:anchor="_Toc96516327" w:history="1">
             <w:r>
               <w:rPr>
                 <w:rStyle w:val="Hyperlink"/>
@@ -1962,7 +1962,7 @@
                 <w:noProof/>
                 <w:webHidden/>
               </w:rPr>
-              <w:instrText xml:space="preserve"> PAGEREF _Toc94862596 \h </w:instrText>
+              <w:instrText xml:space="preserve"> PAGEREF _Toc96516327 \h </w:instrText>
             </w:r>
             <w:r>
               <w:rPr>
@@ -2004,7 +2004,7 @@
               <w:noProof/>
             </w:rPr>
           </w:pPr>
-          <w:hyperlink w:anchor="_Toc94862597" w:history="1">
+          <w:hyperlink w:anchor="_Toc96516328" w:history="1">
             <w:r>
               <w:rPr>
                 <w:rStyle w:val="Hyperlink"/>
@@ -2031,7 +2031,7 @@
                 <w:noProof/>
                 <w:webHidden/>
               </w:rPr>
-              <w:instrText xml:space="preserve"> PAGEREF _Toc94862597 \h </w:instrText>
+              <w:instrText xml:space="preserve"> PAGEREF _Toc96516328 \h </w:instrText>
             </w:r>
             <w:r>
               <w:rPr>
@@ -2073,7 +2073,7 @@
               <w:noProof/>
             </w:rPr>
           </w:pPr>
-          <w:hyperlink w:anchor="_Toc94862598" w:history="1">
+          <w:hyperlink w:anchor="_Toc96516329" w:history="1">
             <w:r>
               <w:rPr>
                 <w:rStyle w:val="Hyperlink"/>
@@ -2100,7 +2100,7 @@
                 <w:noProof/>
                 <w:webHidden/>
               </w:rPr>
-              <w:instrText xml:space="preserve"> PAGEREF _Toc94862598 \h </w:instrText>
+              <w:instrText xml:space="preserve"> PAGEREF _Toc96516329 \h </w:instrText>
             </w:r>
             <w:r>
               <w:rPr>
@@ -2142,7 +2142,7 @@
               <w:noProof/>
             </w:rPr>
           </w:pPr>
-          <w:hyperlink w:anchor="_Toc94862599" w:history="1">
+          <w:hyperlink w:anchor="_Toc96516330" w:history="1">
             <w:r>
               <w:rPr>
                 <w:rStyle w:val="Hyperlink"/>
@@ -2169,7 +2169,7 @@
                 <w:noProof/>
                 <w:webHidden/>
               </w:rPr>
-              <w:instrText xml:space="preserve"> PAGEREF _Toc94862599 \h </w:instrText>
+              <w:instrText xml:space="preserve"> PAGEREF _Toc96516330 \h </w:instrText>
             </w:r>
             <w:r>
               <w:rPr>
@@ -2211,7 +2211,7 @@
               <w:noProof/>
             </w:rPr>
           </w:pPr>
-          <w:hyperlink w:anchor="_Toc94862600" w:history="1">
+          <w:hyperlink w:anchor="_Toc96516331" w:history="1">
             <w:r>
               <w:rPr>
                 <w:rStyle w:val="Hyperlink"/>
@@ -2238,7 +2238,7 @@
                 <w:noProof/>
                 <w:webHidden/>
               </w:rPr>
-              <w:instrText xml:space="preserve"> PAGEREF _Toc94862600 \h </w:instrText>
+              <w:instrText xml:space="preserve"> PAGEREF _Toc96516331 \h </w:instrText>
             </w:r>
             <w:r>
               <w:rPr>
@@ -2280,7 +2280,7 @@
               <w:noProof/>
             </w:rPr>
           </w:pPr>
-          <w:hyperlink w:anchor="_Toc94862601" w:history="1">
+          <w:hyperlink w:anchor="_Toc96516332" w:history="1">
             <w:r>
               <w:rPr>
                 <w:rStyle w:val="Hyperlink"/>
@@ -2307,7 +2307,7 @@
                 <w:noProof/>
                 <w:webHidden/>
               </w:rPr>
-              <w:instrText xml:space="preserve"> PAGEREF _Toc94862601 \h </w:instrText>
+              <w:instrText xml:space="preserve"> PAGEREF _Toc96516332 \h </w:instrText>
             </w:r>
             <w:r>
               <w:rPr>
@@ -2349,7 +2349,7 @@
               <w:noProof/>
             </w:rPr>
           </w:pPr>
-          <w:hyperlink w:anchor="_Toc94862602" w:history="1">
+          <w:hyperlink w:anchor="_Toc96516333" w:history="1">
             <w:r>
               <w:rPr>
                 <w:rStyle w:val="Hyperlink"/>
@@ -2376,7 +2376,7 @@
                 <w:noProof/>
                 <w:webHidden/>
               </w:rPr>
-              <w:instrText xml:space="preserve"> PAGEREF _Toc94862602 \h </w:instrText>
+              <w:instrText xml:space="preserve"> PAGEREF _Toc96516333 \h </w:instrText>
             </w:r>
             <w:r>
               <w:rPr>
@@ -2418,7 +2418,7 @@
               <w:noProof/>
             </w:rPr>
           </w:pPr>
-          <w:hyperlink w:anchor="_Toc94862603" w:history="1">
+          <w:hyperlink w:anchor="_Toc96516334" w:history="1">
             <w:r>
               <w:rPr>
                 <w:rStyle w:val="Hyperlink"/>
@@ -2445,7 +2445,7 @@
                 <w:noProof/>
                 <w:webHidden/>
               </w:rPr>
-              <w:instrText xml:space="preserve"> PAGEREF _Toc94862603 \h </w:instrText>
+              <w:instrText xml:space="preserve"> PAGEREF _Toc96516334 \h </w:instrText>
             </w:r>
             <w:r>
               <w:rPr>
@@ -2487,7 +2487,7 @@
               <w:noProof/>
             </w:rPr>
           </w:pPr>
-          <w:hyperlink w:anchor="_Toc94862604" w:history="1">
+          <w:hyperlink w:anchor="_Toc96516335" w:history="1">
             <w:r>
               <w:rPr>
                 <w:rStyle w:val="Hyperlink"/>
@@ -2514,7 +2514,7 @@
                 <w:noProof/>
                 <w:webHidden/>
               </w:rPr>
-              <w:instrText xml:space="preserve"> PAGEREF _Toc94862604 \h </w:instrText>
+              <w:instrText xml:space="preserve"> PAGEREF _Toc96516335 \h </w:instrText>
             </w:r>
             <w:r>
               <w:rPr>
@@ -2556,7 +2556,7 @@
               <w:noProof/>
             </w:rPr>
           </w:pPr>
-          <w:hyperlink w:anchor="_Toc94862605" w:history="1">
+          <w:hyperlink w:anchor="_Toc96516336" w:history="1">
             <w:r>
               <w:rPr>
                 <w:rStyle w:val="Hyperlink"/>
@@ -2583,7 +2583,7 @@
                 <w:noProof/>
                 <w:webHidden/>
               </w:rPr>
-              <w:instrText xml:space="preserve"> PAGEREF _Toc94862605 \h </w:instrText>
+              <w:instrText xml:space="preserve"> PAGEREF _Toc96516336 \h </w:instrText>
             </w:r>
             <w:r>
               <w:rPr>
@@ -2625,7 +2625,7 @@
               <w:noProof/>
             </w:rPr>
           </w:pPr>
-          <w:hyperlink w:anchor="_Toc94862606" w:history="1">
+          <w:hyperlink w:anchor="_Toc96516337" w:history="1">
             <w:r>
               <w:rPr>
                 <w:rStyle w:val="Hyperlink"/>
@@ -2652,7 +2652,7 @@
                 <w:noProof/>
                 <w:webHidden/>
               </w:rPr>
-              <w:instrText xml:space="preserve"> PAGEREF _Toc94862606 \h </w:instrText>
+              <w:instrText xml:space="preserve"> PAGEREF _Toc96516337 \h </w:instrText>
             </w:r>
             <w:r>
               <w:rPr>
@@ -2694,7 +2694,7 @@
               <w:noProof/>
             </w:rPr>
           </w:pPr>
-          <w:hyperlink w:anchor="_Toc94862607" w:history="1">
+          <w:hyperlink w:anchor="_Toc96516338" w:history="1">
             <w:r>
               <w:rPr>
                 <w:rStyle w:val="Hyperlink"/>
@@ -2721,7 +2721,7 @@
                 <w:noProof/>
                 <w:webHidden/>
               </w:rPr>
-              <w:instrText xml:space="preserve"> PAGEREF _Toc94862607 \h </w:instrText>
+              <w:instrText xml:space="preserve"> PAGEREF _Toc96516338 \h </w:instrText>
             </w:r>
             <w:r>
               <w:rPr>
@@ -2763,7 +2763,7 @@
               <w:noProof/>
             </w:rPr>
           </w:pPr>
-          <w:hyperlink w:anchor="_Toc94862608" w:history="1">
+          <w:hyperlink w:anchor="_Toc96516339" w:history="1">
             <w:r>
               <w:rPr>
                 <w:rStyle w:val="Hyperlink"/>
@@ -2790,7 +2790,7 @@
                 <w:noProof/>
                 <w:webHidden/>
               </w:rPr>
-              <w:instrText xml:space="preserve"> PAGEREF _Toc94862608 \h </w:instrText>
+              <w:instrText xml:space="preserve"> PAGEREF _Toc96516339 \h </w:instrText>
             </w:r>
             <w:r>
               <w:rPr>
@@ -2832,7 +2832,7 @@
               <w:noProof/>
             </w:rPr>
           </w:pPr>
-          <w:hyperlink w:anchor="_Toc94862609" w:history="1">
+          <w:hyperlink w:anchor="_Toc96516340" w:history="1">
             <w:r>
               <w:rPr>
                 <w:rStyle w:val="Hyperlink"/>
@@ -2859,7 +2859,7 @@
                 <w:noProof/>
                 <w:webHidden/>
               </w:rPr>
-              <w:instrText xml:space="preserve"> PAGEREF _Toc94862609 \h </w:instrText>
+              <w:instrText xml:space="preserve"> PAGEREF _Toc96516340 \h </w:instrText>
             </w:r>
             <w:r>
               <w:rPr>
@@ -2901,7 +2901,7 @@
               <w:noProof/>
             </w:rPr>
           </w:pPr>
-          <w:hyperlink w:anchor="_Toc94862610" w:history="1">
+          <w:hyperlink w:anchor="_Toc96516341" w:history="1">
             <w:r>
               <w:rPr>
                 <w:rStyle w:val="Hyperlink"/>
@@ -2928,7 +2928,7 @@
                 <w:noProof/>
                 <w:webHidden/>
               </w:rPr>
-              <w:instrText xml:space="preserve"> PAGEREF _Toc94862610 \h </w:instrText>
+              <w:instrText xml:space="preserve"> PAGEREF _Toc96516341 \h </w:instrText>
             </w:r>
             <w:r>
               <w:rPr>
@@ -2970,7 +2970,7 @@
               <w:noProof/>
             </w:rPr>
           </w:pPr>
-          <w:hyperlink w:anchor="_Toc94862611" w:history="1">
+          <w:hyperlink w:anchor="_Toc96516342" w:history="1">
             <w:r>
               <w:rPr>
                 <w:rStyle w:val="Hyperlink"/>
@@ -2997,7 +2997,7 @@
                 <w:noProof/>
                 <w:webHidden/>
               </w:rPr>
-              <w:instrText xml:space="preserve"> PAGEREF _Toc94862611 \h </w:instrText>
+              <w:instrText xml:space="preserve"> PAGEREF _Toc96516342 \h </w:instrText>
             </w:r>
             <w:r>
               <w:rPr>
@@ -3017,7 +3017,7 @@
                 <w:noProof/>
                 <w:webHidden/>
               </w:rPr>
-              <w:t>12</w:t>
+              <w:t>13</w:t>
             </w:r>
             <w:r>
               <w:rPr>
@@ -3039,7 +3039,7 @@
               <w:noProof/>
             </w:rPr>
           </w:pPr>
-          <w:hyperlink w:anchor="_Toc94862612" w:history="1">
+          <w:hyperlink w:anchor="_Toc96516343" w:history="1">
             <w:r>
               <w:rPr>
                 <w:rStyle w:val="Hyperlink"/>
@@ -3066,7 +3066,7 @@
                 <w:noProof/>
                 <w:webHidden/>
               </w:rPr>
-              <w:instrText xml:space="preserve"> PAGEREF _Toc94862612 \h </w:instrText>
+              <w:instrText xml:space="preserve"> PAGEREF _Toc96516343 \h </w:instrText>
             </w:r>
             <w:r>
               <w:rPr>
@@ -3108,7 +3108,7 @@
               <w:noProof/>
             </w:rPr>
           </w:pPr>
-          <w:hyperlink w:anchor="_Toc94862613" w:history="1">
+          <w:hyperlink w:anchor="_Toc96516344" w:history="1">
             <w:r>
               <w:rPr>
                 <w:rStyle w:val="Hyperlink"/>
@@ -3135,7 +3135,7 @@
                 <w:noProof/>
                 <w:webHidden/>
               </w:rPr>
-              <w:instrText xml:space="preserve"> PAGEREF _Toc94862613 \h </w:instrText>
+              <w:instrText xml:space="preserve"> PAGEREF _Toc96516344 \h </w:instrText>
             </w:r>
             <w:r>
               <w:rPr>
@@ -3177,7 +3177,7 @@
               <w:noProof/>
             </w:rPr>
           </w:pPr>
-          <w:hyperlink w:anchor="_Toc94862614" w:history="1">
+          <w:hyperlink w:anchor="_Toc96516345" w:history="1">
             <w:r>
               <w:rPr>
                 <w:rStyle w:val="Hyperlink"/>
@@ -3204,7 +3204,7 @@
                 <w:noProof/>
                 <w:webHidden/>
               </w:rPr>
-              <w:instrText xml:space="preserve"> PAGEREF _Toc94862614 \h </w:instrText>
+              <w:instrText xml:space="preserve"> PAGEREF _Toc96516345 \h </w:instrText>
             </w:r>
             <w:r>
               <w:rPr>
@@ -3224,7 +3224,7 @@
                 <w:noProof/>
                 <w:webHidden/>
               </w:rPr>
-              <w:t>13</w:t>
+              <w:t>14</w:t>
             </w:r>
             <w:r>
               <w:rPr>
@@ -3246,7 +3246,7 @@
               <w:noProof/>
             </w:rPr>
           </w:pPr>
-          <w:hyperlink w:anchor="_Toc94862615" w:history="1">
+          <w:hyperlink w:anchor="_Toc96516346" w:history="1">
             <w:r>
               <w:rPr>
                 <w:rStyle w:val="Hyperlink"/>
@@ -3273,7 +3273,7 @@
                 <w:noProof/>
                 <w:webHidden/>
               </w:rPr>
-              <w:instrText xml:space="preserve"> PAGEREF _Toc94862615 \h </w:instrText>
+              <w:instrText xml:space="preserve"> PAGEREF _Toc96516346 \h </w:instrText>
             </w:r>
             <w:r>
               <w:rPr>
@@ -3315,7 +3315,7 @@
               <w:noProof/>
             </w:rPr>
           </w:pPr>
-          <w:hyperlink w:anchor="_Toc94862616" w:history="1">
+          <w:hyperlink w:anchor="_Toc96516347" w:history="1">
             <w:r>
               <w:rPr>
                 <w:rStyle w:val="Hyperlink"/>
@@ -3342,7 +3342,7 @@
                 <w:noProof/>
                 <w:webHidden/>
               </w:rPr>
-              <w:instrText xml:space="preserve"> PAGEREF _Toc94862616 \h </w:instrText>
+              <w:instrText xml:space="preserve"> PAGEREF _Toc96516347 \h </w:instrText>
             </w:r>
             <w:r>
               <w:rPr>
@@ -3384,7 +3384,7 @@
               <w:noProof/>
             </w:rPr>
           </w:pPr>
-          <w:hyperlink w:anchor="_Toc94862617" w:history="1">
+          <w:hyperlink w:anchor="_Toc96516348" w:history="1">
             <w:r>
               <w:rPr>
                 <w:rStyle w:val="Hyperlink"/>
@@ -3411,7 +3411,7 @@
                 <w:noProof/>
                 <w:webHidden/>
               </w:rPr>
-              <w:instrText xml:space="preserve"> PAGEREF _Toc94862617 \h </w:instrText>
+              <w:instrText xml:space="preserve"> PAGEREF _Toc96516348 \h </w:instrText>
             </w:r>
             <w:r>
               <w:rPr>
@@ -3453,7 +3453,7 @@
               <w:noProof/>
             </w:rPr>
           </w:pPr>
-          <w:hyperlink w:anchor="_Toc94862618" w:history="1">
+          <w:hyperlink w:anchor="_Toc96516349" w:history="1">
             <w:r>
               <w:rPr>
                 <w:rStyle w:val="Hyperlink"/>
@@ -3480,7 +3480,7 @@
                 <w:noProof/>
                 <w:webHidden/>
               </w:rPr>
-              <w:instrText xml:space="preserve"> PAGEREF _Toc94862618 \h </w:instrText>
+              <w:instrText xml:space="preserve"> PAGEREF _Toc96516349 \h </w:instrText>
             </w:r>
             <w:r>
               <w:rPr>
@@ -3522,7 +3522,7 @@
               <w:noProof/>
             </w:rPr>
           </w:pPr>
-          <w:hyperlink w:anchor="_Toc94862619" w:history="1">
+          <w:hyperlink w:anchor="_Toc96516350" w:history="1">
             <w:r>
               <w:rPr>
                 <w:rStyle w:val="Hyperlink"/>
@@ -3549,7 +3549,7 @@
                 <w:noProof/>
                 <w:webHidden/>
               </w:rPr>
-              <w:instrText xml:space="preserve"> PAGEREF _Toc94862619 \h </w:instrText>
+              <w:instrText xml:space="preserve"> PAGEREF _Toc96516350 \h </w:instrText>
             </w:r>
             <w:r>
               <w:rPr>
@@ -3591,7 +3591,7 @@
               <w:noProof/>
             </w:rPr>
           </w:pPr>
-          <w:hyperlink w:anchor="_Toc94862620" w:history="1">
+          <w:hyperlink w:anchor="_Toc96516351" w:history="1">
             <w:r>
               <w:rPr>
                 <w:rStyle w:val="Hyperlink"/>
@@ -3618,7 +3618,7 @@
                 <w:noProof/>
                 <w:webHidden/>
               </w:rPr>
-              <w:instrText xml:space="preserve"> PAGEREF _Toc94862620 \h </w:instrText>
+              <w:instrText xml:space="preserve"> PAGEREF _Toc96516351 \h </w:instrText>
             </w:r>
             <w:r>
               <w:rPr>
@@ -3660,7 +3660,7 @@
               <w:noProof/>
             </w:rPr>
           </w:pPr>
-          <w:hyperlink w:anchor="_Toc94862621" w:history="1">
+          <w:hyperlink w:anchor="_Toc96516352" w:history="1">
             <w:r>
               <w:rPr>
                 <w:rStyle w:val="Hyperlink"/>
@@ -3687,7 +3687,7 @@
                 <w:noProof/>
                 <w:webHidden/>
               </w:rPr>
-              <w:instrText xml:space="preserve"> PAGEREF _Toc94862621 \h </w:instrText>
+              <w:instrText xml:space="preserve"> PAGEREF _Toc96516352 \h </w:instrText>
             </w:r>
             <w:r>
               <w:rPr>
@@ -3729,7 +3729,7 @@
               <w:noProof/>
             </w:rPr>
           </w:pPr>
-          <w:hyperlink w:anchor="_Toc94862622" w:history="1">
+          <w:hyperlink w:anchor="_Toc96516353" w:history="1">
             <w:r>
               <w:rPr>
                 <w:rStyle w:val="Hyperlink"/>
@@ -3756,7 +3756,7 @@
                 <w:noProof/>
                 <w:webHidden/>
               </w:rPr>
-              <w:instrText xml:space="preserve"> PAGEREF _Toc94862622 \h </w:instrText>
+              <w:instrText xml:space="preserve"> PAGEREF _Toc96516353 \h </w:instrText>
             </w:r>
             <w:r>
               <w:rPr>
@@ -3798,7 +3798,7 @@
               <w:noProof/>
             </w:rPr>
           </w:pPr>
-          <w:hyperlink w:anchor="_Toc94862623" w:history="1">
+          <w:hyperlink w:anchor="_Toc96516354" w:history="1">
             <w:r>
               <w:rPr>
                 <w:rStyle w:val="Hyperlink"/>
@@ -3825,7 +3825,7 @@
                 <w:noProof/>
                 <w:webHidden/>
               </w:rPr>
-              <w:instrText xml:space="preserve"> PAGEREF _Toc94862623 \h </w:instrText>
+              <w:instrText xml:space="preserve"> PAGEREF _Toc96516354 \h </w:instrText>
             </w:r>
             <w:r>
               <w:rPr>
@@ -3867,7 +3867,7 @@
               <w:noProof/>
             </w:rPr>
           </w:pPr>
-          <w:hyperlink w:anchor="_Toc94862624" w:history="1">
+          <w:hyperlink w:anchor="_Toc96516355" w:history="1">
             <w:r>
               <w:rPr>
                 <w:rStyle w:val="Hyperlink"/>
@@ -3894,7 +3894,7 @@
                 <w:noProof/>
                 <w:webHidden/>
               </w:rPr>
-              <w:instrText xml:space="preserve"> PAGEREF _Toc94862624 \h </w:instrText>
+              <w:instrText xml:space="preserve"> PAGEREF _Toc96516355 \h </w:instrText>
             </w:r>
             <w:r>
               <w:rPr>
@@ -3936,7 +3936,7 @@
               <w:noProof/>
             </w:rPr>
           </w:pPr>
-          <w:hyperlink w:anchor="_Toc94862625" w:history="1">
+          <w:hyperlink w:anchor="_Toc96516356" w:history="1">
             <w:r>
               <w:rPr>
                 <w:rStyle w:val="Hyperlink"/>
@@ -3963,7 +3963,7 @@
                 <w:noProof/>
                 <w:webHidden/>
               </w:rPr>
-              <w:instrText xml:space="preserve"> PAGEREF _Toc94862625 \h </w:instrText>
+              <w:instrText xml:space="preserve"> PAGEREF _Toc96516356 \h </w:instrText>
             </w:r>
             <w:r>
               <w:rPr>
@@ -4005,12 +4005,81 @@
               <w:noProof/>
             </w:rPr>
           </w:pPr>
-          <w:hyperlink w:anchor="_Toc94862626" w:history="1">
+          <w:hyperlink w:anchor="_Toc96516357" w:history="1">
             <w:r>
               <w:rPr>
                 <w:rStyle w:val="Hyperlink"/>
                 <w:noProof/>
               </w:rPr>
+              <w:t>Testing React Applications</w:t>
+            </w:r>
+            <w:r>
+              <w:rPr>
+                <w:noProof/>
+                <w:webHidden/>
+              </w:rPr>
+              <w:tab/>
+            </w:r>
+            <w:r>
+              <w:rPr>
+                <w:noProof/>
+                <w:webHidden/>
+              </w:rPr>
+              <w:fldChar w:fldCharType="begin"/>
+            </w:r>
+            <w:r>
+              <w:rPr>
+                <w:noProof/>
+                <w:webHidden/>
+              </w:rPr>
+              <w:instrText xml:space="preserve"> PAGEREF _Toc96516357 \h </w:instrText>
+            </w:r>
+            <w:r>
+              <w:rPr>
+                <w:noProof/>
+                <w:webHidden/>
+              </w:rPr>
+            </w:r>
+            <w:r>
+              <w:rPr>
+                <w:noProof/>
+                <w:webHidden/>
+              </w:rPr>
+              <w:fldChar w:fldCharType="separate"/>
+            </w:r>
+            <w:r>
+              <w:rPr>
+                <w:noProof/>
+                <w:webHidden/>
+              </w:rPr>
+              <w:t>17</w:t>
+            </w:r>
+            <w:r>
+              <w:rPr>
+                <w:noProof/>
+                <w:webHidden/>
+              </w:rPr>
+              <w:fldChar w:fldCharType="end"/>
+            </w:r>
+          </w:hyperlink>
+        </w:p>
+        <w:p>
+          <w:pPr>
+            <w:pStyle w:val="TOC1"/>
+            <w:tabs>
+              <w:tab w:val="right" w:leader="dot" w:pos="9350"/>
+            </w:tabs>
+            <w:rPr>
+              <w:rFonts w:eastAsiaTheme="minorEastAsia"/>
+              <w:noProof/>
+            </w:rPr>
+          </w:pPr>
+          <w:hyperlink w:anchor="_Toc96516358" w:history="1">
+            <w:r>
+              <w:rPr>
+                <w:rStyle w:val="Hyperlink"/>
+                <w:noProof/>
+              </w:rPr>
               <w:t>Next.js</w:t>
             </w:r>
             <w:r>
@@ -4032,7 +4101,7 @@
                 <w:noProof/>
                 <w:webHidden/>
               </w:rPr>
-              <w:instrText xml:space="preserve"> PAGEREF _Toc94862626 \h </w:instrText>
+              <w:instrText xml:space="preserve"> PAGEREF _Toc96516358 \h </w:instrText>
             </w:r>
             <w:r>
               <w:rPr>
@@ -4074,7 +4143,7 @@
               <w:noProof/>
             </w:rPr>
           </w:pPr>
-          <w:hyperlink w:anchor="_Toc94862627" w:history="1">
+          <w:hyperlink w:anchor="_Toc96516359" w:history="1">
             <w:r>
               <w:rPr>
                 <w:rStyle w:val="Hyperlink"/>
@@ -4101,7 +4170,7 @@
                 <w:noProof/>
                 <w:webHidden/>
               </w:rPr>
-              <w:instrText xml:space="preserve"> PAGEREF _Toc94862627 \h </w:instrText>
+              <w:instrText xml:space="preserve"> PAGEREF _Toc96516359 \h </w:instrText>
             </w:r>
             <w:r>
               <w:rPr>
@@ -4143,7 +4212,7 @@
               <w:noProof/>
             </w:rPr>
           </w:pPr>
-          <w:hyperlink w:anchor="_Toc94862628" w:history="1">
+          <w:hyperlink w:anchor="_Toc96516360" w:history="1">
             <w:r>
               <w:rPr>
                 <w:rStyle w:val="Hyperlink"/>
@@ -4170,7 +4239,7 @@
                 <w:noProof/>
                 <w:webHidden/>
               </w:rPr>
-              <w:instrText xml:space="preserve"> PAGEREF _Toc94862628 \h </w:instrText>
+              <w:instrText xml:space="preserve"> PAGEREF _Toc96516360 \h </w:instrText>
             </w:r>
             <w:r>
               <w:rPr>
@@ -4212,7 +4281,7 @@
               <w:noProof/>
             </w:rPr>
           </w:pPr>
-          <w:hyperlink w:anchor="_Toc94862629" w:history="1">
+          <w:hyperlink w:anchor="_Toc96516361" w:history="1">
             <w:r>
               <w:rPr>
                 <w:rStyle w:val="Hyperlink"/>
@@ -4239,7 +4308,7 @@
                 <w:noProof/>
                 <w:webHidden/>
               </w:rPr>
-              <w:instrText xml:space="preserve"> PAGEREF _Toc94862629 \h </w:instrText>
+              <w:instrText xml:space="preserve"> PAGEREF _Toc96516361 \h </w:instrText>
             </w:r>
             <w:r>
               <w:rPr>
@@ -4281,7 +4350,7 @@
               <w:noProof/>
             </w:rPr>
           </w:pPr>
-          <w:hyperlink w:anchor="_Toc94862630" w:history="1">
+          <w:hyperlink w:anchor="_Toc96516362" w:history="1">
             <w:r>
               <w:rPr>
                 <w:rStyle w:val="Hyperlink"/>
@@ -4308,7 +4377,7 @@
                 <w:noProof/>
                 <w:webHidden/>
               </w:rPr>
-              <w:instrText xml:space="preserve"> PAGEREF _Toc94862630 \h </w:instrText>
+              <w:instrText xml:space="preserve"> PAGEREF _Toc96516362 \h </w:instrText>
             </w:r>
             <w:r>
               <w:rPr>
@@ -4328,7 +4397,7 @@
                 <w:noProof/>
                 <w:webHidden/>
               </w:rPr>
-              <w:t>17</w:t>
+              <w:t>18</w:t>
             </w:r>
             <w:r>
               <w:rPr>
@@ -4381,7 +4450,7 @@
       <w:pPr>
         <w:pStyle w:val="Heading1"/>
       </w:pPr>
-      <w:bookmarkStart w:id="0" w:name="_Toc94862569"/>
+      <w:bookmarkStart w:id="0" w:name="_Toc96516300"/>
       <w:r>
         <w:t>Pros</w:t>
       </w:r>
@@ -4421,7 +4490,7 @@
       <w:pPr>
         <w:pStyle w:val="Heading1"/>
       </w:pPr>
-      <w:bookmarkStart w:id="1" w:name="_Toc94862570"/>
+      <w:bookmarkStart w:id="1" w:name="_Toc96516301"/>
       <w:r>
         <w:t>Single Page Applications</w:t>
       </w:r>
@@ -4446,7 +4515,7 @@
       <w:pPr>
         <w:pStyle w:val="Heading1"/>
       </w:pPr>
-      <w:bookmarkStart w:id="2" w:name="_Toc94862571"/>
+      <w:bookmarkStart w:id="2" w:name="_Toc96516302"/>
       <w:r>
         <w:t>JSX</w:t>
       </w:r>
@@ -4483,6 +4552,7 @@
     </w:p>
     <w:p>
       <w:r>
+        <w:lastRenderedPageBreak/>
         <w:t>We can store JSX values in variables.</w:t>
       </w:r>
     </w:p>
@@ -4490,9 +4560,8 @@
       <w:pPr>
         <w:pStyle w:val="Heading1"/>
       </w:pPr>
-      <w:bookmarkStart w:id="3" w:name="_Toc94862572"/>
-      <w:r>
-        <w:lastRenderedPageBreak/>
+      <w:bookmarkStart w:id="3" w:name="_Toc96516303"/>
+      <w:r>
         <w:t>Babel</w:t>
       </w:r>
       <w:bookmarkEnd w:id="3"/>
@@ -4506,7 +4575,7 @@
       <w:pPr>
         <w:pStyle w:val="Heading1"/>
       </w:pPr>
-      <w:bookmarkStart w:id="4" w:name="_Toc94862573"/>
+      <w:bookmarkStart w:id="4" w:name="_Toc96516304"/>
       <w:r>
         <w:t>Flow of React</w:t>
       </w:r>
@@ -4530,7 +4599,7 @@
       <w:pPr>
         <w:pStyle w:val="Heading1"/>
       </w:pPr>
-      <w:bookmarkStart w:id="5" w:name="_Toc94862574"/>
+      <w:bookmarkStart w:id="5" w:name="_Toc96516305"/>
       <w:r>
         <w:t>Dataflow in React</w:t>
       </w:r>
@@ -4548,7 +4617,7 @@
       <w:pPr>
         <w:pStyle w:val="Heading1"/>
       </w:pPr>
-      <w:bookmarkStart w:id="6" w:name="_Toc94862575"/>
+      <w:bookmarkStart w:id="6" w:name="_Toc96516306"/>
       <w:r>
         <w:t>Virtual DOM</w:t>
       </w:r>
@@ -4566,7 +4635,7 @@
       <w:pPr>
         <w:pStyle w:val="Heading1"/>
       </w:pPr>
-      <w:bookmarkStart w:id="7" w:name="_Toc94862576"/>
+      <w:bookmarkStart w:id="7" w:name="_Toc96516307"/>
       <w:r>
         <w:t>Components</w:t>
       </w:r>
@@ -5058,6 +5127,7 @@
           <w:sz w:val="21"/>
           <w:szCs w:val="21"/>
         </w:rPr>
+        <w:lastRenderedPageBreak/>
         <w:t xml:space="preserve">        </w:t>
       </w:r>
       <w:r>
@@ -5334,7 +5404,6 @@
           <w:sz w:val="21"/>
           <w:szCs w:val="21"/>
         </w:rPr>
-        <w:lastRenderedPageBreak/>
         <w:t xml:space="preserve">            </w:t>
       </w:r>
       <w:r>
@@ -5595,7 +5664,7 @@
       <w:pPr>
         <w:pStyle w:val="Heading2"/>
       </w:pPr>
-      <w:bookmarkStart w:id="8" w:name="_Toc94862577"/>
+      <w:bookmarkStart w:id="8" w:name="_Toc96516308"/>
       <w:r>
         <w:t>Default Props</w:t>
       </w:r>
@@ -5933,7 +6002,7 @@
       <w:pPr>
         <w:pStyle w:val="Heading2"/>
       </w:pPr>
-      <w:bookmarkStart w:id="9" w:name="_Toc94862578"/>
+      <w:bookmarkStart w:id="9" w:name="_Toc96516309"/>
       <w:r>
         <w:t>Wrapper component (Composition, children props)</w:t>
       </w:r>
@@ -5953,7 +6022,7 @@
       <w:pPr>
         <w:pStyle w:val="Heading2"/>
       </w:pPr>
-      <w:bookmarkStart w:id="10" w:name="_Toc94862579"/>
+      <w:bookmarkStart w:id="10" w:name="_Toc96516310"/>
       <w:r>
         <w:t>Controlled component vs Uncontrolled component</w:t>
       </w:r>
@@ -5973,7 +6042,7 @@
       <w:pPr>
         <w:pStyle w:val="Heading2"/>
       </w:pPr>
-      <w:bookmarkStart w:id="11" w:name="_Toc94862580"/>
+      <w:bookmarkStart w:id="11" w:name="_Toc96516311"/>
       <w:r>
         <w:t>Stateless vs Stateful components</w:t>
       </w:r>
@@ -5993,7 +6062,7 @@
       <w:pPr>
         <w:pStyle w:val="Heading2"/>
       </w:pPr>
-      <w:bookmarkStart w:id="12" w:name="_Toc94862581"/>
+      <w:bookmarkStart w:id="12" w:name="_Toc96516312"/>
       <w:r>
         <w:t>Adding dynamic styles</w:t>
       </w:r>
@@ -6014,8 +6083,9 @@
       <w:pPr>
         <w:pStyle w:val="Heading1"/>
       </w:pPr>
-      <w:bookmarkStart w:id="13" w:name="_Toc94862582"/>
-      <w:r>
+      <w:bookmarkStart w:id="13" w:name="_Toc96516313"/>
+      <w:r>
+        <w:lastRenderedPageBreak/>
         <w:t>Styling React Components</w:t>
       </w:r>
       <w:bookmarkEnd w:id="13"/>
@@ -6024,7 +6094,7 @@
       <w:pPr>
         <w:pStyle w:val="Heading2"/>
       </w:pPr>
-      <w:bookmarkStart w:id="14" w:name="_Toc94862583"/>
+      <w:bookmarkStart w:id="14" w:name="_Toc96516314"/>
       <w:r>
         <w:t>Conditional and Dynamic Styles</w:t>
       </w:r>
@@ -6233,7 +6303,6 @@
     </w:p>
     <w:p>
       <w:r>
-        <w:lastRenderedPageBreak/>
         <w:t>We can have ternary operator in style object.</w:t>
       </w:r>
     </w:p>
@@ -6258,7 +6327,7 @@
       <w:pPr>
         <w:pStyle w:val="Heading2"/>
       </w:pPr>
-      <w:bookmarkStart w:id="15" w:name="_Toc94862584"/>
+      <w:bookmarkStart w:id="15" w:name="_Toc96516315"/>
       <w:r>
         <w:t>CSS Classes Dynamically</w:t>
       </w:r>
@@ -6443,7 +6512,7 @@
       <w:pPr>
         <w:pStyle w:val="Heading2"/>
       </w:pPr>
-      <w:bookmarkStart w:id="16" w:name="_Toc94862585"/>
+      <w:bookmarkStart w:id="16" w:name="_Toc96516316"/>
       <w:r>
         <w:t>Scoping Styles</w:t>
       </w:r>
@@ -6981,7 +7050,7 @@
       <w:pPr>
         <w:pStyle w:val="Heading2"/>
       </w:pPr>
-      <w:bookmarkStart w:id="17" w:name="_Toc94862586"/>
+      <w:bookmarkStart w:id="17" w:name="_Toc96516317"/>
       <w:r>
         <w:t>Media Queries</w:t>
       </w:r>
@@ -7047,6 +7116,7 @@
           <w:sz w:val="21"/>
           <w:szCs w:val="21"/>
         </w:rPr>
+        <w:lastRenderedPageBreak/>
         <w:t>  }</w:t>
       </w:r>
     </w:p>
@@ -7055,9 +7125,8 @@
       <w:pPr>
         <w:pStyle w:val="Heading2"/>
       </w:pPr>
-      <w:bookmarkStart w:id="18" w:name="_Toc94862587"/>
-      <w:r>
-        <w:lastRenderedPageBreak/>
+      <w:bookmarkStart w:id="18" w:name="_Toc96516318"/>
+      <w:r>
         <w:t>CSS Modules</w:t>
       </w:r>
       <w:bookmarkEnd w:id="18"/>
@@ -7675,7 +7744,7 @@
       <w:pPr>
         <w:pStyle w:val="Heading1"/>
       </w:pPr>
-      <w:bookmarkStart w:id="19" w:name="_Toc94862588"/>
+      <w:bookmarkStart w:id="19" w:name="_Toc96516319"/>
       <w:r>
         <w:t>Lists and Conditional content</w:t>
       </w:r>
@@ -8316,7 +8385,7 @@
       <w:pPr>
         <w:pStyle w:val="Heading2"/>
       </w:pPr>
-      <w:bookmarkStart w:id="20" w:name="_Toc94862589"/>
+      <w:bookmarkStart w:id="20" w:name="_Toc96516320"/>
       <w:r>
         <w:t>Conditional content</w:t>
       </w:r>
@@ -8886,6 +8955,7 @@
         <w:rPr>
           <w:lang w:val="ro-RO"/>
         </w:rPr>
+        <w:lastRenderedPageBreak/>
         <w:t>And then use it as a single expression:</w:t>
       </w:r>
     </w:p>
@@ -8948,7 +9018,7 @@
       <w:pPr>
         <w:pStyle w:val="Heading1"/>
       </w:pPr>
-      <w:bookmarkStart w:id="21" w:name="_Toc94862590"/>
+      <w:bookmarkStart w:id="21" w:name="_Toc96516321"/>
       <w:r>
         <w:t>Props</w:t>
       </w:r>
@@ -8976,7 +9046,7 @@
       <w:pPr>
         <w:pStyle w:val="Heading1"/>
       </w:pPr>
-      <w:bookmarkStart w:id="22" w:name="_Toc94862591"/>
+      <w:bookmarkStart w:id="22" w:name="_Toc96516322"/>
       <w:r>
         <w:t>State</w:t>
       </w:r>
@@ -9033,7 +9103,7 @@
       <w:pPr>
         <w:pStyle w:val="Heading2"/>
       </w:pPr>
-      <w:bookmarkStart w:id="23" w:name="_Toc94862592"/>
+      <w:bookmarkStart w:id="23" w:name="_Toc96516323"/>
       <w:r>
         <w:t>Update state depending on previous state</w:t>
       </w:r>
@@ -9163,7 +9233,7 @@
       <w:pPr>
         <w:pStyle w:val="Heading2"/>
       </w:pPr>
-      <w:bookmarkStart w:id="24" w:name="_Toc94862593"/>
+      <w:bookmarkStart w:id="24" w:name="_Toc96516324"/>
       <w:r>
         <w:t>Two-way</w:t>
       </w:r>
@@ -9181,7 +9251,7 @@
       <w:pPr>
         <w:pStyle w:val="Heading1"/>
       </w:pPr>
-      <w:bookmarkStart w:id="25" w:name="_Toc94862594"/>
+      <w:bookmarkStart w:id="25" w:name="_Toc96516325"/>
       <w:r>
         <w:t>Fragments, Portals and Refs</w:t>
       </w:r>
@@ -9191,7 +9261,7 @@
       <w:pPr>
         <w:pStyle w:val="Heading2"/>
       </w:pPr>
-      <w:bookmarkStart w:id="26" w:name="_Toc94862595"/>
+      <w:bookmarkStart w:id="26" w:name="_Toc96516326"/>
       <w:r>
         <w:t>JSX Limitations &amp; Fragments</w:t>
       </w:r>
@@ -9310,6 +9380,7 @@
           <w:sz w:val="21"/>
           <w:szCs w:val="21"/>
         </w:rPr>
+        <w:lastRenderedPageBreak/>
         <w:t xml:space="preserve">    </w:t>
       </w:r>
       <w:r>
@@ -9381,7 +9452,6 @@
     </w:p>
     <w:p>
       <w:r>
-        <w:lastRenderedPageBreak/>
         <w:t>Because this is a common problem, this element is already in React and it’s called Fragment. It can be used in 2 ways: by importing Fragment from react and using &lt;Fragment&gt; or by using &lt;&gt; &lt;/&gt; empty tags.</w:t>
       </w:r>
       <w:r>
@@ -9403,7 +9473,7 @@
       <w:pPr>
         <w:pStyle w:val="Heading2"/>
       </w:pPr>
-      <w:bookmarkStart w:id="27" w:name="_Toc94862596"/>
+      <w:bookmarkStart w:id="27" w:name="_Toc96516327"/>
       <w:r>
         <w:t>Getting a cleaner DOM with Portals</w:t>
       </w:r>
@@ -9776,7 +9846,7 @@
       <w:pPr>
         <w:pStyle w:val="Heading2"/>
       </w:pPr>
-      <w:bookmarkStart w:id="28" w:name="_Toc94862597"/>
+      <w:bookmarkStart w:id="28" w:name="_Toc96516328"/>
       <w:r>
         <w:t>Working with Refs</w:t>
       </w:r>
@@ -10239,7 +10309,7 @@
       <w:pPr>
         <w:pStyle w:val="Heading1"/>
       </w:pPr>
-      <w:bookmarkStart w:id="29" w:name="_Toc94862598"/>
+      <w:bookmarkStart w:id="29" w:name="_Toc96516329"/>
       <w:r>
         <w:t>Effects, Reducers and Context</w:t>
       </w:r>
@@ -10249,7 +10319,7 @@
       <w:pPr>
         <w:pStyle w:val="Heading2"/>
       </w:pPr>
-      <w:bookmarkStart w:id="30" w:name="_Toc94862599"/>
+      <w:bookmarkStart w:id="30" w:name="_Toc96516330"/>
       <w:r>
         <w:t>Working with side effects (effect)</w:t>
       </w:r>
@@ -10275,7 +10345,7 @@
       <w:pPr>
         <w:pStyle w:val="Heading2"/>
       </w:pPr>
-      <w:bookmarkStart w:id="31" w:name="_Toc94862600"/>
+      <w:bookmarkStart w:id="31" w:name="_Toc96516331"/>
       <w:r>
         <w:t>Debounce</w:t>
       </w:r>
@@ -10454,6 +10524,7 @@
           <w:sz w:val="21"/>
           <w:szCs w:val="21"/>
         </w:rPr>
+        <w:lastRenderedPageBreak/>
         <w:t xml:space="preserve">      </w:t>
       </w:r>
       <w:r>
@@ -10529,7 +10600,6 @@
           <w:sz w:val="21"/>
           <w:szCs w:val="21"/>
         </w:rPr>
-        <w:lastRenderedPageBreak/>
         <w:t xml:space="preserve">      </w:t>
       </w:r>
       <w:r>
@@ -11411,7 +11481,7 @@
       <w:pPr>
         <w:pStyle w:val="Heading2"/>
       </w:pPr>
-      <w:bookmarkStart w:id="32" w:name="_Toc94862601"/>
+      <w:bookmarkStart w:id="32" w:name="_Toc96516332"/>
       <w:r>
         <w:t>Managing more Complex state with reducers</w:t>
       </w:r>
@@ -11421,7 +11491,7 @@
       <w:pPr>
         <w:pStyle w:val="Heading2"/>
       </w:pPr>
-      <w:bookmarkStart w:id="33" w:name="_Toc94862602"/>
+      <w:bookmarkStart w:id="33" w:name="_Toc96516333"/>
       <w:r>
         <w:t>Managing app wide or component wide state with context</w:t>
       </w:r>
@@ -11431,7 +11501,7 @@
       <w:pPr>
         <w:pStyle w:val="Heading1"/>
       </w:pPr>
-      <w:bookmarkStart w:id="34" w:name="_Toc94862603"/>
+      <w:bookmarkStart w:id="34" w:name="_Toc96516334"/>
       <w:r>
         <w:t>Hooks</w:t>
       </w:r>
@@ -11446,7 +11516,7 @@
       <w:pPr>
         <w:pStyle w:val="Heading2"/>
       </w:pPr>
-      <w:bookmarkStart w:id="35" w:name="_Toc94862604"/>
+      <w:bookmarkStart w:id="35" w:name="_Toc96516335"/>
       <w:r>
         <w:t>useState</w:t>
       </w:r>
@@ -11464,7 +11534,7 @@
       <w:pPr>
         <w:pStyle w:val="Heading2"/>
       </w:pPr>
-      <w:bookmarkStart w:id="36" w:name="_Toc94862605"/>
+      <w:bookmarkStart w:id="36" w:name="_Toc96516336"/>
       <w:r>
         <w:t>useEffect</w:t>
       </w:r>
@@ -11504,12 +11574,12 @@
     </w:p>
     <w:p>
       <w:r>
+        <w:lastRenderedPageBreak/>
         <w:t xml:space="preserve">Some things that don’t need to be added as a dependency: state update functions, built-in apis or functions like fetch or localStorage, variables or functions defined outside of components. </w:t>
       </w:r>
     </w:p>
     <w:p>
       <w:r>
-        <w:lastRenderedPageBreak/>
         <w:t>When we have to add a function as a dependency to useEffect, we have to wrap it in useCallback because functions are objects and they will change every time to component is re-evaluated, hence creating an infinite loop.</w:t>
       </w:r>
     </w:p>
@@ -11517,7 +11587,7 @@
       <w:pPr>
         <w:pStyle w:val="Heading2"/>
       </w:pPr>
-      <w:bookmarkStart w:id="37" w:name="_Toc94862606"/>
+      <w:bookmarkStart w:id="37" w:name="_Toc96516337"/>
       <w:r>
         <w:t>useReducer</w:t>
       </w:r>
@@ -13081,7 +13151,7 @@
       <w:pPr>
         <w:pStyle w:val="Heading2"/>
       </w:pPr>
-      <w:bookmarkStart w:id="38" w:name="_Toc94862607"/>
+      <w:bookmarkStart w:id="38" w:name="_Toc96516338"/>
       <w:r>
         <w:t>useContext</w:t>
       </w:r>
@@ -13110,6 +13180,7 @@
           <w:sz w:val="21"/>
           <w:szCs w:val="21"/>
         </w:rPr>
+        <w:lastRenderedPageBreak/>
         <w:t>const</w:t>
       </w:r>
       <w:r>
@@ -13185,9 +13256,8 @@
       <w:pPr>
         <w:pStyle w:val="Heading2"/>
       </w:pPr>
-      <w:bookmarkStart w:id="39" w:name="_Toc94862608"/>
-      <w:r>
-        <w:lastRenderedPageBreak/>
+      <w:bookmarkStart w:id="39" w:name="_Toc96516339"/>
+      <w:r>
         <w:t>useImperativeHandle</w:t>
       </w:r>
       <w:bookmarkEnd w:id="39"/>
@@ -14064,7 +14134,7 @@
       <w:pPr>
         <w:pStyle w:val="Heading2"/>
       </w:pPr>
-      <w:bookmarkStart w:id="40" w:name="_Toc94862609"/>
+      <w:bookmarkStart w:id="40" w:name="_Toc96516340"/>
       <w:r>
         <w:t>useCallback</w:t>
       </w:r>
@@ -14255,7 +14325,7 @@
       <w:pPr>
         <w:pStyle w:val="Heading2"/>
       </w:pPr>
-      <w:bookmarkStart w:id="41" w:name="_Toc94862610"/>
+      <w:bookmarkStart w:id="41" w:name="_Toc96516341"/>
       <w:r>
         <w:t>useMemo</w:t>
       </w:r>
@@ -14572,8 +14642,9 @@
       <w:pPr>
         <w:pStyle w:val="Heading2"/>
       </w:pPr>
-      <w:bookmarkStart w:id="42" w:name="_Toc94862611"/>
-      <w:r>
+      <w:bookmarkStart w:id="42" w:name="_Toc96516342"/>
+      <w:r>
+        <w:lastRenderedPageBreak/>
         <w:t>Custom hooks</w:t>
       </w:r>
       <w:bookmarkEnd w:id="42"/>
@@ -14587,9 +14658,8 @@
       <w:pPr>
         <w:pStyle w:val="Heading1"/>
       </w:pPr>
-      <w:bookmarkStart w:id="43" w:name="_Toc94862612"/>
-      <w:r>
-        <w:lastRenderedPageBreak/>
+      <w:bookmarkStart w:id="43" w:name="_Toc96516343"/>
+      <w:r>
         <w:t>Building Custom Hooks</w:t>
       </w:r>
       <w:bookmarkEnd w:id="43"/>
@@ -15873,7 +15943,7 @@
     </w:p>
     <w:p/>
     <w:p>
-      <w:bookmarkStart w:id="44" w:name="_Toc94862613"/>
+      <w:bookmarkStart w:id="44" w:name="_Toc96516344"/>
       <w:r>
         <w:rPr>
           <w:rStyle w:val="Heading2Char"/>
@@ -16290,8 +16360,9 @@
       <w:pPr>
         <w:pStyle w:val="Heading1"/>
       </w:pPr>
-      <w:bookmarkStart w:id="45" w:name="_Toc94862614"/>
-      <w:r>
+      <w:bookmarkStart w:id="45" w:name="_Toc96516345"/>
+      <w:r>
+        <w:lastRenderedPageBreak/>
         <w:t>Handling Forms and User Input</w:t>
       </w:r>
       <w:bookmarkEnd w:id="45"/>
@@ -16301,9 +16372,8 @@
       <w:pPr>
         <w:pStyle w:val="Heading1"/>
       </w:pPr>
-      <w:bookmarkStart w:id="46" w:name="_Toc94862615"/>
-      <w:r>
-        <w:lastRenderedPageBreak/>
+      <w:bookmarkStart w:id="46" w:name="_Toc96516346"/>
+      <w:r>
         <w:t>Context API</w:t>
       </w:r>
       <w:bookmarkEnd w:id="46"/>
@@ -17196,7 +17266,7 @@
       <w:pPr>
         <w:pStyle w:val="Heading1"/>
       </w:pPr>
-      <w:bookmarkStart w:id="47" w:name="_Toc94862616"/>
+      <w:bookmarkStart w:id="47" w:name="_Toc96516347"/>
       <w:r>
         <w:t>Rules of Hooks</w:t>
       </w:r>
@@ -17228,7 +17298,7 @@
       <w:pPr>
         <w:pStyle w:val="Heading1"/>
       </w:pPr>
-      <w:bookmarkStart w:id="48" w:name="_Toc94862617"/>
+      <w:bookmarkStart w:id="48" w:name="_Toc96516348"/>
       <w:r>
         <w:t>Debugging React Apps</w:t>
       </w:r>
@@ -17248,7 +17318,7 @@
       <w:pPr>
         <w:pStyle w:val="Heading1"/>
       </w:pPr>
-      <w:bookmarkStart w:id="49" w:name="_Toc94862618"/>
+      <w:bookmarkStart w:id="49" w:name="_Toc96516349"/>
       <w:r>
         <w:lastRenderedPageBreak/>
         <w:t>React – Behind the scenes</w:t>
@@ -17288,7 +17358,7 @@
       <w:pPr>
         <w:pStyle w:val="Heading2"/>
       </w:pPr>
-      <w:bookmarkStart w:id="50" w:name="_Toc94862619"/>
+      <w:bookmarkStart w:id="50" w:name="_Toc96516350"/>
       <w:r>
         <w:t>Virtual DOM and DOM updates</w:t>
       </w:r>
@@ -17626,7 +17696,7 @@
       <w:pPr>
         <w:pStyle w:val="Heading2"/>
       </w:pPr>
-      <w:bookmarkStart w:id="51" w:name="_Toc94862620"/>
+      <w:bookmarkStart w:id="51" w:name="_Toc96516351"/>
       <w:r>
         <w:t>State and State Updates</w:t>
       </w:r>
@@ -17665,7 +17735,7 @@
       <w:pPr>
         <w:pStyle w:val="Heading1"/>
       </w:pPr>
-      <w:bookmarkStart w:id="52" w:name="_Toc94862621"/>
+      <w:bookmarkStart w:id="52" w:name="_Toc96516352"/>
       <w:r>
         <w:t>Routing</w:t>
       </w:r>
@@ -17690,7 +17760,7 @@
       <w:pPr>
         <w:pStyle w:val="Heading1"/>
       </w:pPr>
-      <w:bookmarkStart w:id="53" w:name="_Toc94862622"/>
+      <w:bookmarkStart w:id="53" w:name="_Toc96516353"/>
       <w:r>
         <w:t>Redux</w:t>
       </w:r>
@@ -17711,7 +17781,7 @@
       <w:pPr>
         <w:pStyle w:val="Heading2"/>
       </w:pPr>
-      <w:bookmarkStart w:id="54" w:name="_Toc94862623"/>
+      <w:bookmarkStart w:id="54" w:name="_Toc96516354"/>
       <w:r>
         <w:t>Redux vs React Context</w:t>
       </w:r>
@@ -17747,10 +17817,549 @@
       </w:r>
     </w:p>
     <w:p>
+      <w:r>
+        <w:t>Providing the store, to provide the store to our react app, we go into the index.js file where we render our root component.</w:t>
+      </w:r>
+    </w:p>
+    <w:p>
+      <w:pPr>
+        <w:shd w:val="clear" w:color="auto" w:fill="1E1E1E"/>
+        <w:spacing w:after="0" w:line="285" w:lineRule="atLeast"/>
+        <w:rPr>
+          <w:rFonts w:ascii="Consolas" w:eastAsia="Times New Roman" w:hAnsi="Consolas" w:cs="Times New Roman"/>
+          <w:color w:val="D4D4D4"/>
+          <w:sz w:val="21"/>
+          <w:szCs w:val="21"/>
+        </w:rPr>
+      </w:pPr>
+      <w:r>
+        <w:rPr>
+          <w:rFonts w:ascii="Consolas" w:eastAsia="Times New Roman" w:hAnsi="Consolas" w:cs="Times New Roman"/>
+          <w:color w:val="C586C0"/>
+          <w:sz w:val="21"/>
+          <w:szCs w:val="21"/>
+        </w:rPr>
+        <w:t>import</w:t>
+      </w:r>
+      <w:r>
+        <w:rPr>
+          <w:rFonts w:ascii="Consolas" w:eastAsia="Times New Roman" w:hAnsi="Consolas" w:cs="Times New Roman"/>
+          <w:color w:val="D4D4D4"/>
+          <w:sz w:val="21"/>
+          <w:szCs w:val="21"/>
+        </w:rPr>
+        <w:t xml:space="preserve"> </w:t>
+      </w:r>
+      <w:r>
+        <w:rPr>
+          <w:rFonts w:ascii="Consolas" w:eastAsia="Times New Roman" w:hAnsi="Consolas" w:cs="Times New Roman"/>
+          <w:color w:val="9CDCFE"/>
+          <w:sz w:val="21"/>
+          <w:szCs w:val="21"/>
+        </w:rPr>
+        <w:t>store</w:t>
+      </w:r>
+      <w:r>
+        <w:rPr>
+          <w:rFonts w:ascii="Consolas" w:eastAsia="Times New Roman" w:hAnsi="Consolas" w:cs="Times New Roman"/>
+          <w:color w:val="D4D4D4"/>
+          <w:sz w:val="21"/>
+          <w:szCs w:val="21"/>
+        </w:rPr>
+        <w:t xml:space="preserve"> </w:t>
+      </w:r>
+      <w:r>
+        <w:rPr>
+          <w:rFonts w:ascii="Consolas" w:eastAsia="Times New Roman" w:hAnsi="Consolas" w:cs="Times New Roman"/>
+          <w:color w:val="C586C0"/>
+          <w:sz w:val="21"/>
+          <w:szCs w:val="21"/>
+        </w:rPr>
+        <w:t>from</w:t>
+      </w:r>
+      <w:r>
+        <w:rPr>
+          <w:rFonts w:ascii="Consolas" w:eastAsia="Times New Roman" w:hAnsi="Consolas" w:cs="Times New Roman"/>
+          <w:color w:val="D4D4D4"/>
+          <w:sz w:val="21"/>
+          <w:szCs w:val="21"/>
+        </w:rPr>
+        <w:t xml:space="preserve"> </w:t>
+      </w:r>
+      <w:r>
+        <w:rPr>
+          <w:rFonts w:ascii="Consolas" w:eastAsia="Times New Roman" w:hAnsi="Consolas" w:cs="Times New Roman"/>
+          <w:color w:val="CE9178"/>
+          <w:sz w:val="21"/>
+          <w:szCs w:val="21"/>
+        </w:rPr>
+        <w:t>"./store/index"</w:t>
+      </w:r>
+      <w:r>
+        <w:rPr>
+          <w:rFonts w:ascii="Consolas" w:eastAsia="Times New Roman" w:hAnsi="Consolas" w:cs="Times New Roman"/>
+          <w:color w:val="D4D4D4"/>
+          <w:sz w:val="21"/>
+          <w:szCs w:val="21"/>
+        </w:rPr>
+        <w:t>;</w:t>
+      </w:r>
+    </w:p>
+    <w:p>
+      <w:pPr>
+        <w:shd w:val="clear" w:color="auto" w:fill="1E1E1E"/>
+        <w:spacing w:after="0" w:line="285" w:lineRule="atLeast"/>
+        <w:rPr>
+          <w:rFonts w:ascii="Consolas" w:eastAsia="Times New Roman" w:hAnsi="Consolas" w:cs="Times New Roman"/>
+          <w:color w:val="D4D4D4"/>
+          <w:sz w:val="21"/>
+          <w:szCs w:val="21"/>
+        </w:rPr>
+      </w:pPr>
+    </w:p>
+    <w:p>
+      <w:pPr>
+        <w:shd w:val="clear" w:color="auto" w:fill="1E1E1E"/>
+        <w:spacing w:after="0" w:line="285" w:lineRule="atLeast"/>
+        <w:rPr>
+          <w:rFonts w:ascii="Consolas" w:eastAsia="Times New Roman" w:hAnsi="Consolas" w:cs="Times New Roman"/>
+          <w:color w:val="D4D4D4"/>
+          <w:sz w:val="21"/>
+          <w:szCs w:val="21"/>
+        </w:rPr>
+      </w:pPr>
+      <w:r>
+        <w:rPr>
+          <w:rFonts w:ascii="Consolas" w:eastAsia="Times New Roman" w:hAnsi="Consolas" w:cs="Times New Roman"/>
+          <w:color w:val="9CDCFE"/>
+          <w:sz w:val="21"/>
+          <w:szCs w:val="21"/>
+        </w:rPr>
+        <w:t>ReactDOM</w:t>
+      </w:r>
+      <w:r>
+        <w:rPr>
+          <w:rFonts w:ascii="Consolas" w:eastAsia="Times New Roman" w:hAnsi="Consolas" w:cs="Times New Roman"/>
+          <w:color w:val="D4D4D4"/>
+          <w:sz w:val="21"/>
+          <w:szCs w:val="21"/>
+        </w:rPr>
+        <w:t>.</w:t>
+      </w:r>
+      <w:r>
+        <w:rPr>
+          <w:rFonts w:ascii="Consolas" w:eastAsia="Times New Roman" w:hAnsi="Consolas" w:cs="Times New Roman"/>
+          <w:color w:val="DCDCAA"/>
+          <w:sz w:val="21"/>
+          <w:szCs w:val="21"/>
+        </w:rPr>
+        <w:t>render</w:t>
+      </w:r>
+      <w:r>
+        <w:rPr>
+          <w:rFonts w:ascii="Consolas" w:eastAsia="Times New Roman" w:hAnsi="Consolas" w:cs="Times New Roman"/>
+          <w:color w:val="D4D4D4"/>
+          <w:sz w:val="21"/>
+          <w:szCs w:val="21"/>
+        </w:rPr>
+        <w:t>(</w:t>
+      </w:r>
+    </w:p>
+    <w:p>
+      <w:pPr>
+        <w:shd w:val="clear" w:color="auto" w:fill="1E1E1E"/>
+        <w:spacing w:after="0" w:line="285" w:lineRule="atLeast"/>
+        <w:rPr>
+          <w:rFonts w:ascii="Consolas" w:eastAsia="Times New Roman" w:hAnsi="Consolas" w:cs="Times New Roman"/>
+          <w:color w:val="D4D4D4"/>
+          <w:sz w:val="21"/>
+          <w:szCs w:val="21"/>
+        </w:rPr>
+      </w:pPr>
+      <w:r>
+        <w:rPr>
+          <w:rFonts w:ascii="Consolas" w:eastAsia="Times New Roman" w:hAnsi="Consolas" w:cs="Times New Roman"/>
+          <w:color w:val="D4D4D4"/>
+          <w:sz w:val="21"/>
+          <w:szCs w:val="21"/>
+        </w:rPr>
+        <w:t xml:space="preserve">  </w:t>
+      </w:r>
+      <w:r>
+        <w:rPr>
+          <w:rFonts w:ascii="Consolas" w:eastAsia="Times New Roman" w:hAnsi="Consolas" w:cs="Times New Roman"/>
+          <w:color w:val="808080"/>
+          <w:sz w:val="21"/>
+          <w:szCs w:val="21"/>
+        </w:rPr>
+        <w:t>&lt;</w:t>
+      </w:r>
+      <w:r>
+        <w:rPr>
+          <w:rFonts w:ascii="Consolas" w:eastAsia="Times New Roman" w:hAnsi="Consolas" w:cs="Times New Roman"/>
+          <w:color w:val="4EC9B0"/>
+          <w:sz w:val="21"/>
+          <w:szCs w:val="21"/>
+        </w:rPr>
+        <w:t>Provider</w:t>
+      </w:r>
+      <w:r>
+        <w:rPr>
+          <w:rFonts w:ascii="Consolas" w:eastAsia="Times New Roman" w:hAnsi="Consolas" w:cs="Times New Roman"/>
+          <w:color w:val="D4D4D4"/>
+          <w:sz w:val="21"/>
+          <w:szCs w:val="21"/>
+        </w:rPr>
+        <w:t xml:space="preserve"> </w:t>
+      </w:r>
+      <w:r>
+        <w:rPr>
+          <w:rFonts w:ascii="Consolas" w:eastAsia="Times New Roman" w:hAnsi="Consolas" w:cs="Times New Roman"/>
+          <w:color w:val="9CDCFE"/>
+          <w:sz w:val="21"/>
+          <w:szCs w:val="21"/>
+        </w:rPr>
+        <w:t>store</w:t>
+      </w:r>
+      <w:r>
+        <w:rPr>
+          <w:rFonts w:ascii="Consolas" w:eastAsia="Times New Roman" w:hAnsi="Consolas" w:cs="Times New Roman"/>
+          <w:color w:val="D4D4D4"/>
+          <w:sz w:val="21"/>
+          <w:szCs w:val="21"/>
+        </w:rPr>
+        <w:t>=</w:t>
+      </w:r>
+      <w:r>
+        <w:rPr>
+          <w:rFonts w:ascii="Consolas" w:eastAsia="Times New Roman" w:hAnsi="Consolas" w:cs="Times New Roman"/>
+          <w:color w:val="569CD6"/>
+          <w:sz w:val="21"/>
+          <w:szCs w:val="21"/>
+        </w:rPr>
+        <w:t>{</w:t>
+      </w:r>
+      <w:r>
+        <w:rPr>
+          <w:rFonts w:ascii="Consolas" w:eastAsia="Times New Roman" w:hAnsi="Consolas" w:cs="Times New Roman"/>
+          <w:color w:val="4FC1FF"/>
+          <w:sz w:val="21"/>
+          <w:szCs w:val="21"/>
+        </w:rPr>
+        <w:t>store</w:t>
+      </w:r>
+      <w:r>
+        <w:rPr>
+          <w:rFonts w:ascii="Consolas" w:eastAsia="Times New Roman" w:hAnsi="Consolas" w:cs="Times New Roman"/>
+          <w:color w:val="569CD6"/>
+          <w:sz w:val="21"/>
+          <w:szCs w:val="21"/>
+        </w:rPr>
+        <w:t>}</w:t>
+      </w:r>
+      <w:r>
+        <w:rPr>
+          <w:rFonts w:ascii="Consolas" w:eastAsia="Times New Roman" w:hAnsi="Consolas" w:cs="Times New Roman"/>
+          <w:color w:val="808080"/>
+          <w:sz w:val="21"/>
+          <w:szCs w:val="21"/>
+        </w:rPr>
+        <w:t>&gt;</w:t>
+      </w:r>
+    </w:p>
+    <w:p>
+      <w:pPr>
+        <w:shd w:val="clear" w:color="auto" w:fill="1E1E1E"/>
+        <w:spacing w:after="0" w:line="285" w:lineRule="atLeast"/>
+        <w:rPr>
+          <w:rFonts w:ascii="Consolas" w:eastAsia="Times New Roman" w:hAnsi="Consolas" w:cs="Times New Roman"/>
+          <w:color w:val="D4D4D4"/>
+          <w:sz w:val="21"/>
+          <w:szCs w:val="21"/>
+        </w:rPr>
+      </w:pPr>
+      <w:r>
+        <w:rPr>
+          <w:rFonts w:ascii="Consolas" w:eastAsia="Times New Roman" w:hAnsi="Consolas" w:cs="Times New Roman"/>
+          <w:color w:val="D4D4D4"/>
+          <w:sz w:val="21"/>
+          <w:szCs w:val="21"/>
+        </w:rPr>
+        <w:t xml:space="preserve">    </w:t>
+      </w:r>
+      <w:r>
+        <w:rPr>
+          <w:rFonts w:ascii="Consolas" w:eastAsia="Times New Roman" w:hAnsi="Consolas" w:cs="Times New Roman"/>
+          <w:color w:val="808080"/>
+          <w:sz w:val="21"/>
+          <w:szCs w:val="21"/>
+        </w:rPr>
+        <w:t>&lt;</w:t>
+      </w:r>
+      <w:r>
+        <w:rPr>
+          <w:rFonts w:ascii="Consolas" w:eastAsia="Times New Roman" w:hAnsi="Consolas" w:cs="Times New Roman"/>
+          <w:color w:val="4EC9B0"/>
+          <w:sz w:val="21"/>
+          <w:szCs w:val="21"/>
+        </w:rPr>
+        <w:t>App</w:t>
+      </w:r>
+      <w:r>
+        <w:rPr>
+          <w:rFonts w:ascii="Consolas" w:eastAsia="Times New Roman" w:hAnsi="Consolas" w:cs="Times New Roman"/>
+          <w:color w:val="D4D4D4"/>
+          <w:sz w:val="21"/>
+          <w:szCs w:val="21"/>
+        </w:rPr>
+        <w:t xml:space="preserve"> </w:t>
+      </w:r>
+      <w:r>
+        <w:rPr>
+          <w:rFonts w:ascii="Consolas" w:eastAsia="Times New Roman" w:hAnsi="Consolas" w:cs="Times New Roman"/>
+          <w:color w:val="808080"/>
+          <w:sz w:val="21"/>
+          <w:szCs w:val="21"/>
+        </w:rPr>
+        <w:t>/&gt;</w:t>
+      </w:r>
+      <w:r>
+        <w:rPr>
+          <w:rFonts w:ascii="Consolas" w:eastAsia="Times New Roman" w:hAnsi="Consolas" w:cs="Times New Roman"/>
+          <w:color w:val="D4D4D4"/>
+          <w:sz w:val="21"/>
+          <w:szCs w:val="21"/>
+        </w:rPr>
+        <w:t>, document.getElementById('root')</w:t>
+      </w:r>
+    </w:p>
+    <w:p>
+      <w:pPr>
+        <w:shd w:val="clear" w:color="auto" w:fill="1E1E1E"/>
+        <w:spacing w:after="0" w:line="285" w:lineRule="atLeast"/>
+        <w:rPr>
+          <w:rFonts w:ascii="Consolas" w:eastAsia="Times New Roman" w:hAnsi="Consolas" w:cs="Times New Roman"/>
+          <w:color w:val="D4D4D4"/>
+          <w:sz w:val="21"/>
+          <w:szCs w:val="21"/>
+        </w:rPr>
+      </w:pPr>
+      <w:r>
+        <w:rPr>
+          <w:rFonts w:ascii="Consolas" w:eastAsia="Times New Roman" w:hAnsi="Consolas" w:cs="Times New Roman"/>
+          <w:color w:val="D4D4D4"/>
+          <w:sz w:val="21"/>
+          <w:szCs w:val="21"/>
+        </w:rPr>
+        <w:t xml:space="preserve">  </w:t>
+      </w:r>
+      <w:r>
+        <w:rPr>
+          <w:rFonts w:ascii="Consolas" w:eastAsia="Times New Roman" w:hAnsi="Consolas" w:cs="Times New Roman"/>
+          <w:color w:val="808080"/>
+          <w:sz w:val="21"/>
+          <w:szCs w:val="21"/>
+        </w:rPr>
+        <w:t>&lt;/</w:t>
+      </w:r>
+      <w:r>
+        <w:rPr>
+          <w:rFonts w:ascii="Consolas" w:eastAsia="Times New Roman" w:hAnsi="Consolas" w:cs="Times New Roman"/>
+          <w:color w:val="4EC9B0"/>
+          <w:sz w:val="21"/>
+          <w:szCs w:val="21"/>
+        </w:rPr>
+        <w:t>Provider</w:t>
+      </w:r>
+      <w:r>
+        <w:rPr>
+          <w:rFonts w:ascii="Consolas" w:eastAsia="Times New Roman" w:hAnsi="Consolas" w:cs="Times New Roman"/>
+          <w:color w:val="808080"/>
+          <w:sz w:val="21"/>
+          <w:szCs w:val="21"/>
+        </w:rPr>
+        <w:t>&gt;</w:t>
+      </w:r>
+    </w:p>
+    <w:p>
+      <w:pPr>
+        <w:shd w:val="clear" w:color="auto" w:fill="1E1E1E"/>
+        <w:spacing w:after="0" w:line="285" w:lineRule="atLeast"/>
+        <w:rPr>
+          <w:rFonts w:ascii="Consolas" w:eastAsia="Times New Roman" w:hAnsi="Consolas" w:cs="Times New Roman"/>
+          <w:color w:val="D4D4D4"/>
+          <w:sz w:val="21"/>
+          <w:szCs w:val="21"/>
+        </w:rPr>
+      </w:pPr>
+      <w:r>
+        <w:rPr>
+          <w:rFonts w:ascii="Consolas" w:eastAsia="Times New Roman" w:hAnsi="Consolas" w:cs="Times New Roman"/>
+          <w:color w:val="D4D4D4"/>
+          <w:sz w:val="21"/>
+          <w:szCs w:val="21"/>
+        </w:rPr>
+        <w:t>);</w:t>
+      </w:r>
+    </w:p>
+    <w:p/>
+    <w:p>
+      <w:r>
+        <w:lastRenderedPageBreak/>
+        <w:t>And then in order to use it in a component:</w:t>
+      </w:r>
+    </w:p>
+    <w:p>
+      <w:pPr>
+        <w:shd w:val="clear" w:color="auto" w:fill="1E1E1E"/>
+        <w:spacing w:after="0" w:line="285" w:lineRule="atLeast"/>
+        <w:rPr>
+          <w:rFonts w:ascii="Consolas" w:eastAsia="Times New Roman" w:hAnsi="Consolas" w:cs="Times New Roman"/>
+          <w:color w:val="D4D4D4"/>
+          <w:sz w:val="21"/>
+          <w:szCs w:val="21"/>
+        </w:rPr>
+      </w:pPr>
+      <w:r>
+        <w:rPr>
+          <w:rFonts w:ascii="Consolas" w:eastAsia="Times New Roman" w:hAnsi="Consolas" w:cs="Times New Roman"/>
+          <w:color w:val="569CD6"/>
+          <w:sz w:val="21"/>
+          <w:szCs w:val="21"/>
+        </w:rPr>
+        <w:t>const</w:t>
+      </w:r>
+      <w:r>
+        <w:rPr>
+          <w:rFonts w:ascii="Consolas" w:eastAsia="Times New Roman" w:hAnsi="Consolas" w:cs="Times New Roman"/>
+          <w:color w:val="D4D4D4"/>
+          <w:sz w:val="21"/>
+          <w:szCs w:val="21"/>
+        </w:rPr>
+        <w:t xml:space="preserve"> </w:t>
+      </w:r>
+      <w:r>
+        <w:rPr>
+          <w:rFonts w:ascii="Consolas" w:eastAsia="Times New Roman" w:hAnsi="Consolas" w:cs="Times New Roman"/>
+          <w:color w:val="4FC1FF"/>
+          <w:sz w:val="21"/>
+          <w:szCs w:val="21"/>
+        </w:rPr>
+        <w:t>counter</w:t>
+      </w:r>
+      <w:r>
+        <w:rPr>
+          <w:rFonts w:ascii="Consolas" w:eastAsia="Times New Roman" w:hAnsi="Consolas" w:cs="Times New Roman"/>
+          <w:color w:val="D4D4D4"/>
+          <w:sz w:val="21"/>
+          <w:szCs w:val="21"/>
+        </w:rPr>
+        <w:t xml:space="preserve"> = </w:t>
+      </w:r>
+      <w:r>
+        <w:rPr>
+          <w:rFonts w:ascii="Consolas" w:eastAsia="Times New Roman" w:hAnsi="Consolas" w:cs="Times New Roman"/>
+          <w:color w:val="DCDCAA"/>
+          <w:sz w:val="21"/>
+          <w:szCs w:val="21"/>
+        </w:rPr>
+        <w:t>useSelector</w:t>
+      </w:r>
+      <w:r>
+        <w:rPr>
+          <w:rFonts w:ascii="Consolas" w:eastAsia="Times New Roman" w:hAnsi="Consolas" w:cs="Times New Roman"/>
+          <w:color w:val="D4D4D4"/>
+          <w:sz w:val="21"/>
+          <w:szCs w:val="21"/>
+        </w:rPr>
+        <w:t>((</w:t>
+      </w:r>
+      <w:r>
+        <w:rPr>
+          <w:rFonts w:ascii="Consolas" w:eastAsia="Times New Roman" w:hAnsi="Consolas" w:cs="Times New Roman"/>
+          <w:color w:val="9CDCFE"/>
+          <w:sz w:val="21"/>
+          <w:szCs w:val="21"/>
+        </w:rPr>
+        <w:t>state</w:t>
+      </w:r>
+      <w:r>
+        <w:rPr>
+          <w:rFonts w:ascii="Consolas" w:eastAsia="Times New Roman" w:hAnsi="Consolas" w:cs="Times New Roman"/>
+          <w:color w:val="D4D4D4"/>
+          <w:sz w:val="21"/>
+          <w:szCs w:val="21"/>
+        </w:rPr>
+        <w:t xml:space="preserve">) </w:t>
+      </w:r>
+      <w:r>
+        <w:rPr>
+          <w:rFonts w:ascii="Consolas" w:eastAsia="Times New Roman" w:hAnsi="Consolas" w:cs="Times New Roman"/>
+          <w:color w:val="569CD6"/>
+          <w:sz w:val="21"/>
+          <w:szCs w:val="21"/>
+        </w:rPr>
+        <w:t>=&gt;</w:t>
+      </w:r>
+      <w:r>
+        <w:rPr>
+          <w:rFonts w:ascii="Consolas" w:eastAsia="Times New Roman" w:hAnsi="Consolas" w:cs="Times New Roman"/>
+          <w:color w:val="D4D4D4"/>
+          <w:sz w:val="21"/>
+          <w:szCs w:val="21"/>
+        </w:rPr>
+        <w:t xml:space="preserve"> </w:t>
+      </w:r>
+      <w:r>
+        <w:rPr>
+          <w:rFonts w:ascii="Consolas" w:eastAsia="Times New Roman" w:hAnsi="Consolas" w:cs="Times New Roman"/>
+          <w:color w:val="9CDCFE"/>
+          <w:sz w:val="21"/>
+          <w:szCs w:val="21"/>
+        </w:rPr>
+        <w:t>state</w:t>
+      </w:r>
+      <w:r>
+        <w:rPr>
+          <w:rFonts w:ascii="Consolas" w:eastAsia="Times New Roman" w:hAnsi="Consolas" w:cs="Times New Roman"/>
+          <w:color w:val="D4D4D4"/>
+          <w:sz w:val="21"/>
+          <w:szCs w:val="21"/>
+        </w:rPr>
+        <w:t>.</w:t>
+      </w:r>
+      <w:r>
+        <w:rPr>
+          <w:rFonts w:ascii="Consolas" w:eastAsia="Times New Roman" w:hAnsi="Consolas" w:cs="Times New Roman"/>
+          <w:color w:val="9CDCFE"/>
+          <w:sz w:val="21"/>
+          <w:szCs w:val="21"/>
+        </w:rPr>
+        <w:t>counter</w:t>
+      </w:r>
+      <w:r>
+        <w:rPr>
+          <w:rFonts w:ascii="Consolas" w:eastAsia="Times New Roman" w:hAnsi="Consolas" w:cs="Times New Roman"/>
+          <w:color w:val="D4D4D4"/>
+          <w:sz w:val="21"/>
+          <w:szCs w:val="21"/>
+        </w:rPr>
+        <w:t>);</w:t>
+      </w:r>
+    </w:p>
+    <w:p>
+      <w:r>
+        <w:t>useSelector automatically subscribes the component to the store. Changes to the redux store will cause the component to re-render.</w:t>
+      </w:r>
+      <w:r>
+        <w:t xml:space="preserve"> When the component is unmount, it is unsubscribed from the store as well.</w:t>
+      </w:r>
+    </w:p>
+    <w:p>
       <w:pPr>
         <w:pStyle w:val="Heading1"/>
       </w:pPr>
-      <w:bookmarkStart w:id="55" w:name="_Toc94862624"/>
+      <w:bookmarkStart w:id="55" w:name="_Toc96516355"/>
       <w:r>
         <w:t>Authentication</w:t>
       </w:r>
@@ -17785,7 +18394,7 @@
       <w:pPr>
         <w:pStyle w:val="Heading1"/>
       </w:pPr>
-      <w:bookmarkStart w:id="56" w:name="_Toc94862625"/>
+      <w:bookmarkStart w:id="56" w:name="_Toc96516356"/>
       <w:r>
         <w:t>Deploying React Apps</w:t>
       </w:r>
@@ -17798,19 +18407,829 @@
     </w:p>
     <w:p>
       <w:r>
+        <w:t>Server side routing vs client side routing</w:t>
+      </w:r>
+    </w:p>
+    <w:p>
+      <w:pPr>
+        <w:pStyle w:val="Heading1"/>
+      </w:pPr>
+      <w:bookmarkStart w:id="57" w:name="_Toc96516357"/>
+      <w:r>
+        <w:t>Testing React Applications</w:t>
+      </w:r>
+      <w:bookmarkEnd w:id="57"/>
+    </w:p>
+    <w:p>
+      <w:r>
+        <w:t>Manual testing vs Automatic testing</w:t>
+      </w:r>
+    </w:p>
+    <w:p>
+      <w:pPr>
+        <w:pStyle w:val="Heading2"/>
+      </w:pPr>
+      <w:r>
+        <w:t>Unit Tests</w:t>
+      </w:r>
+    </w:p>
+    <w:p>
+      <w:r>
+        <w:t>Test the individual building blocks (functions, components) in isolation. The most common.</w:t>
+      </w:r>
+    </w:p>
+    <w:p>
+      <w:pPr>
+        <w:pStyle w:val="Heading2"/>
+      </w:pPr>
+      <w:r>
+        <w:t>Integration Tests</w:t>
+      </w:r>
+    </w:p>
+    <w:p>
+      <w:r>
+        <w:t>Test the combination of multiple building blocks.</w:t>
+      </w:r>
+    </w:p>
+    <w:p>
+      <w:pPr>
+        <w:pStyle w:val="Heading2"/>
+      </w:pPr>
+      <w:r>
+        <w:t>End to End Tests</w:t>
+      </w:r>
+    </w:p>
+    <w:p>
+      <w:r>
+        <w:t>Test entire workflows, entire scenarios in your app as the user would experience them.</w:t>
+      </w:r>
+    </w:p>
+    <w:p>
+      <w:pPr>
+        <w:pStyle w:val="Heading2"/>
+      </w:pPr>
+      <w:r>
+        <w:t xml:space="preserve">Jest </w:t>
+      </w:r>
+    </w:p>
+    <w:p>
+      <w:r>
+        <w:t>Is a tool for running the tests and asserting the result.</w:t>
+      </w:r>
+    </w:p>
+    <w:p>
+      <w:r>
+        <w:t>For simulating the react app, we use the React Testing Library.</w:t>
+      </w:r>
+    </w:p>
+    <w:p>
+      <w:r>
+        <w:t>Both come installed when creating a app with the create-react-app</w:t>
+      </w:r>
+    </w:p>
+    <w:p/>
+    <w:p>
+      <w:r>
+        <w:t>We can group tests in test suites, using the describe function.</w:t>
+      </w:r>
+    </w:p>
+    <w:p>
+      <w:pPr>
+        <w:shd w:val="clear" w:color="auto" w:fill="1E1E1E"/>
+        <w:spacing w:after="0" w:line="285" w:lineRule="atLeast"/>
+        <w:rPr>
+          <w:rFonts w:ascii="Consolas" w:eastAsia="Times New Roman" w:hAnsi="Consolas" w:cs="Times New Roman"/>
+          <w:color w:val="D4D4D4"/>
+          <w:sz w:val="21"/>
+          <w:szCs w:val="21"/>
+        </w:rPr>
+      </w:pPr>
+      <w:r>
+        <w:rPr>
+          <w:rFonts w:ascii="Consolas" w:eastAsia="Times New Roman" w:hAnsi="Consolas" w:cs="Times New Roman"/>
+          <w:color w:val="DCDCAA"/>
+          <w:sz w:val="21"/>
+          <w:szCs w:val="21"/>
+        </w:rPr>
+        <w:t>describe</w:t>
+      </w:r>
+      <w:r>
+        <w:rPr>
+          <w:rFonts w:ascii="Consolas" w:eastAsia="Times New Roman" w:hAnsi="Consolas" w:cs="Times New Roman"/>
+          <w:color w:val="D4D4D4"/>
+          <w:sz w:val="21"/>
+          <w:szCs w:val="21"/>
+        </w:rPr>
+        <w:t>(</w:t>
+      </w:r>
+      <w:r>
+        <w:rPr>
+          <w:rFonts w:ascii="Consolas" w:eastAsia="Times New Roman" w:hAnsi="Consolas" w:cs="Times New Roman"/>
+          <w:color w:val="CE9178"/>
+          <w:sz w:val="21"/>
+          <w:szCs w:val="21"/>
+        </w:rPr>
+        <w:t>"Greeting component"</w:t>
+      </w:r>
+      <w:r>
+        <w:rPr>
+          <w:rFonts w:ascii="Consolas" w:eastAsia="Times New Roman" w:hAnsi="Consolas" w:cs="Times New Roman"/>
+          <w:color w:val="D4D4D4"/>
+          <w:sz w:val="21"/>
+          <w:szCs w:val="21"/>
+        </w:rPr>
+        <w:t xml:space="preserve">, () </w:t>
+      </w:r>
+      <w:r>
+        <w:rPr>
+          <w:rFonts w:ascii="Consolas" w:eastAsia="Times New Roman" w:hAnsi="Consolas" w:cs="Times New Roman"/>
+          <w:color w:val="569CD6"/>
+          <w:sz w:val="21"/>
+          <w:szCs w:val="21"/>
+        </w:rPr>
+        <w:t>=&gt;</w:t>
+      </w:r>
+      <w:r>
+        <w:rPr>
+          <w:rFonts w:ascii="Consolas" w:eastAsia="Times New Roman" w:hAnsi="Consolas" w:cs="Times New Roman"/>
+          <w:color w:val="D4D4D4"/>
+          <w:sz w:val="21"/>
+          <w:szCs w:val="21"/>
+        </w:rPr>
+        <w:t xml:space="preserve"> {</w:t>
+      </w:r>
+    </w:p>
+    <w:p>
+      <w:pPr>
+        <w:shd w:val="clear" w:color="auto" w:fill="1E1E1E"/>
+        <w:spacing w:after="0" w:line="285" w:lineRule="atLeast"/>
+        <w:rPr>
+          <w:rFonts w:ascii="Consolas" w:eastAsia="Times New Roman" w:hAnsi="Consolas" w:cs="Times New Roman"/>
+          <w:color w:val="D4D4D4"/>
+          <w:sz w:val="21"/>
+          <w:szCs w:val="21"/>
+        </w:rPr>
+      </w:pPr>
+      <w:r>
+        <w:rPr>
+          <w:rFonts w:ascii="Consolas" w:eastAsia="Times New Roman" w:hAnsi="Consolas" w:cs="Times New Roman"/>
+          <w:color w:val="D4D4D4"/>
+          <w:sz w:val="21"/>
+          <w:szCs w:val="21"/>
+        </w:rPr>
+        <w:t xml:space="preserve">  </w:t>
+      </w:r>
+      <w:r>
+        <w:rPr>
+          <w:rFonts w:ascii="Consolas" w:eastAsia="Times New Roman" w:hAnsi="Consolas" w:cs="Times New Roman"/>
+          <w:color w:val="DCDCAA"/>
+          <w:sz w:val="21"/>
+          <w:szCs w:val="21"/>
+        </w:rPr>
+        <w:t>test</w:t>
+      </w:r>
+      <w:r>
+        <w:rPr>
+          <w:rFonts w:ascii="Consolas" w:eastAsia="Times New Roman" w:hAnsi="Consolas" w:cs="Times New Roman"/>
+          <w:color w:val="D4D4D4"/>
+          <w:sz w:val="21"/>
+          <w:szCs w:val="21"/>
+        </w:rPr>
+        <w:t>(</w:t>
+      </w:r>
+      <w:r>
+        <w:rPr>
+          <w:rFonts w:ascii="Consolas" w:eastAsia="Times New Roman" w:hAnsi="Consolas" w:cs="Times New Roman"/>
+          <w:color w:val="CE9178"/>
+          <w:sz w:val="21"/>
+          <w:szCs w:val="21"/>
+        </w:rPr>
+        <w:t>"Greeting text test"</w:t>
+      </w:r>
+      <w:r>
+        <w:rPr>
+          <w:rFonts w:ascii="Consolas" w:eastAsia="Times New Roman" w:hAnsi="Consolas" w:cs="Times New Roman"/>
+          <w:color w:val="D4D4D4"/>
+          <w:sz w:val="21"/>
+          <w:szCs w:val="21"/>
+        </w:rPr>
+        <w:t xml:space="preserve">, () </w:t>
+      </w:r>
+      <w:r>
+        <w:rPr>
+          <w:rFonts w:ascii="Consolas" w:eastAsia="Times New Roman" w:hAnsi="Consolas" w:cs="Times New Roman"/>
+          <w:color w:val="569CD6"/>
+          <w:sz w:val="21"/>
+          <w:szCs w:val="21"/>
+        </w:rPr>
+        <w:t>=&gt;</w:t>
+      </w:r>
+      <w:r>
+        <w:rPr>
+          <w:rFonts w:ascii="Consolas" w:eastAsia="Times New Roman" w:hAnsi="Consolas" w:cs="Times New Roman"/>
+          <w:color w:val="D4D4D4"/>
+          <w:sz w:val="21"/>
+          <w:szCs w:val="21"/>
+        </w:rPr>
+        <w:t xml:space="preserve"> {</w:t>
+      </w:r>
+    </w:p>
+    <w:p>
+      <w:pPr>
+        <w:shd w:val="clear" w:color="auto" w:fill="1E1E1E"/>
+        <w:spacing w:after="0" w:line="285" w:lineRule="atLeast"/>
+        <w:rPr>
+          <w:rFonts w:ascii="Consolas" w:eastAsia="Times New Roman" w:hAnsi="Consolas" w:cs="Times New Roman"/>
+          <w:color w:val="D4D4D4"/>
+          <w:sz w:val="21"/>
+          <w:szCs w:val="21"/>
+        </w:rPr>
+      </w:pPr>
+      <w:r>
+        <w:rPr>
+          <w:rFonts w:ascii="Consolas" w:eastAsia="Times New Roman" w:hAnsi="Consolas" w:cs="Times New Roman"/>
+          <w:color w:val="D4D4D4"/>
+          <w:sz w:val="21"/>
+          <w:szCs w:val="21"/>
+        </w:rPr>
+        <w:t xml:space="preserve">    </w:t>
+      </w:r>
+      <w:r>
+        <w:rPr>
+          <w:rFonts w:ascii="Consolas" w:eastAsia="Times New Roman" w:hAnsi="Consolas" w:cs="Times New Roman"/>
+          <w:color w:val="6A9955"/>
+          <w:sz w:val="21"/>
+          <w:szCs w:val="21"/>
+        </w:rPr>
+        <w:t>// Arrange</w:t>
+      </w:r>
+    </w:p>
+    <w:p>
+      <w:pPr>
+        <w:shd w:val="clear" w:color="auto" w:fill="1E1E1E"/>
+        <w:spacing w:after="0" w:line="285" w:lineRule="atLeast"/>
+        <w:rPr>
+          <w:rFonts w:ascii="Consolas" w:eastAsia="Times New Roman" w:hAnsi="Consolas" w:cs="Times New Roman"/>
+          <w:color w:val="D4D4D4"/>
+          <w:sz w:val="21"/>
+          <w:szCs w:val="21"/>
+        </w:rPr>
+      </w:pPr>
+      <w:r>
+        <w:rPr>
+          <w:rFonts w:ascii="Consolas" w:eastAsia="Times New Roman" w:hAnsi="Consolas" w:cs="Times New Roman"/>
+          <w:color w:val="D4D4D4"/>
+          <w:sz w:val="21"/>
+          <w:szCs w:val="21"/>
+        </w:rPr>
+        <w:t xml:space="preserve">    </w:t>
+      </w:r>
+      <w:r>
+        <w:rPr>
+          <w:rFonts w:ascii="Consolas" w:eastAsia="Times New Roman" w:hAnsi="Consolas" w:cs="Times New Roman"/>
+          <w:color w:val="DCDCAA"/>
+          <w:sz w:val="21"/>
+          <w:szCs w:val="21"/>
+        </w:rPr>
+        <w:t>render</w:t>
+      </w:r>
+      <w:r>
+        <w:rPr>
+          <w:rFonts w:ascii="Consolas" w:eastAsia="Times New Roman" w:hAnsi="Consolas" w:cs="Times New Roman"/>
+          <w:color w:val="D4D4D4"/>
+          <w:sz w:val="21"/>
+          <w:szCs w:val="21"/>
+        </w:rPr>
+        <w:t>(</w:t>
+      </w:r>
+      <w:r>
+        <w:rPr>
+          <w:rFonts w:ascii="Consolas" w:eastAsia="Times New Roman" w:hAnsi="Consolas" w:cs="Times New Roman"/>
+          <w:color w:val="808080"/>
+          <w:sz w:val="21"/>
+          <w:szCs w:val="21"/>
+        </w:rPr>
+        <w:t>&lt;</w:t>
+      </w:r>
+      <w:r>
+        <w:rPr>
+          <w:rFonts w:ascii="Consolas" w:eastAsia="Times New Roman" w:hAnsi="Consolas" w:cs="Times New Roman"/>
+          <w:color w:val="4EC9B0"/>
+          <w:sz w:val="21"/>
+          <w:szCs w:val="21"/>
+        </w:rPr>
+        <w:t>Greeting</w:t>
+      </w:r>
+      <w:r>
+        <w:rPr>
+          <w:rFonts w:ascii="Consolas" w:eastAsia="Times New Roman" w:hAnsi="Consolas" w:cs="Times New Roman"/>
+          <w:color w:val="D4D4D4"/>
+          <w:sz w:val="21"/>
+          <w:szCs w:val="21"/>
+        </w:rPr>
+        <w:t xml:space="preserve"> </w:t>
+      </w:r>
+      <w:r>
+        <w:rPr>
+          <w:rFonts w:ascii="Consolas" w:eastAsia="Times New Roman" w:hAnsi="Consolas" w:cs="Times New Roman"/>
+          <w:color w:val="808080"/>
+          <w:sz w:val="21"/>
+          <w:szCs w:val="21"/>
+        </w:rPr>
+        <w:t>/&gt;</w:t>
+      </w:r>
+      <w:r>
+        <w:rPr>
+          <w:rFonts w:ascii="Consolas" w:eastAsia="Times New Roman" w:hAnsi="Consolas" w:cs="Times New Roman"/>
+          <w:color w:val="D4D4D4"/>
+          <w:sz w:val="21"/>
+          <w:szCs w:val="21"/>
+        </w:rPr>
+        <w:t>);</w:t>
+      </w:r>
+    </w:p>
+    <w:p>
+      <w:pPr>
+        <w:shd w:val="clear" w:color="auto" w:fill="1E1E1E"/>
+        <w:spacing w:after="0" w:line="285" w:lineRule="atLeast"/>
+        <w:rPr>
+          <w:rFonts w:ascii="Consolas" w:eastAsia="Times New Roman" w:hAnsi="Consolas" w:cs="Times New Roman"/>
+          <w:color w:val="D4D4D4"/>
+          <w:sz w:val="21"/>
+          <w:szCs w:val="21"/>
+        </w:rPr>
+      </w:pPr>
+      <w:r>
+        <w:rPr>
+          <w:rFonts w:ascii="Consolas" w:eastAsia="Times New Roman" w:hAnsi="Consolas" w:cs="Times New Roman"/>
+          <w:color w:val="D4D4D4"/>
+          <w:sz w:val="21"/>
+          <w:szCs w:val="21"/>
+        </w:rPr>
+        <w:t xml:space="preserve">    </w:t>
+      </w:r>
+      <w:r>
+        <w:rPr>
+          <w:rFonts w:ascii="Consolas" w:eastAsia="Times New Roman" w:hAnsi="Consolas" w:cs="Times New Roman"/>
+          <w:color w:val="6A9955"/>
+          <w:sz w:val="21"/>
+          <w:szCs w:val="21"/>
+        </w:rPr>
+        <w:t>// Act</w:t>
+      </w:r>
+    </w:p>
+    <w:p>
+      <w:pPr>
+        <w:shd w:val="clear" w:color="auto" w:fill="1E1E1E"/>
+        <w:spacing w:after="0" w:line="285" w:lineRule="atLeast"/>
+        <w:rPr>
+          <w:rFonts w:ascii="Consolas" w:eastAsia="Times New Roman" w:hAnsi="Consolas" w:cs="Times New Roman"/>
+          <w:color w:val="D4D4D4"/>
+          <w:sz w:val="21"/>
+          <w:szCs w:val="21"/>
+        </w:rPr>
+      </w:pPr>
+      <w:r>
+        <w:rPr>
+          <w:rFonts w:ascii="Consolas" w:eastAsia="Times New Roman" w:hAnsi="Consolas" w:cs="Times New Roman"/>
+          <w:color w:val="D4D4D4"/>
+          <w:sz w:val="21"/>
+          <w:szCs w:val="21"/>
+        </w:rPr>
+        <w:t xml:space="preserve">    </w:t>
+      </w:r>
+    </w:p>
+    <w:p>
+      <w:pPr>
+        <w:shd w:val="clear" w:color="auto" w:fill="1E1E1E"/>
+        <w:spacing w:after="0" w:line="285" w:lineRule="atLeast"/>
+        <w:rPr>
+          <w:rFonts w:ascii="Consolas" w:eastAsia="Times New Roman" w:hAnsi="Consolas" w:cs="Times New Roman"/>
+          <w:color w:val="D4D4D4"/>
+          <w:sz w:val="21"/>
+          <w:szCs w:val="21"/>
+        </w:rPr>
+      </w:pPr>
+      <w:r>
+        <w:rPr>
+          <w:rFonts w:ascii="Consolas" w:eastAsia="Times New Roman" w:hAnsi="Consolas" w:cs="Times New Roman"/>
+          <w:color w:val="D4D4D4"/>
+          <w:sz w:val="21"/>
+          <w:szCs w:val="21"/>
+        </w:rPr>
         <w:lastRenderedPageBreak/>
-        <w:t>Server side routing vs client side routing</w:t>
-      </w:r>
+        <w:t xml:space="preserve">    </w:t>
+      </w:r>
+      <w:r>
+        <w:rPr>
+          <w:rFonts w:ascii="Consolas" w:eastAsia="Times New Roman" w:hAnsi="Consolas" w:cs="Times New Roman"/>
+          <w:color w:val="6A9955"/>
+          <w:sz w:val="21"/>
+          <w:szCs w:val="21"/>
+        </w:rPr>
+        <w:t>// Assert</w:t>
+      </w:r>
+    </w:p>
+    <w:p>
+      <w:pPr>
+        <w:shd w:val="clear" w:color="auto" w:fill="1E1E1E"/>
+        <w:spacing w:after="0" w:line="285" w:lineRule="atLeast"/>
+        <w:rPr>
+          <w:rFonts w:ascii="Consolas" w:eastAsia="Times New Roman" w:hAnsi="Consolas" w:cs="Times New Roman"/>
+          <w:color w:val="D4D4D4"/>
+          <w:sz w:val="21"/>
+          <w:szCs w:val="21"/>
+        </w:rPr>
+      </w:pPr>
+      <w:r>
+        <w:rPr>
+          <w:rFonts w:ascii="Consolas" w:eastAsia="Times New Roman" w:hAnsi="Consolas" w:cs="Times New Roman"/>
+          <w:color w:val="D4D4D4"/>
+          <w:sz w:val="21"/>
+          <w:szCs w:val="21"/>
+        </w:rPr>
+        <w:t xml:space="preserve">    </w:t>
+      </w:r>
+      <w:r>
+        <w:rPr>
+          <w:rFonts w:ascii="Consolas" w:eastAsia="Times New Roman" w:hAnsi="Consolas" w:cs="Times New Roman"/>
+          <w:color w:val="569CD6"/>
+          <w:sz w:val="21"/>
+          <w:szCs w:val="21"/>
+        </w:rPr>
+        <w:t>const</w:t>
+      </w:r>
+      <w:r>
+        <w:rPr>
+          <w:rFonts w:ascii="Consolas" w:eastAsia="Times New Roman" w:hAnsi="Consolas" w:cs="Times New Roman"/>
+          <w:color w:val="D4D4D4"/>
+          <w:sz w:val="21"/>
+          <w:szCs w:val="21"/>
+        </w:rPr>
+        <w:t xml:space="preserve"> </w:t>
+      </w:r>
+      <w:r>
+        <w:rPr>
+          <w:rFonts w:ascii="Consolas" w:eastAsia="Times New Roman" w:hAnsi="Consolas" w:cs="Times New Roman"/>
+          <w:color w:val="4FC1FF"/>
+          <w:sz w:val="21"/>
+          <w:szCs w:val="21"/>
+        </w:rPr>
+        <w:t>linkElement</w:t>
+      </w:r>
+      <w:r>
+        <w:rPr>
+          <w:rFonts w:ascii="Consolas" w:eastAsia="Times New Roman" w:hAnsi="Consolas" w:cs="Times New Roman"/>
+          <w:color w:val="D4D4D4"/>
+          <w:sz w:val="21"/>
+          <w:szCs w:val="21"/>
+        </w:rPr>
+        <w:t xml:space="preserve"> = </w:t>
+      </w:r>
+      <w:r>
+        <w:rPr>
+          <w:rFonts w:ascii="Consolas" w:eastAsia="Times New Roman" w:hAnsi="Consolas" w:cs="Times New Roman"/>
+          <w:color w:val="4FC1FF"/>
+          <w:sz w:val="21"/>
+          <w:szCs w:val="21"/>
+        </w:rPr>
+        <w:t>screen</w:t>
+      </w:r>
+      <w:r>
+        <w:rPr>
+          <w:rFonts w:ascii="Consolas" w:eastAsia="Times New Roman" w:hAnsi="Consolas" w:cs="Times New Roman"/>
+          <w:color w:val="D4D4D4"/>
+          <w:sz w:val="21"/>
+          <w:szCs w:val="21"/>
+        </w:rPr>
+        <w:t>.</w:t>
+      </w:r>
+      <w:r>
+        <w:rPr>
+          <w:rFonts w:ascii="Consolas" w:eastAsia="Times New Roman" w:hAnsi="Consolas" w:cs="Times New Roman"/>
+          <w:color w:val="DCDCAA"/>
+          <w:sz w:val="21"/>
+          <w:szCs w:val="21"/>
+        </w:rPr>
+        <w:t>getByText</w:t>
+      </w:r>
+      <w:r>
+        <w:rPr>
+          <w:rFonts w:ascii="Consolas" w:eastAsia="Times New Roman" w:hAnsi="Consolas" w:cs="Times New Roman"/>
+          <w:color w:val="D4D4D4"/>
+          <w:sz w:val="21"/>
+          <w:szCs w:val="21"/>
+        </w:rPr>
+        <w:t>(</w:t>
+      </w:r>
+      <w:r>
+        <w:rPr>
+          <w:rFonts w:ascii="Consolas" w:eastAsia="Times New Roman" w:hAnsi="Consolas" w:cs="Times New Roman"/>
+          <w:color w:val="D16969"/>
+          <w:sz w:val="21"/>
+          <w:szCs w:val="21"/>
+        </w:rPr>
+        <w:t>/hello world/</w:t>
+      </w:r>
+      <w:r>
+        <w:rPr>
+          <w:rFonts w:ascii="Consolas" w:eastAsia="Times New Roman" w:hAnsi="Consolas" w:cs="Times New Roman"/>
+          <w:color w:val="569CD6"/>
+          <w:sz w:val="21"/>
+          <w:szCs w:val="21"/>
+        </w:rPr>
+        <w:t>i</w:t>
+      </w:r>
+      <w:r>
+        <w:rPr>
+          <w:rFonts w:ascii="Consolas" w:eastAsia="Times New Roman" w:hAnsi="Consolas" w:cs="Times New Roman"/>
+          <w:color w:val="D4D4D4"/>
+          <w:sz w:val="21"/>
+          <w:szCs w:val="21"/>
+        </w:rPr>
+        <w:t>);</w:t>
+      </w:r>
+    </w:p>
+    <w:p>
+      <w:pPr>
+        <w:shd w:val="clear" w:color="auto" w:fill="1E1E1E"/>
+        <w:spacing w:after="0" w:line="285" w:lineRule="atLeast"/>
+        <w:rPr>
+          <w:rFonts w:ascii="Consolas" w:eastAsia="Times New Roman" w:hAnsi="Consolas" w:cs="Times New Roman"/>
+          <w:color w:val="D4D4D4"/>
+          <w:sz w:val="21"/>
+          <w:szCs w:val="21"/>
+        </w:rPr>
+      </w:pPr>
+      <w:r>
+        <w:rPr>
+          <w:rFonts w:ascii="Consolas" w:eastAsia="Times New Roman" w:hAnsi="Consolas" w:cs="Times New Roman"/>
+          <w:color w:val="D4D4D4"/>
+          <w:sz w:val="21"/>
+          <w:szCs w:val="21"/>
+        </w:rPr>
+        <w:t xml:space="preserve">    </w:t>
+      </w:r>
+      <w:r>
+        <w:rPr>
+          <w:rFonts w:ascii="Consolas" w:eastAsia="Times New Roman" w:hAnsi="Consolas" w:cs="Times New Roman"/>
+          <w:color w:val="569CD6"/>
+          <w:sz w:val="21"/>
+          <w:szCs w:val="21"/>
+        </w:rPr>
+        <w:t>const</w:t>
+      </w:r>
+      <w:r>
+        <w:rPr>
+          <w:rFonts w:ascii="Consolas" w:eastAsia="Times New Roman" w:hAnsi="Consolas" w:cs="Times New Roman"/>
+          <w:color w:val="D4D4D4"/>
+          <w:sz w:val="21"/>
+          <w:szCs w:val="21"/>
+        </w:rPr>
+        <w:t xml:space="preserve"> </w:t>
+      </w:r>
+      <w:r>
+        <w:rPr>
+          <w:rFonts w:ascii="Consolas" w:eastAsia="Times New Roman" w:hAnsi="Consolas" w:cs="Times New Roman"/>
+          <w:color w:val="4FC1FF"/>
+          <w:sz w:val="21"/>
+          <w:szCs w:val="21"/>
+        </w:rPr>
+        <w:t>linkElement2</w:t>
+      </w:r>
+      <w:r>
+        <w:rPr>
+          <w:rFonts w:ascii="Consolas" w:eastAsia="Times New Roman" w:hAnsi="Consolas" w:cs="Times New Roman"/>
+          <w:color w:val="D4D4D4"/>
+          <w:sz w:val="21"/>
+          <w:szCs w:val="21"/>
+        </w:rPr>
+        <w:t xml:space="preserve"> = </w:t>
+      </w:r>
+      <w:r>
+        <w:rPr>
+          <w:rFonts w:ascii="Consolas" w:eastAsia="Times New Roman" w:hAnsi="Consolas" w:cs="Times New Roman"/>
+          <w:color w:val="4FC1FF"/>
+          <w:sz w:val="21"/>
+          <w:szCs w:val="21"/>
+        </w:rPr>
+        <w:t>screen</w:t>
+      </w:r>
+      <w:r>
+        <w:rPr>
+          <w:rFonts w:ascii="Consolas" w:eastAsia="Times New Roman" w:hAnsi="Consolas" w:cs="Times New Roman"/>
+          <w:color w:val="D4D4D4"/>
+          <w:sz w:val="21"/>
+          <w:szCs w:val="21"/>
+        </w:rPr>
+        <w:t>.</w:t>
+      </w:r>
+      <w:r>
+        <w:rPr>
+          <w:rFonts w:ascii="Consolas" w:eastAsia="Times New Roman" w:hAnsi="Consolas" w:cs="Times New Roman"/>
+          <w:color w:val="DCDCAA"/>
+          <w:sz w:val="21"/>
+          <w:szCs w:val="21"/>
+        </w:rPr>
+        <w:t>getByText</w:t>
+      </w:r>
+      <w:r>
+        <w:rPr>
+          <w:rFonts w:ascii="Consolas" w:eastAsia="Times New Roman" w:hAnsi="Consolas" w:cs="Times New Roman"/>
+          <w:color w:val="D4D4D4"/>
+          <w:sz w:val="21"/>
+          <w:szCs w:val="21"/>
+        </w:rPr>
+        <w:t>(</w:t>
+      </w:r>
+      <w:r>
+        <w:rPr>
+          <w:rFonts w:ascii="Consolas" w:eastAsia="Times New Roman" w:hAnsi="Consolas" w:cs="Times New Roman"/>
+          <w:color w:val="CE9178"/>
+          <w:sz w:val="21"/>
+          <w:szCs w:val="21"/>
+        </w:rPr>
+        <w:t>"Hello World"</w:t>
+      </w:r>
+      <w:r>
+        <w:rPr>
+          <w:rFonts w:ascii="Consolas" w:eastAsia="Times New Roman" w:hAnsi="Consolas" w:cs="Times New Roman"/>
+          <w:color w:val="D4D4D4"/>
+          <w:sz w:val="21"/>
+          <w:szCs w:val="21"/>
+        </w:rPr>
+        <w:t xml:space="preserve">, { </w:t>
+      </w:r>
+      <w:r>
+        <w:rPr>
+          <w:rFonts w:ascii="Consolas" w:eastAsia="Times New Roman" w:hAnsi="Consolas" w:cs="Times New Roman"/>
+          <w:color w:val="9CDCFE"/>
+          <w:sz w:val="21"/>
+          <w:szCs w:val="21"/>
+        </w:rPr>
+        <w:t>exact:</w:t>
+      </w:r>
+      <w:r>
+        <w:rPr>
+          <w:rFonts w:ascii="Consolas" w:eastAsia="Times New Roman" w:hAnsi="Consolas" w:cs="Times New Roman"/>
+          <w:color w:val="D4D4D4"/>
+          <w:sz w:val="21"/>
+          <w:szCs w:val="21"/>
+        </w:rPr>
+        <w:t xml:space="preserve"> </w:t>
+      </w:r>
+      <w:r>
+        <w:rPr>
+          <w:rFonts w:ascii="Consolas" w:eastAsia="Times New Roman" w:hAnsi="Consolas" w:cs="Times New Roman"/>
+          <w:color w:val="569CD6"/>
+          <w:sz w:val="21"/>
+          <w:szCs w:val="21"/>
+        </w:rPr>
+        <w:t>false</w:t>
+      </w:r>
+      <w:r>
+        <w:rPr>
+          <w:rFonts w:ascii="Consolas" w:eastAsia="Times New Roman" w:hAnsi="Consolas" w:cs="Times New Roman"/>
+          <w:color w:val="D4D4D4"/>
+          <w:sz w:val="21"/>
+          <w:szCs w:val="21"/>
+        </w:rPr>
+        <w:t xml:space="preserve"> });</w:t>
+      </w:r>
+    </w:p>
+    <w:p>
+      <w:pPr>
+        <w:shd w:val="clear" w:color="auto" w:fill="1E1E1E"/>
+        <w:spacing w:after="0" w:line="285" w:lineRule="atLeast"/>
+        <w:rPr>
+          <w:rFonts w:ascii="Consolas" w:eastAsia="Times New Roman" w:hAnsi="Consolas" w:cs="Times New Roman"/>
+          <w:color w:val="D4D4D4"/>
+          <w:sz w:val="21"/>
+          <w:szCs w:val="21"/>
+        </w:rPr>
+      </w:pPr>
+      <w:r>
+        <w:rPr>
+          <w:rFonts w:ascii="Consolas" w:eastAsia="Times New Roman" w:hAnsi="Consolas" w:cs="Times New Roman"/>
+          <w:color w:val="D4D4D4"/>
+          <w:sz w:val="21"/>
+          <w:szCs w:val="21"/>
+        </w:rPr>
+        <w:t xml:space="preserve">    </w:t>
+      </w:r>
+      <w:r>
+        <w:rPr>
+          <w:rFonts w:ascii="Consolas" w:eastAsia="Times New Roman" w:hAnsi="Consolas" w:cs="Times New Roman"/>
+          <w:color w:val="DCDCAA"/>
+          <w:sz w:val="21"/>
+          <w:szCs w:val="21"/>
+        </w:rPr>
+        <w:t>expect</w:t>
+      </w:r>
+      <w:r>
+        <w:rPr>
+          <w:rFonts w:ascii="Consolas" w:eastAsia="Times New Roman" w:hAnsi="Consolas" w:cs="Times New Roman"/>
+          <w:color w:val="D4D4D4"/>
+          <w:sz w:val="21"/>
+          <w:szCs w:val="21"/>
+        </w:rPr>
+        <w:t>(</w:t>
+      </w:r>
+      <w:r>
+        <w:rPr>
+          <w:rFonts w:ascii="Consolas" w:eastAsia="Times New Roman" w:hAnsi="Consolas" w:cs="Times New Roman"/>
+          <w:color w:val="4FC1FF"/>
+          <w:sz w:val="21"/>
+          <w:szCs w:val="21"/>
+        </w:rPr>
+        <w:t>linkElement</w:t>
+      </w:r>
+      <w:r>
+        <w:rPr>
+          <w:rFonts w:ascii="Consolas" w:eastAsia="Times New Roman" w:hAnsi="Consolas" w:cs="Times New Roman"/>
+          <w:color w:val="D4D4D4"/>
+          <w:sz w:val="21"/>
+          <w:szCs w:val="21"/>
+        </w:rPr>
+        <w:t>).</w:t>
+      </w:r>
+      <w:r>
+        <w:rPr>
+          <w:rFonts w:ascii="Consolas" w:eastAsia="Times New Roman" w:hAnsi="Consolas" w:cs="Times New Roman"/>
+          <w:color w:val="DCDCAA"/>
+          <w:sz w:val="21"/>
+          <w:szCs w:val="21"/>
+        </w:rPr>
+        <w:t>toBeInTheDocument</w:t>
+      </w:r>
+      <w:r>
+        <w:rPr>
+          <w:rFonts w:ascii="Consolas" w:eastAsia="Times New Roman" w:hAnsi="Consolas" w:cs="Times New Roman"/>
+          <w:color w:val="D4D4D4"/>
+          <w:sz w:val="21"/>
+          <w:szCs w:val="21"/>
+        </w:rPr>
+        <w:t>();</w:t>
+      </w:r>
+    </w:p>
+    <w:p>
+      <w:pPr>
+        <w:shd w:val="clear" w:color="auto" w:fill="1E1E1E"/>
+        <w:spacing w:after="0" w:line="285" w:lineRule="atLeast"/>
+        <w:rPr>
+          <w:rFonts w:ascii="Consolas" w:eastAsia="Times New Roman" w:hAnsi="Consolas" w:cs="Times New Roman"/>
+          <w:color w:val="D4D4D4"/>
+          <w:sz w:val="21"/>
+          <w:szCs w:val="21"/>
+        </w:rPr>
+      </w:pPr>
+      <w:r>
+        <w:rPr>
+          <w:rFonts w:ascii="Consolas" w:eastAsia="Times New Roman" w:hAnsi="Consolas" w:cs="Times New Roman"/>
+          <w:color w:val="D4D4D4"/>
+          <w:sz w:val="21"/>
+          <w:szCs w:val="21"/>
+        </w:rPr>
+        <w:t>  });</w:t>
+      </w:r>
+    </w:p>
+    <w:p>
+      <w:pPr>
+        <w:shd w:val="clear" w:color="auto" w:fill="1E1E1E"/>
+        <w:spacing w:after="0" w:line="285" w:lineRule="atLeast"/>
+        <w:rPr>
+          <w:rFonts w:ascii="Consolas" w:eastAsia="Times New Roman" w:hAnsi="Consolas" w:cs="Times New Roman"/>
+          <w:color w:val="D4D4D4"/>
+          <w:sz w:val="21"/>
+          <w:szCs w:val="21"/>
+        </w:rPr>
+      </w:pPr>
+      <w:r>
+        <w:rPr>
+          <w:rFonts w:ascii="Consolas" w:eastAsia="Times New Roman" w:hAnsi="Consolas" w:cs="Times New Roman"/>
+          <w:color w:val="D4D4D4"/>
+          <w:sz w:val="21"/>
+          <w:szCs w:val="21"/>
+        </w:rPr>
+        <w:t>});</w:t>
+      </w:r>
+    </w:p>
+    <w:p>
+      <w:pPr>
+        <w:rPr>
+          <w:lang w:val="ro-RO"/>
+        </w:rPr>
+      </w:pPr>
     </w:p>
     <w:p>
       <w:pPr>
         <w:pStyle w:val="Heading1"/>
       </w:pPr>
-      <w:bookmarkStart w:id="57" w:name="_Toc94862626"/>
+      <w:bookmarkStart w:id="58" w:name="_Toc96516358"/>
       <w:r>
         <w:t>Next.js</w:t>
       </w:r>
-      <w:bookmarkEnd w:id="57"/>
+      <w:bookmarkEnd w:id="58"/>
     </w:p>
     <w:p>
       <w:r>
@@ -17836,11 +19255,11 @@
       <w:pPr>
         <w:pStyle w:val="Heading2"/>
       </w:pPr>
-      <w:bookmarkStart w:id="58" w:name="_Toc94862627"/>
+      <w:bookmarkStart w:id="59" w:name="_Toc96516359"/>
       <w:r>
         <w:t>Server-side rendering support</w:t>
       </w:r>
-      <w:bookmarkEnd w:id="58"/>
+      <w:bookmarkEnd w:id="59"/>
     </w:p>
     <w:p>
       <w:r>
@@ -17874,11 +19293,11 @@
       <w:pPr>
         <w:pStyle w:val="Heading2"/>
       </w:pPr>
-      <w:bookmarkStart w:id="59" w:name="_Toc94862628"/>
+      <w:bookmarkStart w:id="60" w:name="_Toc96516360"/>
       <w:r>
         <w:t>File based routing</w:t>
       </w:r>
-      <w:bookmarkEnd w:id="59"/>
+      <w:bookmarkEnd w:id="60"/>
     </w:p>
     <w:p>
       <w:r>
@@ -17894,11 +19313,11 @@
       <w:pPr>
         <w:pStyle w:val="Heading2"/>
       </w:pPr>
-      <w:bookmarkStart w:id="60" w:name="_Toc94862629"/>
+      <w:bookmarkStart w:id="61" w:name="_Toc96516361"/>
       <w:r>
         <w:t>Fullstack capabilities</w:t>
       </w:r>
-      <w:bookmarkEnd w:id="60"/>
+      <w:bookmarkEnd w:id="61"/>
     </w:p>
     <w:p>
       <w:r>
@@ -17939,6 +19358,7 @@
     </w:p>
     <w:p>
       <w:r>
+        <w:lastRenderedPageBreak/>
         <w:t>In pages we have the file based routing.</w:t>
       </w:r>
     </w:p>
@@ -17946,11 +19366,11 @@
       <w:pPr>
         <w:pStyle w:val="Heading1"/>
       </w:pPr>
-      <w:bookmarkStart w:id="61" w:name="_Toc94862630"/>
+      <w:bookmarkStart w:id="62" w:name="_Toc96516362"/>
       <w:r>
         <w:t>Course</w:t>
       </w:r>
-      <w:bookmarkEnd w:id="61"/>
+      <w:bookmarkEnd w:id="62"/>
     </w:p>
     <w:p>
       <w:r>
@@ -17964,7 +19384,6 @@
     </w:p>
     <w:p>
       <w:r>
-        <w:lastRenderedPageBreak/>
         <w:t>Styling react apps and components.</w:t>
       </w:r>
     </w:p>

</xml_diff>

<commit_message>
Spotify player application finished.
</commit_message>
<xml_diff>
--- a/React.docx
+++ b/React.docx
@@ -17758,71 +17758,6 @@
     </w:p>
     <w:p>
       <w:pPr>
-        <w:pStyle w:val="Heading1"/>
-      </w:pPr>
-      <w:bookmarkStart w:id="53" w:name="_Toc96516353"/>
-      <w:r>
-        <w:t>Redux</w:t>
-      </w:r>
-      <w:bookmarkEnd w:id="53"/>
-    </w:p>
-    <w:p>
-      <w:r>
-        <w:t>Redux is a state management system for cross component or app-wide state. It helps us manage state across multiple components or the complete app.</w:t>
-      </w:r>
-      <w:r>
-        <w:t xml:space="preserve"> We have 3 types of state: local state, cross component state and app wide state. Local state belongs to a single component.</w:t>
-      </w:r>
-      <w:r>
-        <w:t xml:space="preserve"> Cross component affects multiple components.</w:t>
-      </w:r>
-    </w:p>
-    <w:p>
-      <w:pPr>
-        <w:pStyle w:val="Heading2"/>
-      </w:pPr>
-      <w:bookmarkStart w:id="54" w:name="_Toc96516354"/>
-      <w:r>
-        <w:t>Redux vs React Context</w:t>
-      </w:r>
-      <w:bookmarkEnd w:id="54"/>
-    </w:p>
-    <w:p>
-      <w:r>
-        <w:t>React Context can become hard to setup and create heavy JSX code in a very big application where we have a lot of different contexts, so a lot of different providers.</w:t>
-      </w:r>
-    </w:p>
-    <w:p>
-      <w:r>
-        <w:t>React Context is bad for high frequency updates, but good for rare updates.</w:t>
-      </w:r>
-    </w:p>
-    <w:p>
-      <w:r>
-        <w:t>Redux has one central data store. One store of all your state for your entire application.</w:t>
-      </w:r>
-    </w:p>
-    <w:p>
-      <w:r>
-        <w:t>Components subscribe to the central data store and the store notifies the components and give them the data they need.</w:t>
-      </w:r>
-      <w:r>
-        <w:t xml:space="preserve"> Components don’t manipulate the data in the store.</w:t>
-      </w:r>
-      <w:r>
-        <w:t xml:space="preserve"> The reducer function mutates the store data.</w:t>
-      </w:r>
-      <w:r>
-        <w:t xml:space="preserve"> Components dispatch actions that are forwarded to the reducer function.</w:t>
-      </w:r>
-    </w:p>
-    <w:p>
-      <w:r>
-        <w:t>Providing the store, to provide the store to our react app, we go into the index.js file where we render our root component.</w:t>
-      </w:r>
-    </w:p>
-    <w:p>
-      <w:pPr>
         <w:shd w:val="clear" w:color="auto" w:fill="1E1E1E"/>
         <w:spacing w:after="0" w:line="285" w:lineRule="atLeast"/>
         <w:rPr>
@@ -17835,74 +17770,29 @@
       <w:r>
         <w:rPr>
           <w:rFonts w:ascii="Consolas" w:eastAsia="Times New Roman" w:hAnsi="Consolas" w:cs="Times New Roman"/>
-          <w:color w:val="C586C0"/>
-          <w:sz w:val="21"/>
-          <w:szCs w:val="21"/>
-        </w:rPr>
-        <w:t>import</w:t>
-      </w:r>
-      <w:r>
-        <w:rPr>
-          <w:rFonts w:ascii="Consolas" w:eastAsia="Times New Roman" w:hAnsi="Consolas" w:cs="Times New Roman"/>
-          <w:color w:val="D4D4D4"/>
-          <w:sz w:val="21"/>
-          <w:szCs w:val="21"/>
-        </w:rPr>
-        <w:t xml:space="preserve"> </w:t>
-      </w:r>
-      <w:r>
-        <w:rPr>
-          <w:rFonts w:ascii="Consolas" w:eastAsia="Times New Roman" w:hAnsi="Consolas" w:cs="Times New Roman"/>
-          <w:color w:val="9CDCFE"/>
-          <w:sz w:val="21"/>
-          <w:szCs w:val="21"/>
-        </w:rPr>
-        <w:t>store</w:t>
-      </w:r>
-      <w:r>
-        <w:rPr>
-          <w:rFonts w:ascii="Consolas" w:eastAsia="Times New Roman" w:hAnsi="Consolas" w:cs="Times New Roman"/>
-          <w:color w:val="D4D4D4"/>
-          <w:sz w:val="21"/>
-          <w:szCs w:val="21"/>
-        </w:rPr>
-        <w:t xml:space="preserve"> </w:t>
-      </w:r>
-      <w:r>
-        <w:rPr>
-          <w:rFonts w:ascii="Consolas" w:eastAsia="Times New Roman" w:hAnsi="Consolas" w:cs="Times New Roman"/>
-          <w:color w:val="C586C0"/>
-          <w:sz w:val="21"/>
-          <w:szCs w:val="21"/>
-        </w:rPr>
-        <w:t>from</w:t>
-      </w:r>
-      <w:r>
-        <w:rPr>
-          <w:rFonts w:ascii="Consolas" w:eastAsia="Times New Roman" w:hAnsi="Consolas" w:cs="Times New Roman"/>
-          <w:color w:val="D4D4D4"/>
-          <w:sz w:val="21"/>
-          <w:szCs w:val="21"/>
-        </w:rPr>
-        <w:t xml:space="preserve"> </w:t>
-      </w:r>
-      <w:r>
-        <w:rPr>
-          <w:rFonts w:ascii="Consolas" w:eastAsia="Times New Roman" w:hAnsi="Consolas" w:cs="Times New Roman"/>
-          <w:color w:val="CE9178"/>
-          <w:sz w:val="21"/>
-          <w:szCs w:val="21"/>
-        </w:rPr>
-        <w:t>"./store/index"</w:t>
-      </w:r>
-      <w:r>
-        <w:rPr>
-          <w:rFonts w:ascii="Consolas" w:eastAsia="Times New Roman" w:hAnsi="Consolas" w:cs="Times New Roman"/>
-          <w:color w:val="D4D4D4"/>
-          <w:sz w:val="21"/>
-          <w:szCs w:val="21"/>
-        </w:rPr>
-        <w:t>;</w:t>
+          <w:color w:val="808080"/>
+          <w:sz w:val="21"/>
+          <w:szCs w:val="21"/>
+        </w:rPr>
+        <w:t>&lt;</w:t>
+      </w:r>
+      <w:r>
+        <w:rPr>
+          <w:rFonts w:ascii="Consolas" w:eastAsia="Times New Roman" w:hAnsi="Consolas" w:cs="Times New Roman"/>
+          <w:color w:val="4EC9B0"/>
+          <w:sz w:val="21"/>
+          <w:szCs w:val="21"/>
+        </w:rPr>
+        <w:t>Routes</w:t>
+      </w:r>
+      <w:r>
+        <w:rPr>
+          <w:rFonts w:ascii="Consolas" w:eastAsia="Times New Roman" w:hAnsi="Consolas" w:cs="Times New Roman"/>
+          <w:color w:val="808080"/>
+          <w:sz w:val="21"/>
+          <w:szCs w:val="21"/>
+        </w:rPr>
+        <w:t>&gt;</w:t>
       </w:r>
     </w:p>
     <w:p>
@@ -17916,6 +17806,222 @@
           <w:szCs w:val="21"/>
         </w:rPr>
       </w:pPr>
+      <w:r>
+        <w:rPr>
+          <w:rFonts w:ascii="Consolas" w:eastAsia="Times New Roman" w:hAnsi="Consolas" w:cs="Times New Roman"/>
+          <w:color w:val="D4D4D4"/>
+          <w:sz w:val="21"/>
+          <w:szCs w:val="21"/>
+        </w:rPr>
+        <w:t xml:space="preserve">          </w:t>
+      </w:r>
+      <w:r>
+        <w:rPr>
+          <w:rFonts w:ascii="Consolas" w:eastAsia="Times New Roman" w:hAnsi="Consolas" w:cs="Times New Roman"/>
+          <w:color w:val="808080"/>
+          <w:sz w:val="21"/>
+          <w:szCs w:val="21"/>
+        </w:rPr>
+        <w:t>&lt;</w:t>
+      </w:r>
+      <w:r>
+        <w:rPr>
+          <w:rFonts w:ascii="Consolas" w:eastAsia="Times New Roman" w:hAnsi="Consolas" w:cs="Times New Roman"/>
+          <w:color w:val="4EC9B0"/>
+          <w:sz w:val="21"/>
+          <w:szCs w:val="21"/>
+        </w:rPr>
+        <w:t>Route</w:t>
+      </w:r>
+      <w:r>
+        <w:rPr>
+          <w:rFonts w:ascii="Consolas" w:eastAsia="Times New Roman" w:hAnsi="Consolas" w:cs="Times New Roman"/>
+          <w:color w:val="D4D4D4"/>
+          <w:sz w:val="21"/>
+          <w:szCs w:val="21"/>
+        </w:rPr>
+        <w:t xml:space="preserve"> </w:t>
+      </w:r>
+      <w:r>
+        <w:rPr>
+          <w:rFonts w:ascii="Consolas" w:eastAsia="Times New Roman" w:hAnsi="Consolas" w:cs="Times New Roman"/>
+          <w:color w:val="9CDCFE"/>
+          <w:sz w:val="21"/>
+          <w:szCs w:val="21"/>
+        </w:rPr>
+        <w:t>path</w:t>
+      </w:r>
+      <w:r>
+        <w:rPr>
+          <w:rFonts w:ascii="Consolas" w:eastAsia="Times New Roman" w:hAnsi="Consolas" w:cs="Times New Roman"/>
+          <w:color w:val="D4D4D4"/>
+          <w:sz w:val="21"/>
+          <w:szCs w:val="21"/>
+        </w:rPr>
+        <w:t>=</w:t>
+      </w:r>
+      <w:r>
+        <w:rPr>
+          <w:rFonts w:ascii="Consolas" w:eastAsia="Times New Roman" w:hAnsi="Consolas" w:cs="Times New Roman"/>
+          <w:color w:val="CE9178"/>
+          <w:sz w:val="21"/>
+          <w:szCs w:val="21"/>
+        </w:rPr>
+        <w:t>'/'</w:t>
+      </w:r>
+      <w:r>
+        <w:rPr>
+          <w:rFonts w:ascii="Consolas" w:eastAsia="Times New Roman" w:hAnsi="Consolas" w:cs="Times New Roman"/>
+          <w:color w:val="D4D4D4"/>
+          <w:sz w:val="21"/>
+          <w:szCs w:val="21"/>
+        </w:rPr>
+        <w:t xml:space="preserve"> </w:t>
+      </w:r>
+      <w:r>
+        <w:rPr>
+          <w:rFonts w:ascii="Consolas" w:eastAsia="Times New Roman" w:hAnsi="Consolas" w:cs="Times New Roman"/>
+          <w:color w:val="9CDCFE"/>
+          <w:sz w:val="21"/>
+          <w:szCs w:val="21"/>
+        </w:rPr>
+        <w:t>element</w:t>
+      </w:r>
+      <w:r>
+        <w:rPr>
+          <w:rFonts w:ascii="Consolas" w:eastAsia="Times New Roman" w:hAnsi="Consolas" w:cs="Times New Roman"/>
+          <w:color w:val="D4D4D4"/>
+          <w:sz w:val="21"/>
+          <w:szCs w:val="21"/>
+        </w:rPr>
+        <w:t>=</w:t>
+      </w:r>
+      <w:r>
+        <w:rPr>
+          <w:rFonts w:ascii="Consolas" w:eastAsia="Times New Roman" w:hAnsi="Consolas" w:cs="Times New Roman"/>
+          <w:color w:val="569CD6"/>
+          <w:sz w:val="21"/>
+          <w:szCs w:val="21"/>
+        </w:rPr>
+        <w:t>{</w:t>
+      </w:r>
+      <w:r>
+        <w:rPr>
+          <w:rFonts w:ascii="Consolas" w:eastAsia="Times New Roman" w:hAnsi="Consolas" w:cs="Times New Roman"/>
+          <w:color w:val="808080"/>
+          <w:sz w:val="21"/>
+          <w:szCs w:val="21"/>
+        </w:rPr>
+        <w:t>&lt;</w:t>
+      </w:r>
+      <w:r>
+        <w:rPr>
+          <w:rFonts w:ascii="Consolas" w:eastAsia="Times New Roman" w:hAnsi="Consolas" w:cs="Times New Roman"/>
+          <w:color w:val="4EC9B0"/>
+          <w:sz w:val="21"/>
+          <w:szCs w:val="21"/>
+        </w:rPr>
+        <w:t>Navigate</w:t>
+      </w:r>
+      <w:r>
+        <w:rPr>
+          <w:rFonts w:ascii="Consolas" w:eastAsia="Times New Roman" w:hAnsi="Consolas" w:cs="Times New Roman"/>
+          <w:color w:val="D4D4D4"/>
+          <w:sz w:val="21"/>
+          <w:szCs w:val="21"/>
+        </w:rPr>
+        <w:t xml:space="preserve"> </w:t>
+      </w:r>
+      <w:r>
+        <w:rPr>
+          <w:rFonts w:ascii="Consolas" w:eastAsia="Times New Roman" w:hAnsi="Consolas" w:cs="Times New Roman"/>
+          <w:color w:val="9CDCFE"/>
+          <w:sz w:val="21"/>
+          <w:szCs w:val="21"/>
+        </w:rPr>
+        <w:t>replace</w:t>
+      </w:r>
+      <w:r>
+        <w:rPr>
+          <w:rFonts w:ascii="Consolas" w:eastAsia="Times New Roman" w:hAnsi="Consolas" w:cs="Times New Roman"/>
+          <w:color w:val="D4D4D4"/>
+          <w:sz w:val="21"/>
+          <w:szCs w:val="21"/>
+        </w:rPr>
+        <w:t xml:space="preserve"> </w:t>
+      </w:r>
+      <w:r>
+        <w:rPr>
+          <w:rFonts w:ascii="Consolas" w:eastAsia="Times New Roman" w:hAnsi="Consolas" w:cs="Times New Roman"/>
+          <w:color w:val="9CDCFE"/>
+          <w:sz w:val="21"/>
+          <w:szCs w:val="21"/>
+        </w:rPr>
+        <w:t>to</w:t>
+      </w:r>
+      <w:r>
+        <w:rPr>
+          <w:rFonts w:ascii="Consolas" w:eastAsia="Times New Roman" w:hAnsi="Consolas" w:cs="Times New Roman"/>
+          <w:color w:val="D4D4D4"/>
+          <w:sz w:val="21"/>
+          <w:szCs w:val="21"/>
+        </w:rPr>
+        <w:t>=</w:t>
+      </w:r>
+      <w:r>
+        <w:rPr>
+          <w:rFonts w:ascii="Consolas" w:eastAsia="Times New Roman" w:hAnsi="Consolas" w:cs="Times New Roman"/>
+          <w:color w:val="CE9178"/>
+          <w:sz w:val="21"/>
+          <w:szCs w:val="21"/>
+        </w:rPr>
+        <w:t>'/welcome'</w:t>
+      </w:r>
+      <w:r>
+        <w:rPr>
+          <w:rFonts w:ascii="Consolas" w:eastAsia="Times New Roman" w:hAnsi="Consolas" w:cs="Times New Roman"/>
+          <w:color w:val="D4D4D4"/>
+          <w:sz w:val="21"/>
+          <w:szCs w:val="21"/>
+        </w:rPr>
+        <w:t xml:space="preserve"> </w:t>
+      </w:r>
+      <w:r>
+        <w:rPr>
+          <w:rFonts w:ascii="Consolas" w:eastAsia="Times New Roman" w:hAnsi="Consolas" w:cs="Times New Roman"/>
+          <w:color w:val="808080"/>
+          <w:sz w:val="21"/>
+          <w:szCs w:val="21"/>
+        </w:rPr>
+        <w:t>/&gt;</w:t>
+      </w:r>
+      <w:r>
+        <w:rPr>
+          <w:rFonts w:ascii="Consolas" w:eastAsia="Times New Roman" w:hAnsi="Consolas" w:cs="Times New Roman"/>
+          <w:color w:val="569CD6"/>
+          <w:sz w:val="21"/>
+          <w:szCs w:val="21"/>
+        </w:rPr>
+        <w:t>}</w:t>
+      </w:r>
+      <w:r>
+        <w:rPr>
+          <w:rFonts w:ascii="Consolas" w:eastAsia="Times New Roman" w:hAnsi="Consolas" w:cs="Times New Roman"/>
+          <w:color w:val="D4D4D4"/>
+          <w:sz w:val="21"/>
+          <w:szCs w:val="21"/>
+        </w:rPr>
+        <w:t xml:space="preserve"> </w:t>
+      </w:r>
+      <w:r>
+        <w:rPr>
+          <w:rFonts w:ascii="Consolas" w:eastAsia="Times New Roman" w:hAnsi="Consolas" w:cs="Times New Roman"/>
+          <w:color w:val="808080"/>
+          <w:sz w:val="21"/>
+          <w:szCs w:val="21"/>
+        </w:rPr>
+        <w:t>/&gt;</w:t>
+      </w:r>
     </w:p>
     <w:p>
       <w:pPr>
@@ -17931,38 +18037,155 @@
       <w:r>
         <w:rPr>
           <w:rFonts w:ascii="Consolas" w:eastAsia="Times New Roman" w:hAnsi="Consolas" w:cs="Times New Roman"/>
+          <w:color w:val="D4D4D4"/>
+          <w:sz w:val="21"/>
+          <w:szCs w:val="21"/>
+        </w:rPr>
+        <w:t xml:space="preserve">          </w:t>
+      </w:r>
+      <w:r>
+        <w:rPr>
+          <w:rFonts w:ascii="Consolas" w:eastAsia="Times New Roman" w:hAnsi="Consolas" w:cs="Times New Roman"/>
+          <w:color w:val="808080"/>
+          <w:sz w:val="21"/>
+          <w:szCs w:val="21"/>
+        </w:rPr>
+        <w:t>&lt;</w:t>
+      </w:r>
+      <w:r>
+        <w:rPr>
+          <w:rFonts w:ascii="Consolas" w:eastAsia="Times New Roman" w:hAnsi="Consolas" w:cs="Times New Roman"/>
+          <w:color w:val="4EC9B0"/>
+          <w:sz w:val="21"/>
+          <w:szCs w:val="21"/>
+        </w:rPr>
+        <w:t>Route</w:t>
+      </w:r>
+      <w:r>
+        <w:rPr>
+          <w:rFonts w:ascii="Consolas" w:eastAsia="Times New Roman" w:hAnsi="Consolas" w:cs="Times New Roman"/>
+          <w:color w:val="D4D4D4"/>
+          <w:sz w:val="21"/>
+          <w:szCs w:val="21"/>
+        </w:rPr>
+        <w:t xml:space="preserve"> </w:t>
+      </w:r>
+      <w:r>
+        <w:rPr>
+          <w:rFonts w:ascii="Consolas" w:eastAsia="Times New Roman" w:hAnsi="Consolas" w:cs="Times New Roman"/>
           <w:color w:val="9CDCFE"/>
           <w:sz w:val="21"/>
           <w:szCs w:val="21"/>
         </w:rPr>
-        <w:t>ReactDOM</w:t>
-      </w:r>
-      <w:r>
-        <w:rPr>
-          <w:rFonts w:ascii="Consolas" w:eastAsia="Times New Roman" w:hAnsi="Consolas" w:cs="Times New Roman"/>
-          <w:color w:val="D4D4D4"/>
-          <w:sz w:val="21"/>
-          <w:szCs w:val="21"/>
-        </w:rPr>
-        <w:t>.</w:t>
-      </w:r>
-      <w:r>
-        <w:rPr>
-          <w:rFonts w:ascii="Consolas" w:eastAsia="Times New Roman" w:hAnsi="Consolas" w:cs="Times New Roman"/>
-          <w:color w:val="DCDCAA"/>
-          <w:sz w:val="21"/>
-          <w:szCs w:val="21"/>
-        </w:rPr>
-        <w:t>render</w:t>
-      </w:r>
-      <w:r>
-        <w:rPr>
-          <w:rFonts w:ascii="Consolas" w:eastAsia="Times New Roman" w:hAnsi="Consolas" w:cs="Times New Roman"/>
-          <w:color w:val="D4D4D4"/>
-          <w:sz w:val="21"/>
-          <w:szCs w:val="21"/>
-        </w:rPr>
-        <w:t>(</w:t>
+        <w:t>path</w:t>
+      </w:r>
+      <w:r>
+        <w:rPr>
+          <w:rFonts w:ascii="Consolas" w:eastAsia="Times New Roman" w:hAnsi="Consolas" w:cs="Times New Roman"/>
+          <w:color w:val="D4D4D4"/>
+          <w:sz w:val="21"/>
+          <w:szCs w:val="21"/>
+        </w:rPr>
+        <w:t>=</w:t>
+      </w:r>
+      <w:r>
+        <w:rPr>
+          <w:rFonts w:ascii="Consolas" w:eastAsia="Times New Roman" w:hAnsi="Consolas" w:cs="Times New Roman"/>
+          <w:color w:val="CE9178"/>
+          <w:sz w:val="21"/>
+          <w:szCs w:val="21"/>
+        </w:rPr>
+        <w:t>'/welcome'</w:t>
+      </w:r>
+      <w:r>
+        <w:rPr>
+          <w:rFonts w:ascii="Consolas" w:eastAsia="Times New Roman" w:hAnsi="Consolas" w:cs="Times New Roman"/>
+          <w:color w:val="D4D4D4"/>
+          <w:sz w:val="21"/>
+          <w:szCs w:val="21"/>
+        </w:rPr>
+        <w:t xml:space="preserve"> </w:t>
+      </w:r>
+      <w:r>
+        <w:rPr>
+          <w:rFonts w:ascii="Consolas" w:eastAsia="Times New Roman" w:hAnsi="Consolas" w:cs="Times New Roman"/>
+          <w:color w:val="9CDCFE"/>
+          <w:sz w:val="21"/>
+          <w:szCs w:val="21"/>
+        </w:rPr>
+        <w:t>element</w:t>
+      </w:r>
+      <w:r>
+        <w:rPr>
+          <w:rFonts w:ascii="Consolas" w:eastAsia="Times New Roman" w:hAnsi="Consolas" w:cs="Times New Roman"/>
+          <w:color w:val="D4D4D4"/>
+          <w:sz w:val="21"/>
+          <w:szCs w:val="21"/>
+        </w:rPr>
+        <w:t>=</w:t>
+      </w:r>
+      <w:r>
+        <w:rPr>
+          <w:rFonts w:ascii="Consolas" w:eastAsia="Times New Roman" w:hAnsi="Consolas" w:cs="Times New Roman"/>
+          <w:color w:val="569CD6"/>
+          <w:sz w:val="21"/>
+          <w:szCs w:val="21"/>
+        </w:rPr>
+        <w:t>{</w:t>
+      </w:r>
+      <w:r>
+        <w:rPr>
+          <w:rFonts w:ascii="Consolas" w:eastAsia="Times New Roman" w:hAnsi="Consolas" w:cs="Times New Roman"/>
+          <w:color w:val="808080"/>
+          <w:sz w:val="21"/>
+          <w:szCs w:val="21"/>
+        </w:rPr>
+        <w:t>&lt;</w:t>
+      </w:r>
+      <w:r>
+        <w:rPr>
+          <w:rFonts w:ascii="Consolas" w:eastAsia="Times New Roman" w:hAnsi="Consolas" w:cs="Times New Roman"/>
+          <w:color w:val="4EC9B0"/>
+          <w:sz w:val="21"/>
+          <w:szCs w:val="21"/>
+        </w:rPr>
+        <w:t>Welcome</w:t>
+      </w:r>
+      <w:r>
+        <w:rPr>
+          <w:rFonts w:ascii="Consolas" w:eastAsia="Times New Roman" w:hAnsi="Consolas" w:cs="Times New Roman"/>
+          <w:color w:val="D4D4D4"/>
+          <w:sz w:val="21"/>
+          <w:szCs w:val="21"/>
+        </w:rPr>
+        <w:t xml:space="preserve"> </w:t>
+      </w:r>
+      <w:r>
+        <w:rPr>
+          <w:rFonts w:ascii="Consolas" w:eastAsia="Times New Roman" w:hAnsi="Consolas" w:cs="Times New Roman"/>
+          <w:color w:val="808080"/>
+          <w:sz w:val="21"/>
+          <w:szCs w:val="21"/>
+        </w:rPr>
+        <w:t>/&gt;</w:t>
+      </w:r>
+      <w:r>
+        <w:rPr>
+          <w:rFonts w:ascii="Consolas" w:eastAsia="Times New Roman" w:hAnsi="Consolas" w:cs="Times New Roman"/>
+          <w:color w:val="569CD6"/>
+          <w:sz w:val="21"/>
+          <w:szCs w:val="21"/>
+        </w:rPr>
+        <w:t>}</w:t>
+      </w:r>
+      <w:r>
+        <w:rPr>
+          <w:rFonts w:ascii="Consolas" w:eastAsia="Times New Roman" w:hAnsi="Consolas" w:cs="Times New Roman"/>
+          <w:color w:val="808080"/>
+          <w:sz w:val="21"/>
+          <w:szCs w:val="21"/>
+        </w:rPr>
+        <w:t>&gt;</w:t>
       </w:r>
     </w:p>
     <w:p>
@@ -17983,7 +18206,7 @@
           <w:sz w:val="21"/>
           <w:szCs w:val="21"/>
         </w:rPr>
-        <w:t xml:space="preserve">  </w:t>
+        <w:t xml:space="preserve">            </w:t>
       </w:r>
       <w:r>
         <w:rPr>
@@ -18001,70 +18224,7 @@
           <w:sz w:val="21"/>
           <w:szCs w:val="21"/>
         </w:rPr>
-        <w:t>Provider</w:t>
-      </w:r>
-      <w:r>
-        <w:rPr>
-          <w:rFonts w:ascii="Consolas" w:eastAsia="Times New Roman" w:hAnsi="Consolas" w:cs="Times New Roman"/>
-          <w:color w:val="D4D4D4"/>
-          <w:sz w:val="21"/>
-          <w:szCs w:val="21"/>
-        </w:rPr>
-        <w:t xml:space="preserve"> </w:t>
-      </w:r>
-      <w:r>
-        <w:rPr>
-          <w:rFonts w:ascii="Consolas" w:eastAsia="Times New Roman" w:hAnsi="Consolas" w:cs="Times New Roman"/>
-          <w:color w:val="9CDCFE"/>
-          <w:sz w:val="21"/>
-          <w:szCs w:val="21"/>
-        </w:rPr>
-        <w:t>store</w:t>
-      </w:r>
-      <w:r>
-        <w:rPr>
-          <w:rFonts w:ascii="Consolas" w:eastAsia="Times New Roman" w:hAnsi="Consolas" w:cs="Times New Roman"/>
-          <w:color w:val="D4D4D4"/>
-          <w:sz w:val="21"/>
-          <w:szCs w:val="21"/>
-        </w:rPr>
-        <w:t>=</w:t>
-      </w:r>
-      <w:r>
-        <w:rPr>
-          <w:rFonts w:ascii="Consolas" w:eastAsia="Times New Roman" w:hAnsi="Consolas" w:cs="Times New Roman"/>
-          <w:color w:val="569CD6"/>
-          <w:sz w:val="21"/>
-          <w:szCs w:val="21"/>
-        </w:rPr>
-        <w:t>{</w:t>
-      </w:r>
-      <w:r>
-        <w:rPr>
-          <w:rFonts w:ascii="Consolas" w:eastAsia="Times New Roman" w:hAnsi="Consolas" w:cs="Times New Roman"/>
-          <w:color w:val="4FC1FF"/>
-          <w:sz w:val="21"/>
-          <w:szCs w:val="21"/>
-        </w:rPr>
-        <w:t>store</w:t>
-      </w:r>
-      <w:r>
-        <w:rPr>
-          <w:rFonts w:ascii="Consolas" w:eastAsia="Times New Roman" w:hAnsi="Consolas" w:cs="Times New Roman"/>
-          <w:color w:val="569CD6"/>
-          <w:sz w:val="21"/>
-          <w:szCs w:val="21"/>
-        </w:rPr>
-        <w:t>}</w:t>
-      </w:r>
-      <w:r>
-        <w:rPr>
-          <w:rFonts w:ascii="Consolas" w:eastAsia="Times New Roman" w:hAnsi="Consolas" w:cs="Times New Roman"/>
-          <w:color w:val="808080"/>
-          <w:sz w:val="21"/>
-          <w:szCs w:val="21"/>
-        </w:rPr>
-        <w:t>&gt;</w:t>
+        <w:t>Route</w:t>
       </w:r>
     </w:p>
     <w:p>
@@ -18085,52 +18245,34 @@
           <w:sz w:val="21"/>
           <w:szCs w:val="21"/>
         </w:rPr>
-        <w:t xml:space="preserve">    </w:t>
-      </w:r>
-      <w:r>
-        <w:rPr>
-          <w:rFonts w:ascii="Consolas" w:eastAsia="Times New Roman" w:hAnsi="Consolas" w:cs="Times New Roman"/>
-          <w:color w:val="808080"/>
-          <w:sz w:val="21"/>
-          <w:szCs w:val="21"/>
-        </w:rPr>
-        <w:t>&lt;</w:t>
-      </w:r>
-      <w:r>
-        <w:rPr>
-          <w:rFonts w:ascii="Consolas" w:eastAsia="Times New Roman" w:hAnsi="Consolas" w:cs="Times New Roman"/>
-          <w:color w:val="4EC9B0"/>
-          <w:sz w:val="21"/>
-          <w:szCs w:val="21"/>
-        </w:rPr>
-        <w:t>App</w:t>
-      </w:r>
-      <w:r>
-        <w:rPr>
-          <w:rFonts w:ascii="Consolas" w:eastAsia="Times New Roman" w:hAnsi="Consolas" w:cs="Times New Roman"/>
-          <w:color w:val="D4D4D4"/>
-          <w:sz w:val="21"/>
-          <w:szCs w:val="21"/>
-        </w:rPr>
-        <w:t xml:space="preserve"> </w:t>
-      </w:r>
-      <w:r>
-        <w:rPr>
-          <w:rFonts w:ascii="Consolas" w:eastAsia="Times New Roman" w:hAnsi="Consolas" w:cs="Times New Roman"/>
-          <w:color w:val="808080"/>
-          <w:sz w:val="21"/>
-          <w:szCs w:val="21"/>
-        </w:rPr>
-        <w:t>/&gt;</w:t>
-      </w:r>
-      <w:r>
-        <w:rPr>
-          <w:rFonts w:ascii="Consolas" w:eastAsia="Times New Roman" w:hAnsi="Consolas" w:cs="Times New Roman"/>
-          <w:color w:val="D4D4D4"/>
-          <w:sz w:val="21"/>
-          <w:szCs w:val="21"/>
-        </w:rPr>
-        <w:t>, document.getElementById('root')</w:t>
+        <w:t xml:space="preserve">              </w:t>
+      </w:r>
+      <w:r>
+        <w:rPr>
+          <w:rFonts w:ascii="Consolas" w:eastAsia="Times New Roman" w:hAnsi="Consolas" w:cs="Times New Roman"/>
+          <w:color w:val="9CDCFE"/>
+          <w:sz w:val="21"/>
+          <w:szCs w:val="21"/>
+        </w:rPr>
+        <w:t>path</w:t>
+      </w:r>
+      <w:r>
+        <w:rPr>
+          <w:rFonts w:ascii="Consolas" w:eastAsia="Times New Roman" w:hAnsi="Consolas" w:cs="Times New Roman"/>
+          <w:color w:val="D4D4D4"/>
+          <w:sz w:val="21"/>
+          <w:szCs w:val="21"/>
+        </w:rPr>
+        <w:t>=</w:t>
+      </w:r>
+      <w:r>
+        <w:rPr>
+          <w:rFonts w:ascii="Consolas" w:eastAsia="Times New Roman" w:hAnsi="Consolas" w:cs="Times New Roman"/>
+          <w:color w:val="CE9178"/>
+          <w:sz w:val="21"/>
+          <w:szCs w:val="21"/>
+        </w:rPr>
+        <w:t>'new-user'</w:t>
       </w:r>
     </w:p>
     <w:p>
@@ -18151,7 +18293,34 @@
           <w:sz w:val="21"/>
           <w:szCs w:val="21"/>
         </w:rPr>
-        <w:t xml:space="preserve">  </w:t>
+        <w:t xml:space="preserve">              </w:t>
+      </w:r>
+      <w:r>
+        <w:rPr>
+          <w:rFonts w:ascii="Consolas" w:eastAsia="Times New Roman" w:hAnsi="Consolas" w:cs="Times New Roman"/>
+          <w:color w:val="9CDCFE"/>
+          <w:sz w:val="21"/>
+          <w:szCs w:val="21"/>
+        </w:rPr>
+        <w:t>element</w:t>
+      </w:r>
+      <w:r>
+        <w:rPr>
+          <w:rFonts w:ascii="Consolas" w:eastAsia="Times New Roman" w:hAnsi="Consolas" w:cs="Times New Roman"/>
+          <w:color w:val="D4D4D4"/>
+          <w:sz w:val="21"/>
+          <w:szCs w:val="21"/>
+        </w:rPr>
+        <w:t>=</w:t>
+      </w:r>
+      <w:r>
+        <w:rPr>
+          <w:rFonts w:ascii="Consolas" w:eastAsia="Times New Roman" w:hAnsi="Consolas" w:cs="Times New Roman"/>
+          <w:color w:val="569CD6"/>
+          <w:sz w:val="21"/>
+          <w:szCs w:val="21"/>
+        </w:rPr>
+        <w:t>{</w:t>
       </w:r>
       <w:r>
         <w:rPr>
@@ -18160,16 +18329,52 @@
           <w:sz w:val="21"/>
           <w:szCs w:val="21"/>
         </w:rPr>
+        <w:t>&lt;</w:t>
+      </w:r>
+      <w:r>
+        <w:rPr>
+          <w:rFonts w:ascii="Consolas" w:eastAsia="Times New Roman" w:hAnsi="Consolas" w:cs="Times New Roman"/>
+          <w:color w:val="569CD6"/>
+          <w:sz w:val="21"/>
+          <w:szCs w:val="21"/>
+        </w:rPr>
+        <w:t>p</w:t>
+      </w:r>
+      <w:r>
+        <w:rPr>
+          <w:rFonts w:ascii="Consolas" w:eastAsia="Times New Roman" w:hAnsi="Consolas" w:cs="Times New Roman"/>
+          <w:color w:val="808080"/>
+          <w:sz w:val="21"/>
+          <w:szCs w:val="21"/>
+        </w:rPr>
+        <w:t>&gt;</w:t>
+      </w:r>
+      <w:r>
+        <w:rPr>
+          <w:rFonts w:ascii="Consolas" w:eastAsia="Times New Roman" w:hAnsi="Consolas" w:cs="Times New Roman"/>
+          <w:color w:val="D4D4D4"/>
+          <w:sz w:val="21"/>
+          <w:szCs w:val="21"/>
+        </w:rPr>
+        <w:t>Welcome, new user!</w:t>
+      </w:r>
+      <w:r>
+        <w:rPr>
+          <w:rFonts w:ascii="Consolas" w:eastAsia="Times New Roman" w:hAnsi="Consolas" w:cs="Times New Roman"/>
+          <w:color w:val="808080"/>
+          <w:sz w:val="21"/>
+          <w:szCs w:val="21"/>
+        </w:rPr>
         <w:t>&lt;/</w:t>
       </w:r>
       <w:r>
         <w:rPr>
           <w:rFonts w:ascii="Consolas" w:eastAsia="Times New Roman" w:hAnsi="Consolas" w:cs="Times New Roman"/>
-          <w:color w:val="4EC9B0"/>
-          <w:sz w:val="21"/>
-          <w:szCs w:val="21"/>
-        </w:rPr>
-        <w:t>Provider</w:t>
+          <w:color w:val="569CD6"/>
+          <w:sz w:val="21"/>
+          <w:szCs w:val="21"/>
+        </w:rPr>
+        <w:t>p</w:t>
       </w:r>
       <w:r>
         <w:rPr>
@@ -18179,6 +18384,15 @@
           <w:szCs w:val="21"/>
         </w:rPr>
         <w:t>&gt;</w:t>
+      </w:r>
+      <w:r>
+        <w:rPr>
+          <w:rFonts w:ascii="Consolas" w:eastAsia="Times New Roman" w:hAnsi="Consolas" w:cs="Times New Roman"/>
+          <w:color w:val="569CD6"/>
+          <w:sz w:val="21"/>
+          <w:szCs w:val="21"/>
+        </w:rPr>
+        <w:t>}</w:t>
       </w:r>
     </w:p>
     <w:p>
@@ -18199,14 +18413,34 @@
           <w:sz w:val="21"/>
           <w:szCs w:val="21"/>
         </w:rPr>
-        <w:t>);</w:t>
-      </w:r>
-    </w:p>
-    <w:p/>
-    <w:p>
-      <w:r>
-        <w:lastRenderedPageBreak/>
-        <w:t>And then in order to use it in a component:</w:t>
+        <w:t xml:space="preserve">            </w:t>
+      </w:r>
+      <w:r>
+        <w:rPr>
+          <w:rFonts w:ascii="Consolas" w:eastAsia="Times New Roman" w:hAnsi="Consolas" w:cs="Times New Roman"/>
+          <w:color w:val="808080"/>
+          <w:sz w:val="21"/>
+          <w:szCs w:val="21"/>
+        </w:rPr>
+        <w:t>&gt;&lt;/</w:t>
+      </w:r>
+      <w:r>
+        <w:rPr>
+          <w:rFonts w:ascii="Consolas" w:eastAsia="Times New Roman" w:hAnsi="Consolas" w:cs="Times New Roman"/>
+          <w:color w:val="4EC9B0"/>
+          <w:sz w:val="21"/>
+          <w:szCs w:val="21"/>
+        </w:rPr>
+        <w:t>Route</w:t>
+      </w:r>
+      <w:r>
+        <w:rPr>
+          <w:rFonts w:ascii="Consolas" w:eastAsia="Times New Roman" w:hAnsi="Consolas" w:cs="Times New Roman"/>
+          <w:color w:val="808080"/>
+          <w:sz w:val="21"/>
+          <w:szCs w:val="21"/>
+        </w:rPr>
+        <w:t>&gt;</w:t>
       </w:r>
     </w:p>
     <w:p>
@@ -18223,274 +18457,38 @@
       <w:r>
         <w:rPr>
           <w:rFonts w:ascii="Consolas" w:eastAsia="Times New Roman" w:hAnsi="Consolas" w:cs="Times New Roman"/>
-          <w:color w:val="569CD6"/>
-          <w:sz w:val="21"/>
-          <w:szCs w:val="21"/>
-        </w:rPr>
-        <w:t>const</w:t>
-      </w:r>
-      <w:r>
-        <w:rPr>
-          <w:rFonts w:ascii="Consolas" w:eastAsia="Times New Roman" w:hAnsi="Consolas" w:cs="Times New Roman"/>
-          <w:color w:val="D4D4D4"/>
-          <w:sz w:val="21"/>
-          <w:szCs w:val="21"/>
-        </w:rPr>
-        <w:t xml:space="preserve"> </w:t>
-      </w:r>
-      <w:r>
-        <w:rPr>
-          <w:rFonts w:ascii="Consolas" w:eastAsia="Times New Roman" w:hAnsi="Consolas" w:cs="Times New Roman"/>
-          <w:color w:val="4FC1FF"/>
-          <w:sz w:val="21"/>
-          <w:szCs w:val="21"/>
-        </w:rPr>
-        <w:t>counter</w:t>
-      </w:r>
-      <w:r>
-        <w:rPr>
-          <w:rFonts w:ascii="Consolas" w:eastAsia="Times New Roman" w:hAnsi="Consolas" w:cs="Times New Roman"/>
-          <w:color w:val="D4D4D4"/>
-          <w:sz w:val="21"/>
-          <w:szCs w:val="21"/>
-        </w:rPr>
-        <w:t xml:space="preserve"> = </w:t>
-      </w:r>
-      <w:r>
-        <w:rPr>
-          <w:rFonts w:ascii="Consolas" w:eastAsia="Times New Roman" w:hAnsi="Consolas" w:cs="Times New Roman"/>
-          <w:color w:val="DCDCAA"/>
-          <w:sz w:val="21"/>
-          <w:szCs w:val="21"/>
-        </w:rPr>
-        <w:t>useSelector</w:t>
-      </w:r>
-      <w:r>
-        <w:rPr>
-          <w:rFonts w:ascii="Consolas" w:eastAsia="Times New Roman" w:hAnsi="Consolas" w:cs="Times New Roman"/>
-          <w:color w:val="D4D4D4"/>
-          <w:sz w:val="21"/>
-          <w:szCs w:val="21"/>
-        </w:rPr>
-        <w:t>((</w:t>
-      </w:r>
-      <w:r>
-        <w:rPr>
-          <w:rFonts w:ascii="Consolas" w:eastAsia="Times New Roman" w:hAnsi="Consolas" w:cs="Times New Roman"/>
-          <w:color w:val="9CDCFE"/>
-          <w:sz w:val="21"/>
-          <w:szCs w:val="21"/>
-        </w:rPr>
-        <w:t>state</w:t>
-      </w:r>
-      <w:r>
-        <w:rPr>
-          <w:rFonts w:ascii="Consolas" w:eastAsia="Times New Roman" w:hAnsi="Consolas" w:cs="Times New Roman"/>
-          <w:color w:val="D4D4D4"/>
-          <w:sz w:val="21"/>
-          <w:szCs w:val="21"/>
-        </w:rPr>
-        <w:t xml:space="preserve">) </w:t>
-      </w:r>
-      <w:r>
-        <w:rPr>
-          <w:rFonts w:ascii="Consolas" w:eastAsia="Times New Roman" w:hAnsi="Consolas" w:cs="Times New Roman"/>
-          <w:color w:val="569CD6"/>
-          <w:sz w:val="21"/>
-          <w:szCs w:val="21"/>
-        </w:rPr>
-        <w:t>=&gt;</w:t>
-      </w:r>
-      <w:r>
-        <w:rPr>
-          <w:rFonts w:ascii="Consolas" w:eastAsia="Times New Roman" w:hAnsi="Consolas" w:cs="Times New Roman"/>
-          <w:color w:val="D4D4D4"/>
-          <w:sz w:val="21"/>
-          <w:szCs w:val="21"/>
-        </w:rPr>
-        <w:t xml:space="preserve"> </w:t>
-      </w:r>
-      <w:r>
-        <w:rPr>
-          <w:rFonts w:ascii="Consolas" w:eastAsia="Times New Roman" w:hAnsi="Consolas" w:cs="Times New Roman"/>
-          <w:color w:val="9CDCFE"/>
-          <w:sz w:val="21"/>
-          <w:szCs w:val="21"/>
-        </w:rPr>
-        <w:t>state</w:t>
-      </w:r>
-      <w:r>
-        <w:rPr>
-          <w:rFonts w:ascii="Consolas" w:eastAsia="Times New Roman" w:hAnsi="Consolas" w:cs="Times New Roman"/>
-          <w:color w:val="D4D4D4"/>
-          <w:sz w:val="21"/>
-          <w:szCs w:val="21"/>
-        </w:rPr>
-        <w:t>.</w:t>
-      </w:r>
-      <w:r>
-        <w:rPr>
-          <w:rFonts w:ascii="Consolas" w:eastAsia="Times New Roman" w:hAnsi="Consolas" w:cs="Times New Roman"/>
-          <w:color w:val="9CDCFE"/>
-          <w:sz w:val="21"/>
-          <w:szCs w:val="21"/>
-        </w:rPr>
-        <w:t>counter</w:t>
-      </w:r>
-      <w:r>
-        <w:rPr>
-          <w:rFonts w:ascii="Consolas" w:eastAsia="Times New Roman" w:hAnsi="Consolas" w:cs="Times New Roman"/>
-          <w:color w:val="D4D4D4"/>
-          <w:sz w:val="21"/>
-          <w:szCs w:val="21"/>
-        </w:rPr>
-        <w:t>);</w:t>
-      </w:r>
-    </w:p>
-    <w:p>
-      <w:r>
-        <w:t>useSelector automatically subscribes the component to the store. Changes to the redux store will cause the component to re-render.</w:t>
-      </w:r>
-      <w:r>
-        <w:t xml:space="preserve"> When the component is unmount, it is unsubscribed from the store as well.</w:t>
-      </w:r>
-    </w:p>
-    <w:p>
-      <w:pPr>
-        <w:pStyle w:val="Heading1"/>
-      </w:pPr>
-      <w:bookmarkStart w:id="55" w:name="_Toc96516355"/>
-      <w:r>
-        <w:t>Authentication</w:t>
-      </w:r>
-      <w:bookmarkEnd w:id="55"/>
-    </w:p>
-    <w:p>
-      <w:r>
-        <w:t>Server side sessions: Store unique identifier on server, send same identifier to client. Client sends identifier along with requests to protect</w:t>
-      </w:r>
-      <w:r>
-        <w:t>e</w:t>
-      </w:r>
-      <w:r>
-        <w:t>d</w:t>
-      </w:r>
-      <w:r>
-        <w:t xml:space="preserve"> resources.</w:t>
-      </w:r>
-    </w:p>
-    <w:p>
-      <w:r>
-        <w:t xml:space="preserve">Authentication Tokens: </w:t>
-      </w:r>
-      <w:r>
-        <w:t>Create, but not store, permission token on server, send token to client.</w:t>
-      </w:r>
-      <w:r>
-        <w:t xml:space="preserve"> Client sends token along with requests to protected resources.</w:t>
-      </w:r>
-    </w:p>
-    <w:p>
-      <w:pPr>
-        <w:pStyle w:val="Heading1"/>
-      </w:pPr>
-      <w:bookmarkStart w:id="56" w:name="_Toc96516356"/>
-      <w:r>
-        <w:t>Deploying React Apps</w:t>
-      </w:r>
-      <w:bookmarkEnd w:id="56"/>
-    </w:p>
-    <w:p>
-      <w:r>
-        <w:t>Steps and Pitfalls</w:t>
-      </w:r>
-    </w:p>
-    <w:p>
-      <w:r>
-        <w:t>Server side routing vs client side routing</w:t>
-      </w:r>
-    </w:p>
-    <w:p>
-      <w:pPr>
-        <w:pStyle w:val="Heading1"/>
-      </w:pPr>
-      <w:bookmarkStart w:id="57" w:name="_Toc96516357"/>
-      <w:r>
-        <w:t>Testing React Applications</w:t>
-      </w:r>
-      <w:bookmarkEnd w:id="57"/>
-    </w:p>
-    <w:p>
-      <w:r>
-        <w:t>Manual testing vs Automatic testing</w:t>
-      </w:r>
-    </w:p>
-    <w:p>
-      <w:pPr>
-        <w:pStyle w:val="Heading2"/>
-      </w:pPr>
-      <w:r>
-        <w:t>Unit Tests</w:t>
-      </w:r>
-    </w:p>
-    <w:p>
-      <w:r>
-        <w:t>Test the individual building blocks (functions, components) in isolation. The most common.</w:t>
-      </w:r>
-    </w:p>
-    <w:p>
-      <w:pPr>
-        <w:pStyle w:val="Heading2"/>
-      </w:pPr>
-      <w:r>
-        <w:t>Integration Tests</w:t>
-      </w:r>
-    </w:p>
-    <w:p>
-      <w:r>
-        <w:t>Test the combination of multiple building blocks.</w:t>
-      </w:r>
-    </w:p>
-    <w:p>
-      <w:pPr>
-        <w:pStyle w:val="Heading2"/>
-      </w:pPr>
-      <w:r>
-        <w:t>End to End Tests</w:t>
-      </w:r>
-    </w:p>
-    <w:p>
-      <w:r>
-        <w:t>Test entire workflows, entire scenarios in your app as the user would experience them.</w:t>
-      </w:r>
-    </w:p>
-    <w:p>
-      <w:pPr>
-        <w:pStyle w:val="Heading2"/>
-      </w:pPr>
-      <w:r>
-        <w:t xml:space="preserve">Jest </w:t>
-      </w:r>
-    </w:p>
-    <w:p>
-      <w:r>
-        <w:t>Is a tool for running the tests and asserting the result.</w:t>
-      </w:r>
-    </w:p>
-    <w:p>
-      <w:r>
-        <w:t>For simulating the react app, we use the React Testing Library.</w:t>
-      </w:r>
-    </w:p>
-    <w:p>
-      <w:r>
-        <w:t>Both come installed when creating a app with the create-react-app</w:t>
-      </w:r>
-    </w:p>
-    <w:p/>
-    <w:p>
-      <w:r>
-        <w:t>We can group tests in test suites, using the describe function.</w:t>
+          <w:color w:val="D4D4D4"/>
+          <w:sz w:val="21"/>
+          <w:szCs w:val="21"/>
+        </w:rPr>
+        <w:t xml:space="preserve">          </w:t>
+      </w:r>
+      <w:r>
+        <w:rPr>
+          <w:rFonts w:ascii="Consolas" w:eastAsia="Times New Roman" w:hAnsi="Consolas" w:cs="Times New Roman"/>
+          <w:color w:val="808080"/>
+          <w:sz w:val="21"/>
+          <w:szCs w:val="21"/>
+        </w:rPr>
+        <w:t>&lt;/</w:t>
+      </w:r>
+      <w:r>
+        <w:rPr>
+          <w:rFonts w:ascii="Consolas" w:eastAsia="Times New Roman" w:hAnsi="Consolas" w:cs="Times New Roman"/>
+          <w:color w:val="4EC9B0"/>
+          <w:sz w:val="21"/>
+          <w:szCs w:val="21"/>
+        </w:rPr>
+        <w:t>Route</w:t>
+      </w:r>
+      <w:r>
+        <w:rPr>
+          <w:rFonts w:ascii="Consolas" w:eastAsia="Times New Roman" w:hAnsi="Consolas" w:cs="Times New Roman"/>
+          <w:color w:val="808080"/>
+          <w:sz w:val="21"/>
+          <w:szCs w:val="21"/>
+        </w:rPr>
+        <w:t>&gt;</w:t>
       </w:r>
     </w:p>
     <w:p>
@@ -18507,20 +18505,56 @@
       <w:r>
         <w:rPr>
           <w:rFonts w:ascii="Consolas" w:eastAsia="Times New Roman" w:hAnsi="Consolas" w:cs="Times New Roman"/>
-          <w:color w:val="DCDCAA"/>
-          <w:sz w:val="21"/>
-          <w:szCs w:val="21"/>
-        </w:rPr>
-        <w:t>describe</w:t>
-      </w:r>
-      <w:r>
-        <w:rPr>
-          <w:rFonts w:ascii="Consolas" w:eastAsia="Times New Roman" w:hAnsi="Consolas" w:cs="Times New Roman"/>
-          <w:color w:val="D4D4D4"/>
-          <w:sz w:val="21"/>
-          <w:szCs w:val="21"/>
-        </w:rPr>
-        <w:t>(</w:t>
+          <w:color w:val="D4D4D4"/>
+          <w:sz w:val="21"/>
+          <w:szCs w:val="21"/>
+        </w:rPr>
+        <w:t xml:space="preserve">          </w:t>
+      </w:r>
+      <w:r>
+        <w:rPr>
+          <w:rFonts w:ascii="Consolas" w:eastAsia="Times New Roman" w:hAnsi="Consolas" w:cs="Times New Roman"/>
+          <w:color w:val="808080"/>
+          <w:sz w:val="21"/>
+          <w:szCs w:val="21"/>
+        </w:rPr>
+        <w:t>&lt;</w:t>
+      </w:r>
+      <w:r>
+        <w:rPr>
+          <w:rFonts w:ascii="Consolas" w:eastAsia="Times New Roman" w:hAnsi="Consolas" w:cs="Times New Roman"/>
+          <w:color w:val="4EC9B0"/>
+          <w:sz w:val="21"/>
+          <w:szCs w:val="21"/>
+        </w:rPr>
+        <w:t>Route</w:t>
+      </w:r>
+      <w:r>
+        <w:rPr>
+          <w:rFonts w:ascii="Consolas" w:eastAsia="Times New Roman" w:hAnsi="Consolas" w:cs="Times New Roman"/>
+          <w:color w:val="D4D4D4"/>
+          <w:sz w:val="21"/>
+          <w:szCs w:val="21"/>
+        </w:rPr>
+        <w:t xml:space="preserve"> </w:t>
+      </w:r>
+      <w:r>
+        <w:rPr>
+          <w:rFonts w:ascii="Consolas" w:eastAsia="Times New Roman" w:hAnsi="Consolas" w:cs="Times New Roman"/>
+          <w:color w:val="9CDCFE"/>
+          <w:sz w:val="21"/>
+          <w:szCs w:val="21"/>
+        </w:rPr>
+        <w:t>path</w:t>
+      </w:r>
+      <w:r>
+        <w:rPr>
+          <w:rFonts w:ascii="Consolas" w:eastAsia="Times New Roman" w:hAnsi="Consolas" w:cs="Times New Roman"/>
+          <w:color w:val="D4D4D4"/>
+          <w:sz w:val="21"/>
+          <w:szCs w:val="21"/>
+        </w:rPr>
+        <w:t>=</w:t>
       </w:r>
       <w:r>
         <w:rPr>
@@ -18529,16 +18563,34 @@
           <w:sz w:val="21"/>
           <w:szCs w:val="21"/>
         </w:rPr>
-        <w:t>"Greeting component"</w:t>
-      </w:r>
-      <w:r>
-        <w:rPr>
-          <w:rFonts w:ascii="Consolas" w:eastAsia="Times New Roman" w:hAnsi="Consolas" w:cs="Times New Roman"/>
-          <w:color w:val="D4D4D4"/>
-          <w:sz w:val="21"/>
-          <w:szCs w:val="21"/>
-        </w:rPr>
-        <w:t xml:space="preserve">, () </w:t>
+        <w:t>'/products'</w:t>
+      </w:r>
+      <w:r>
+        <w:rPr>
+          <w:rFonts w:ascii="Consolas" w:eastAsia="Times New Roman" w:hAnsi="Consolas" w:cs="Times New Roman"/>
+          <w:color w:val="D4D4D4"/>
+          <w:sz w:val="21"/>
+          <w:szCs w:val="21"/>
+        </w:rPr>
+        <w:t xml:space="preserve"> </w:t>
+      </w:r>
+      <w:r>
+        <w:rPr>
+          <w:rFonts w:ascii="Consolas" w:eastAsia="Times New Roman" w:hAnsi="Consolas" w:cs="Times New Roman"/>
+          <w:color w:val="9CDCFE"/>
+          <w:sz w:val="21"/>
+          <w:szCs w:val="21"/>
+        </w:rPr>
+        <w:t>element</w:t>
+      </w:r>
+      <w:r>
+        <w:rPr>
+          <w:rFonts w:ascii="Consolas" w:eastAsia="Times New Roman" w:hAnsi="Consolas" w:cs="Times New Roman"/>
+          <w:color w:val="D4D4D4"/>
+          <w:sz w:val="21"/>
+          <w:szCs w:val="21"/>
+        </w:rPr>
+        <w:t>=</w:t>
       </w:r>
       <w:r>
         <w:rPr>
@@ -18547,16 +18599,70 @@
           <w:sz w:val="21"/>
           <w:szCs w:val="21"/>
         </w:rPr>
-        <w:t>=&gt;</w:t>
-      </w:r>
-      <w:r>
-        <w:rPr>
-          <w:rFonts w:ascii="Consolas" w:eastAsia="Times New Roman" w:hAnsi="Consolas" w:cs="Times New Roman"/>
-          <w:color w:val="D4D4D4"/>
-          <w:sz w:val="21"/>
-          <w:szCs w:val="21"/>
-        </w:rPr>
-        <w:t xml:space="preserve"> {</w:t>
+        <w:t>{</w:t>
+      </w:r>
+      <w:r>
+        <w:rPr>
+          <w:rFonts w:ascii="Consolas" w:eastAsia="Times New Roman" w:hAnsi="Consolas" w:cs="Times New Roman"/>
+          <w:color w:val="808080"/>
+          <w:sz w:val="21"/>
+          <w:szCs w:val="21"/>
+        </w:rPr>
+        <w:t>&lt;</w:t>
+      </w:r>
+      <w:r>
+        <w:rPr>
+          <w:rFonts w:ascii="Consolas" w:eastAsia="Times New Roman" w:hAnsi="Consolas" w:cs="Times New Roman"/>
+          <w:color w:val="4EC9B0"/>
+          <w:sz w:val="21"/>
+          <w:szCs w:val="21"/>
+        </w:rPr>
+        <w:t>Products</w:t>
+      </w:r>
+      <w:r>
+        <w:rPr>
+          <w:rFonts w:ascii="Consolas" w:eastAsia="Times New Roman" w:hAnsi="Consolas" w:cs="Times New Roman"/>
+          <w:color w:val="D4D4D4"/>
+          <w:sz w:val="21"/>
+          <w:szCs w:val="21"/>
+        </w:rPr>
+        <w:t xml:space="preserve"> </w:t>
+      </w:r>
+      <w:r>
+        <w:rPr>
+          <w:rFonts w:ascii="Consolas" w:eastAsia="Times New Roman" w:hAnsi="Consolas" w:cs="Times New Roman"/>
+          <w:color w:val="808080"/>
+          <w:sz w:val="21"/>
+          <w:szCs w:val="21"/>
+        </w:rPr>
+        <w:t>/&gt;</w:t>
+      </w:r>
+      <w:r>
+        <w:rPr>
+          <w:rFonts w:ascii="Consolas" w:eastAsia="Times New Roman" w:hAnsi="Consolas" w:cs="Times New Roman"/>
+          <w:color w:val="569CD6"/>
+          <w:sz w:val="21"/>
+          <w:szCs w:val="21"/>
+        </w:rPr>
+        <w:t>}</w:t>
+      </w:r>
+      <w:r>
+        <w:rPr>
+          <w:rFonts w:ascii="Consolas" w:eastAsia="Times New Roman" w:hAnsi="Consolas" w:cs="Times New Roman"/>
+          <w:color w:val="D4D4D4"/>
+          <w:sz w:val="21"/>
+          <w:szCs w:val="21"/>
+        </w:rPr>
+        <w:t xml:space="preserve"> </w:t>
+      </w:r>
+      <w:r>
+        <w:rPr>
+          <w:rFonts w:ascii="Consolas" w:eastAsia="Times New Roman" w:hAnsi="Consolas" w:cs="Times New Roman"/>
+          <w:color w:val="808080"/>
+          <w:sz w:val="21"/>
+          <w:szCs w:val="21"/>
+        </w:rPr>
+        <w:t>/&gt;</w:t>
       </w:r>
     </w:p>
     <w:p>
@@ -18577,25 +18683,52 @@
           <w:sz w:val="21"/>
           <w:szCs w:val="21"/>
         </w:rPr>
-        <w:t xml:space="preserve">  </w:t>
-      </w:r>
-      <w:r>
-        <w:rPr>
-          <w:rFonts w:ascii="Consolas" w:eastAsia="Times New Roman" w:hAnsi="Consolas" w:cs="Times New Roman"/>
-          <w:color w:val="DCDCAA"/>
-          <w:sz w:val="21"/>
-          <w:szCs w:val="21"/>
-        </w:rPr>
-        <w:t>test</w:t>
-      </w:r>
-      <w:r>
-        <w:rPr>
-          <w:rFonts w:ascii="Consolas" w:eastAsia="Times New Roman" w:hAnsi="Consolas" w:cs="Times New Roman"/>
-          <w:color w:val="D4D4D4"/>
-          <w:sz w:val="21"/>
-          <w:szCs w:val="21"/>
-        </w:rPr>
-        <w:t>(</w:t>
+        <w:t xml:space="preserve">          </w:t>
+      </w:r>
+      <w:r>
+        <w:rPr>
+          <w:rFonts w:ascii="Consolas" w:eastAsia="Times New Roman" w:hAnsi="Consolas" w:cs="Times New Roman"/>
+          <w:color w:val="808080"/>
+          <w:sz w:val="21"/>
+          <w:szCs w:val="21"/>
+        </w:rPr>
+        <w:t>&lt;</w:t>
+      </w:r>
+      <w:r>
+        <w:rPr>
+          <w:rFonts w:ascii="Consolas" w:eastAsia="Times New Roman" w:hAnsi="Consolas" w:cs="Times New Roman"/>
+          <w:color w:val="4EC9B0"/>
+          <w:sz w:val="21"/>
+          <w:szCs w:val="21"/>
+        </w:rPr>
+        <w:t>Route</w:t>
+      </w:r>
+      <w:r>
+        <w:rPr>
+          <w:rFonts w:ascii="Consolas" w:eastAsia="Times New Roman" w:hAnsi="Consolas" w:cs="Times New Roman"/>
+          <w:color w:val="D4D4D4"/>
+          <w:sz w:val="21"/>
+          <w:szCs w:val="21"/>
+        </w:rPr>
+        <w:t xml:space="preserve"> </w:t>
+      </w:r>
+      <w:r>
+        <w:rPr>
+          <w:rFonts w:ascii="Consolas" w:eastAsia="Times New Roman" w:hAnsi="Consolas" w:cs="Times New Roman"/>
+          <w:color w:val="9CDCFE"/>
+          <w:sz w:val="21"/>
+          <w:szCs w:val="21"/>
+        </w:rPr>
+        <w:t>path</w:t>
+      </w:r>
+      <w:r>
+        <w:rPr>
+          <w:rFonts w:ascii="Consolas" w:eastAsia="Times New Roman" w:hAnsi="Consolas" w:cs="Times New Roman"/>
+          <w:color w:val="D4D4D4"/>
+          <w:sz w:val="21"/>
+          <w:szCs w:val="21"/>
+        </w:rPr>
+        <w:t>=</w:t>
       </w:r>
       <w:r>
         <w:rPr>
@@ -18604,16 +18737,34 @@
           <w:sz w:val="21"/>
           <w:szCs w:val="21"/>
         </w:rPr>
-        <w:t>"Greeting text test"</w:t>
-      </w:r>
-      <w:r>
-        <w:rPr>
-          <w:rFonts w:ascii="Consolas" w:eastAsia="Times New Roman" w:hAnsi="Consolas" w:cs="Times New Roman"/>
-          <w:color w:val="D4D4D4"/>
-          <w:sz w:val="21"/>
-          <w:szCs w:val="21"/>
-        </w:rPr>
-        <w:t xml:space="preserve">, () </w:t>
+        <w:t>'/products/:productId'</w:t>
+      </w:r>
+      <w:r>
+        <w:rPr>
+          <w:rFonts w:ascii="Consolas" w:eastAsia="Times New Roman" w:hAnsi="Consolas" w:cs="Times New Roman"/>
+          <w:color w:val="D4D4D4"/>
+          <w:sz w:val="21"/>
+          <w:szCs w:val="21"/>
+        </w:rPr>
+        <w:t xml:space="preserve"> </w:t>
+      </w:r>
+      <w:r>
+        <w:rPr>
+          <w:rFonts w:ascii="Consolas" w:eastAsia="Times New Roman" w:hAnsi="Consolas" w:cs="Times New Roman"/>
+          <w:color w:val="9CDCFE"/>
+          <w:sz w:val="21"/>
+          <w:szCs w:val="21"/>
+        </w:rPr>
+        <w:t>element</w:t>
+      </w:r>
+      <w:r>
+        <w:rPr>
+          <w:rFonts w:ascii="Consolas" w:eastAsia="Times New Roman" w:hAnsi="Consolas" w:cs="Times New Roman"/>
+          <w:color w:val="D4D4D4"/>
+          <w:sz w:val="21"/>
+          <w:szCs w:val="21"/>
+        </w:rPr>
+        <w:t>=</w:t>
       </w:r>
       <w:r>
         <w:rPr>
@@ -18622,16 +18773,70 @@
           <w:sz w:val="21"/>
           <w:szCs w:val="21"/>
         </w:rPr>
-        <w:t>=&gt;</w:t>
-      </w:r>
-      <w:r>
-        <w:rPr>
-          <w:rFonts w:ascii="Consolas" w:eastAsia="Times New Roman" w:hAnsi="Consolas" w:cs="Times New Roman"/>
-          <w:color w:val="D4D4D4"/>
-          <w:sz w:val="21"/>
-          <w:szCs w:val="21"/>
-        </w:rPr>
-        <w:t xml:space="preserve"> {</w:t>
+        <w:t>{</w:t>
+      </w:r>
+      <w:r>
+        <w:rPr>
+          <w:rFonts w:ascii="Consolas" w:eastAsia="Times New Roman" w:hAnsi="Consolas" w:cs="Times New Roman"/>
+          <w:color w:val="808080"/>
+          <w:sz w:val="21"/>
+          <w:szCs w:val="21"/>
+        </w:rPr>
+        <w:t>&lt;</w:t>
+      </w:r>
+      <w:r>
+        <w:rPr>
+          <w:rFonts w:ascii="Consolas" w:eastAsia="Times New Roman" w:hAnsi="Consolas" w:cs="Times New Roman"/>
+          <w:color w:val="4EC9B0"/>
+          <w:sz w:val="21"/>
+          <w:szCs w:val="21"/>
+        </w:rPr>
+        <w:t>ProductDetail</w:t>
+      </w:r>
+      <w:r>
+        <w:rPr>
+          <w:rFonts w:ascii="Consolas" w:eastAsia="Times New Roman" w:hAnsi="Consolas" w:cs="Times New Roman"/>
+          <w:color w:val="D4D4D4"/>
+          <w:sz w:val="21"/>
+          <w:szCs w:val="21"/>
+        </w:rPr>
+        <w:t xml:space="preserve"> </w:t>
+      </w:r>
+      <w:r>
+        <w:rPr>
+          <w:rFonts w:ascii="Consolas" w:eastAsia="Times New Roman" w:hAnsi="Consolas" w:cs="Times New Roman"/>
+          <w:color w:val="808080"/>
+          <w:sz w:val="21"/>
+          <w:szCs w:val="21"/>
+        </w:rPr>
+        <w:t>/&gt;</w:t>
+      </w:r>
+      <w:r>
+        <w:rPr>
+          <w:rFonts w:ascii="Consolas" w:eastAsia="Times New Roman" w:hAnsi="Consolas" w:cs="Times New Roman"/>
+          <w:color w:val="569CD6"/>
+          <w:sz w:val="21"/>
+          <w:szCs w:val="21"/>
+        </w:rPr>
+        <w:t>}</w:t>
+      </w:r>
+      <w:r>
+        <w:rPr>
+          <w:rFonts w:ascii="Consolas" w:eastAsia="Times New Roman" w:hAnsi="Consolas" w:cs="Times New Roman"/>
+          <w:color w:val="D4D4D4"/>
+          <w:sz w:val="21"/>
+          <w:szCs w:val="21"/>
+        </w:rPr>
+        <w:t xml:space="preserve"> </w:t>
+      </w:r>
+      <w:r>
+        <w:rPr>
+          <w:rFonts w:ascii="Consolas" w:eastAsia="Times New Roman" w:hAnsi="Consolas" w:cs="Times New Roman"/>
+          <w:color w:val="808080"/>
+          <w:sz w:val="21"/>
+          <w:szCs w:val="21"/>
+        </w:rPr>
+        <w:t>/&gt;</w:t>
       </w:r>
     </w:p>
     <w:p>
@@ -18652,16 +18857,160 @@
           <w:sz w:val="21"/>
           <w:szCs w:val="21"/>
         </w:rPr>
-        <w:t xml:space="preserve">    </w:t>
-      </w:r>
-      <w:r>
-        <w:rPr>
-          <w:rFonts w:ascii="Consolas" w:eastAsia="Times New Roman" w:hAnsi="Consolas" w:cs="Times New Roman"/>
-          <w:color w:val="6A9955"/>
-          <w:sz w:val="21"/>
-          <w:szCs w:val="21"/>
-        </w:rPr>
-        <w:t>// Arrange</w:t>
+        <w:t xml:space="preserve">          </w:t>
+      </w:r>
+      <w:r>
+        <w:rPr>
+          <w:rFonts w:ascii="Consolas" w:eastAsia="Times New Roman" w:hAnsi="Consolas" w:cs="Times New Roman"/>
+          <w:color w:val="808080"/>
+          <w:sz w:val="21"/>
+          <w:szCs w:val="21"/>
+        </w:rPr>
+        <w:t>&lt;</w:t>
+      </w:r>
+      <w:r>
+        <w:rPr>
+          <w:rFonts w:ascii="Consolas" w:eastAsia="Times New Roman" w:hAnsi="Consolas" w:cs="Times New Roman"/>
+          <w:color w:val="4EC9B0"/>
+          <w:sz w:val="21"/>
+          <w:szCs w:val="21"/>
+        </w:rPr>
+        <w:t>Route</w:t>
+      </w:r>
+      <w:r>
+        <w:rPr>
+          <w:rFonts w:ascii="Consolas" w:eastAsia="Times New Roman" w:hAnsi="Consolas" w:cs="Times New Roman"/>
+          <w:color w:val="D4D4D4"/>
+          <w:sz w:val="21"/>
+          <w:szCs w:val="21"/>
+        </w:rPr>
+        <w:t xml:space="preserve"> </w:t>
+      </w:r>
+      <w:r>
+        <w:rPr>
+          <w:rFonts w:ascii="Consolas" w:eastAsia="Times New Roman" w:hAnsi="Consolas" w:cs="Times New Roman"/>
+          <w:color w:val="9CDCFE"/>
+          <w:sz w:val="21"/>
+          <w:szCs w:val="21"/>
+        </w:rPr>
+        <w:t>path</w:t>
+      </w:r>
+      <w:r>
+        <w:rPr>
+          <w:rFonts w:ascii="Consolas" w:eastAsia="Times New Roman" w:hAnsi="Consolas" w:cs="Times New Roman"/>
+          <w:color w:val="D4D4D4"/>
+          <w:sz w:val="21"/>
+          <w:szCs w:val="21"/>
+        </w:rPr>
+        <w:t>=</w:t>
+      </w:r>
+      <w:r>
+        <w:rPr>
+          <w:rFonts w:ascii="Consolas" w:eastAsia="Times New Roman" w:hAnsi="Consolas" w:cs="Times New Roman"/>
+          <w:color w:val="CE9178"/>
+          <w:sz w:val="21"/>
+          <w:szCs w:val="21"/>
+        </w:rPr>
+        <w:t>'/form'</w:t>
+      </w:r>
+      <w:r>
+        <w:rPr>
+          <w:rFonts w:ascii="Consolas" w:eastAsia="Times New Roman" w:hAnsi="Consolas" w:cs="Times New Roman"/>
+          <w:color w:val="D4D4D4"/>
+          <w:sz w:val="21"/>
+          <w:szCs w:val="21"/>
+        </w:rPr>
+        <w:t xml:space="preserve"> </w:t>
+      </w:r>
+      <w:r>
+        <w:rPr>
+          <w:rFonts w:ascii="Consolas" w:eastAsia="Times New Roman" w:hAnsi="Consolas" w:cs="Times New Roman"/>
+          <w:color w:val="9CDCFE"/>
+          <w:sz w:val="21"/>
+          <w:szCs w:val="21"/>
+        </w:rPr>
+        <w:t>element</w:t>
+      </w:r>
+      <w:r>
+        <w:rPr>
+          <w:rFonts w:ascii="Consolas" w:eastAsia="Times New Roman" w:hAnsi="Consolas" w:cs="Times New Roman"/>
+          <w:color w:val="D4D4D4"/>
+          <w:sz w:val="21"/>
+          <w:szCs w:val="21"/>
+        </w:rPr>
+        <w:t>=</w:t>
+      </w:r>
+      <w:r>
+        <w:rPr>
+          <w:rFonts w:ascii="Consolas" w:eastAsia="Times New Roman" w:hAnsi="Consolas" w:cs="Times New Roman"/>
+          <w:color w:val="569CD6"/>
+          <w:sz w:val="21"/>
+          <w:szCs w:val="21"/>
+        </w:rPr>
+        <w:t>{</w:t>
+      </w:r>
+      <w:r>
+        <w:rPr>
+          <w:rFonts w:ascii="Consolas" w:eastAsia="Times New Roman" w:hAnsi="Consolas" w:cs="Times New Roman"/>
+          <w:color w:val="808080"/>
+          <w:sz w:val="21"/>
+          <w:szCs w:val="21"/>
+        </w:rPr>
+        <w:t>&lt;</w:t>
+      </w:r>
+      <w:r>
+        <w:rPr>
+          <w:rFonts w:ascii="Consolas" w:eastAsia="Times New Roman" w:hAnsi="Consolas" w:cs="Times New Roman"/>
+          <w:color w:val="4EC9B0"/>
+          <w:sz w:val="21"/>
+          <w:szCs w:val="21"/>
+        </w:rPr>
+        <w:t>BlockingForm</w:t>
+      </w:r>
+      <w:r>
+        <w:rPr>
+          <w:rFonts w:ascii="Consolas" w:eastAsia="Times New Roman" w:hAnsi="Consolas" w:cs="Times New Roman"/>
+          <w:color w:val="D4D4D4"/>
+          <w:sz w:val="21"/>
+          <w:szCs w:val="21"/>
+        </w:rPr>
+        <w:t xml:space="preserve"> </w:t>
+      </w:r>
+      <w:r>
+        <w:rPr>
+          <w:rFonts w:ascii="Consolas" w:eastAsia="Times New Roman" w:hAnsi="Consolas" w:cs="Times New Roman"/>
+          <w:color w:val="808080"/>
+          <w:sz w:val="21"/>
+          <w:szCs w:val="21"/>
+        </w:rPr>
+        <w:t>/&gt;</w:t>
+      </w:r>
+      <w:r>
+        <w:rPr>
+          <w:rFonts w:ascii="Consolas" w:eastAsia="Times New Roman" w:hAnsi="Consolas" w:cs="Times New Roman"/>
+          <w:color w:val="569CD6"/>
+          <w:sz w:val="21"/>
+          <w:szCs w:val="21"/>
+        </w:rPr>
+        <w:t>}</w:t>
+      </w:r>
+      <w:r>
+        <w:rPr>
+          <w:rFonts w:ascii="Consolas" w:eastAsia="Times New Roman" w:hAnsi="Consolas" w:cs="Times New Roman"/>
+          <w:color w:val="D4D4D4"/>
+          <w:sz w:val="21"/>
+          <w:szCs w:val="21"/>
+        </w:rPr>
+        <w:t xml:space="preserve"> </w:t>
+      </w:r>
+      <w:r>
+        <w:rPr>
+          <w:rFonts w:ascii="Consolas" w:eastAsia="Times New Roman" w:hAnsi="Consolas" w:cs="Times New Roman"/>
+          <w:color w:val="808080"/>
+          <w:sz w:val="21"/>
+          <w:szCs w:val="21"/>
+        </w:rPr>
+        <w:t>/&gt;</w:t>
       </w:r>
     </w:p>
     <w:p>
@@ -18678,38 +19027,11 @@
       <w:r>
         <w:rPr>
           <w:rFonts w:ascii="Consolas" w:eastAsia="Times New Roman" w:hAnsi="Consolas" w:cs="Times New Roman"/>
-          <w:color w:val="D4D4D4"/>
-          <w:sz w:val="21"/>
-          <w:szCs w:val="21"/>
-        </w:rPr>
-        <w:t xml:space="preserve">    </w:t>
-      </w:r>
-      <w:r>
-        <w:rPr>
-          <w:rFonts w:ascii="Consolas" w:eastAsia="Times New Roman" w:hAnsi="Consolas" w:cs="Times New Roman"/>
-          <w:color w:val="DCDCAA"/>
-          <w:sz w:val="21"/>
-          <w:szCs w:val="21"/>
-        </w:rPr>
-        <w:t>render</w:t>
-      </w:r>
-      <w:r>
-        <w:rPr>
-          <w:rFonts w:ascii="Consolas" w:eastAsia="Times New Roman" w:hAnsi="Consolas" w:cs="Times New Roman"/>
-          <w:color w:val="D4D4D4"/>
-          <w:sz w:val="21"/>
-          <w:szCs w:val="21"/>
-        </w:rPr>
-        <w:t>(</w:t>
-      </w:r>
-      <w:r>
-        <w:rPr>
-          <w:rFonts w:ascii="Consolas" w:eastAsia="Times New Roman" w:hAnsi="Consolas" w:cs="Times New Roman"/>
           <w:color w:val="808080"/>
           <w:sz w:val="21"/>
           <w:szCs w:val="21"/>
         </w:rPr>
-        <w:t>&lt;</w:t>
+        <w:t>&lt;/</w:t>
       </w:r>
       <w:r>
         <w:rPr>
@@ -18718,16 +19040,7 @@
           <w:sz w:val="21"/>
           <w:szCs w:val="21"/>
         </w:rPr>
-        <w:t>Greeting</w:t>
-      </w:r>
-      <w:r>
-        <w:rPr>
-          <w:rFonts w:ascii="Consolas" w:eastAsia="Times New Roman" w:hAnsi="Consolas" w:cs="Times New Roman"/>
-          <w:color w:val="D4D4D4"/>
-          <w:sz w:val="21"/>
-          <w:szCs w:val="21"/>
-        </w:rPr>
-        <w:t xml:space="preserve"> </w:t>
+        <w:t>Routes</w:t>
       </w:r>
       <w:r>
         <w:rPr>
@@ -18736,16 +19049,74 @@
           <w:sz w:val="21"/>
           <w:szCs w:val="21"/>
         </w:rPr>
-        <w:t>/&gt;</w:t>
-      </w:r>
-      <w:r>
-        <w:rPr>
-          <w:rFonts w:ascii="Consolas" w:eastAsia="Times New Roman" w:hAnsi="Consolas" w:cs="Times New Roman"/>
-          <w:color w:val="D4D4D4"/>
-          <w:sz w:val="21"/>
-          <w:szCs w:val="21"/>
-        </w:rPr>
-        <w:t>);</w:t>
+        <w:t>&gt;</w:t>
+      </w:r>
+    </w:p>
+    <w:p/>
+    <w:p>
+      <w:pPr>
+        <w:pStyle w:val="Heading1"/>
+      </w:pPr>
+      <w:bookmarkStart w:id="53" w:name="_Toc96516353"/>
+      <w:r>
+        <w:t>Redux</w:t>
+      </w:r>
+      <w:bookmarkEnd w:id="53"/>
+    </w:p>
+    <w:p>
+      <w:r>
+        <w:t>Redux is a state management system for cross component or app-wide state. It helps us manage state across multiple components or the complete app.</w:t>
+      </w:r>
+      <w:r>
+        <w:t xml:space="preserve"> We have 3 types of state: local state, cross component state and app wide state. Local state belongs to a single component.</w:t>
+      </w:r>
+      <w:r>
+        <w:t xml:space="preserve"> Cross component affects multiple components.</w:t>
+      </w:r>
+    </w:p>
+    <w:p>
+      <w:pPr>
+        <w:pStyle w:val="Heading2"/>
+      </w:pPr>
+      <w:bookmarkStart w:id="54" w:name="_Toc96516354"/>
+      <w:r>
+        <w:t>Redux vs React Context</w:t>
+      </w:r>
+      <w:bookmarkEnd w:id="54"/>
+    </w:p>
+    <w:p>
+      <w:r>
+        <w:t>React Context can become hard to setup and create heavy JSX code in a very big application where we have a lot of different contexts, so a lot of different providers.</w:t>
+      </w:r>
+    </w:p>
+    <w:p>
+      <w:r>
+        <w:t>React Context is bad for high frequency updates, but good for rare updates.</w:t>
+      </w:r>
+    </w:p>
+    <w:p>
+      <w:r>
+        <w:t>Redux has one central data store. One store of all your state for your entire application.</w:t>
+      </w:r>
+    </w:p>
+    <w:p>
+      <w:r>
+        <w:lastRenderedPageBreak/>
+        <w:t>Components subscribe to the central data store and the store notifies the components and give them the data they need.</w:t>
+      </w:r>
+      <w:r>
+        <w:t xml:space="preserve"> Components don’t manipulate the data in the store.</w:t>
+      </w:r>
+      <w:r>
+        <w:t xml:space="preserve"> The reducer function mutates the store data.</w:t>
+      </w:r>
+      <w:r>
+        <w:t xml:space="preserve"> Components dispatch actions that are forwarded to the reducer function.</w:t>
+      </w:r>
+    </w:p>
+    <w:p>
+      <w:r>
+        <w:t>Providing the store, to provide the store to our react app, we go into the index.js file where we render our root component.</w:t>
       </w:r>
     </w:p>
     <w:p>
@@ -18762,20 +19133,74 @@
       <w:r>
         <w:rPr>
           <w:rFonts w:ascii="Consolas" w:eastAsia="Times New Roman" w:hAnsi="Consolas" w:cs="Times New Roman"/>
-          <w:color w:val="D4D4D4"/>
-          <w:sz w:val="21"/>
-          <w:szCs w:val="21"/>
-        </w:rPr>
-        <w:t xml:space="preserve">    </w:t>
-      </w:r>
-      <w:r>
-        <w:rPr>
-          <w:rFonts w:ascii="Consolas" w:eastAsia="Times New Roman" w:hAnsi="Consolas" w:cs="Times New Roman"/>
-          <w:color w:val="6A9955"/>
-          <w:sz w:val="21"/>
-          <w:szCs w:val="21"/>
-        </w:rPr>
-        <w:t>// Act</w:t>
+          <w:color w:val="C586C0"/>
+          <w:sz w:val="21"/>
+          <w:szCs w:val="21"/>
+        </w:rPr>
+        <w:t>import</w:t>
+      </w:r>
+      <w:r>
+        <w:rPr>
+          <w:rFonts w:ascii="Consolas" w:eastAsia="Times New Roman" w:hAnsi="Consolas" w:cs="Times New Roman"/>
+          <w:color w:val="D4D4D4"/>
+          <w:sz w:val="21"/>
+          <w:szCs w:val="21"/>
+        </w:rPr>
+        <w:t xml:space="preserve"> </w:t>
+      </w:r>
+      <w:r>
+        <w:rPr>
+          <w:rFonts w:ascii="Consolas" w:eastAsia="Times New Roman" w:hAnsi="Consolas" w:cs="Times New Roman"/>
+          <w:color w:val="9CDCFE"/>
+          <w:sz w:val="21"/>
+          <w:szCs w:val="21"/>
+        </w:rPr>
+        <w:t>store</w:t>
+      </w:r>
+      <w:r>
+        <w:rPr>
+          <w:rFonts w:ascii="Consolas" w:eastAsia="Times New Roman" w:hAnsi="Consolas" w:cs="Times New Roman"/>
+          <w:color w:val="D4D4D4"/>
+          <w:sz w:val="21"/>
+          <w:szCs w:val="21"/>
+        </w:rPr>
+        <w:t xml:space="preserve"> </w:t>
+      </w:r>
+      <w:r>
+        <w:rPr>
+          <w:rFonts w:ascii="Consolas" w:eastAsia="Times New Roman" w:hAnsi="Consolas" w:cs="Times New Roman"/>
+          <w:color w:val="C586C0"/>
+          <w:sz w:val="21"/>
+          <w:szCs w:val="21"/>
+        </w:rPr>
+        <w:t>from</w:t>
+      </w:r>
+      <w:r>
+        <w:rPr>
+          <w:rFonts w:ascii="Consolas" w:eastAsia="Times New Roman" w:hAnsi="Consolas" w:cs="Times New Roman"/>
+          <w:color w:val="D4D4D4"/>
+          <w:sz w:val="21"/>
+          <w:szCs w:val="21"/>
+        </w:rPr>
+        <w:t xml:space="preserve"> </w:t>
+      </w:r>
+      <w:r>
+        <w:rPr>
+          <w:rFonts w:ascii="Consolas" w:eastAsia="Times New Roman" w:hAnsi="Consolas" w:cs="Times New Roman"/>
+          <w:color w:val="CE9178"/>
+          <w:sz w:val="21"/>
+          <w:szCs w:val="21"/>
+        </w:rPr>
+        <w:t>"./store/index"</w:t>
+      </w:r>
+      <w:r>
+        <w:rPr>
+          <w:rFonts w:ascii="Consolas" w:eastAsia="Times New Roman" w:hAnsi="Consolas" w:cs="Times New Roman"/>
+          <w:color w:val="D4D4D4"/>
+          <w:sz w:val="21"/>
+          <w:szCs w:val="21"/>
+        </w:rPr>
+        <w:t>;</w:t>
       </w:r>
     </w:p>
     <w:p>
@@ -18789,15 +19214,6 @@
           <w:szCs w:val="21"/>
         </w:rPr>
       </w:pPr>
-      <w:r>
-        <w:rPr>
-          <w:rFonts w:ascii="Consolas" w:eastAsia="Times New Roman" w:hAnsi="Consolas" w:cs="Times New Roman"/>
-          <w:color w:val="D4D4D4"/>
-          <w:sz w:val="21"/>
-          <w:szCs w:val="21"/>
-        </w:rPr>
-        <w:t xml:space="preserve">    </w:t>
-      </w:r>
     </w:p>
     <w:p>
       <w:pPr>
@@ -18813,21 +19229,38 @@
       <w:r>
         <w:rPr>
           <w:rFonts w:ascii="Consolas" w:eastAsia="Times New Roman" w:hAnsi="Consolas" w:cs="Times New Roman"/>
-          <w:color w:val="D4D4D4"/>
-          <w:sz w:val="21"/>
-          <w:szCs w:val="21"/>
-        </w:rPr>
-        <w:lastRenderedPageBreak/>
-        <w:t xml:space="preserve">    </w:t>
-      </w:r>
-      <w:r>
-        <w:rPr>
-          <w:rFonts w:ascii="Consolas" w:eastAsia="Times New Roman" w:hAnsi="Consolas" w:cs="Times New Roman"/>
-          <w:color w:val="6A9955"/>
-          <w:sz w:val="21"/>
-          <w:szCs w:val="21"/>
-        </w:rPr>
-        <w:t>// Assert</w:t>
+          <w:color w:val="9CDCFE"/>
+          <w:sz w:val="21"/>
+          <w:szCs w:val="21"/>
+        </w:rPr>
+        <w:t>ReactDOM</w:t>
+      </w:r>
+      <w:r>
+        <w:rPr>
+          <w:rFonts w:ascii="Consolas" w:eastAsia="Times New Roman" w:hAnsi="Consolas" w:cs="Times New Roman"/>
+          <w:color w:val="D4D4D4"/>
+          <w:sz w:val="21"/>
+          <w:szCs w:val="21"/>
+        </w:rPr>
+        <w:t>.</w:t>
+      </w:r>
+      <w:r>
+        <w:rPr>
+          <w:rFonts w:ascii="Consolas" w:eastAsia="Times New Roman" w:hAnsi="Consolas" w:cs="Times New Roman"/>
+          <w:color w:val="DCDCAA"/>
+          <w:sz w:val="21"/>
+          <w:szCs w:val="21"/>
+        </w:rPr>
+        <w:t>render</w:t>
+      </w:r>
+      <w:r>
+        <w:rPr>
+          <w:rFonts w:ascii="Consolas" w:eastAsia="Times New Roman" w:hAnsi="Consolas" w:cs="Times New Roman"/>
+          <w:color w:val="D4D4D4"/>
+          <w:sz w:val="21"/>
+          <w:szCs w:val="21"/>
+        </w:rPr>
+        <w:t>(</w:t>
       </w:r>
     </w:p>
     <w:p>
@@ -18848,7 +19281,52 @@
           <w:sz w:val="21"/>
           <w:szCs w:val="21"/>
         </w:rPr>
-        <w:t xml:space="preserve">    </w:t>
+        <w:t xml:space="preserve">  </w:t>
+      </w:r>
+      <w:r>
+        <w:rPr>
+          <w:rFonts w:ascii="Consolas" w:eastAsia="Times New Roman" w:hAnsi="Consolas" w:cs="Times New Roman"/>
+          <w:color w:val="808080"/>
+          <w:sz w:val="21"/>
+          <w:szCs w:val="21"/>
+        </w:rPr>
+        <w:t>&lt;</w:t>
+      </w:r>
+      <w:r>
+        <w:rPr>
+          <w:rFonts w:ascii="Consolas" w:eastAsia="Times New Roman" w:hAnsi="Consolas" w:cs="Times New Roman"/>
+          <w:color w:val="4EC9B0"/>
+          <w:sz w:val="21"/>
+          <w:szCs w:val="21"/>
+        </w:rPr>
+        <w:t>Provider</w:t>
+      </w:r>
+      <w:r>
+        <w:rPr>
+          <w:rFonts w:ascii="Consolas" w:eastAsia="Times New Roman" w:hAnsi="Consolas" w:cs="Times New Roman"/>
+          <w:color w:val="D4D4D4"/>
+          <w:sz w:val="21"/>
+          <w:szCs w:val="21"/>
+        </w:rPr>
+        <w:t xml:space="preserve"> </w:t>
+      </w:r>
+      <w:r>
+        <w:rPr>
+          <w:rFonts w:ascii="Consolas" w:eastAsia="Times New Roman" w:hAnsi="Consolas" w:cs="Times New Roman"/>
+          <w:color w:val="9CDCFE"/>
+          <w:sz w:val="21"/>
+          <w:szCs w:val="21"/>
+        </w:rPr>
+        <w:t>store</w:t>
+      </w:r>
+      <w:r>
+        <w:rPr>
+          <w:rFonts w:ascii="Consolas" w:eastAsia="Times New Roman" w:hAnsi="Consolas" w:cs="Times New Roman"/>
+          <w:color w:val="D4D4D4"/>
+          <w:sz w:val="21"/>
+          <w:szCs w:val="21"/>
+        </w:rPr>
+        <w:t>=</w:t>
       </w:r>
       <w:r>
         <w:rPr>
@@ -18857,16 +19335,7 @@
           <w:sz w:val="21"/>
           <w:szCs w:val="21"/>
         </w:rPr>
-        <w:t>const</w:t>
-      </w:r>
-      <w:r>
-        <w:rPr>
-          <w:rFonts w:ascii="Consolas" w:eastAsia="Times New Roman" w:hAnsi="Consolas" w:cs="Times New Roman"/>
-          <w:color w:val="D4D4D4"/>
-          <w:sz w:val="21"/>
-          <w:szCs w:val="21"/>
-        </w:rPr>
-        <w:t xml:space="preserve"> </w:t>
+        <w:t>{</w:t>
       </w:r>
       <w:r>
         <w:rPr>
@@ -18875,61 +19344,7 @@
           <w:sz w:val="21"/>
           <w:szCs w:val="21"/>
         </w:rPr>
-        <w:t>linkElement</w:t>
-      </w:r>
-      <w:r>
-        <w:rPr>
-          <w:rFonts w:ascii="Consolas" w:eastAsia="Times New Roman" w:hAnsi="Consolas" w:cs="Times New Roman"/>
-          <w:color w:val="D4D4D4"/>
-          <w:sz w:val="21"/>
-          <w:szCs w:val="21"/>
-        </w:rPr>
-        <w:t xml:space="preserve"> = </w:t>
-      </w:r>
-      <w:r>
-        <w:rPr>
-          <w:rFonts w:ascii="Consolas" w:eastAsia="Times New Roman" w:hAnsi="Consolas" w:cs="Times New Roman"/>
-          <w:color w:val="4FC1FF"/>
-          <w:sz w:val="21"/>
-          <w:szCs w:val="21"/>
-        </w:rPr>
-        <w:t>screen</w:t>
-      </w:r>
-      <w:r>
-        <w:rPr>
-          <w:rFonts w:ascii="Consolas" w:eastAsia="Times New Roman" w:hAnsi="Consolas" w:cs="Times New Roman"/>
-          <w:color w:val="D4D4D4"/>
-          <w:sz w:val="21"/>
-          <w:szCs w:val="21"/>
-        </w:rPr>
-        <w:t>.</w:t>
-      </w:r>
-      <w:r>
-        <w:rPr>
-          <w:rFonts w:ascii="Consolas" w:eastAsia="Times New Roman" w:hAnsi="Consolas" w:cs="Times New Roman"/>
-          <w:color w:val="DCDCAA"/>
-          <w:sz w:val="21"/>
-          <w:szCs w:val="21"/>
-        </w:rPr>
-        <w:t>getByText</w:t>
-      </w:r>
-      <w:r>
-        <w:rPr>
-          <w:rFonts w:ascii="Consolas" w:eastAsia="Times New Roman" w:hAnsi="Consolas" w:cs="Times New Roman"/>
-          <w:color w:val="D4D4D4"/>
-          <w:sz w:val="21"/>
-          <w:szCs w:val="21"/>
-        </w:rPr>
-        <w:t>(</w:t>
-      </w:r>
-      <w:r>
-        <w:rPr>
-          <w:rFonts w:ascii="Consolas" w:eastAsia="Times New Roman" w:hAnsi="Consolas" w:cs="Times New Roman"/>
-          <w:color w:val="D16969"/>
-          <w:sz w:val="21"/>
-          <w:szCs w:val="21"/>
-        </w:rPr>
-        <w:t>/hello world/</w:t>
+        <w:t>store</w:t>
       </w:r>
       <w:r>
         <w:rPr>
@@ -18938,16 +19353,16 @@
           <w:sz w:val="21"/>
           <w:szCs w:val="21"/>
         </w:rPr>
-        <w:t>i</w:t>
-      </w:r>
-      <w:r>
-        <w:rPr>
-          <w:rFonts w:ascii="Consolas" w:eastAsia="Times New Roman" w:hAnsi="Consolas" w:cs="Times New Roman"/>
-          <w:color w:val="D4D4D4"/>
-          <w:sz w:val="21"/>
-          <w:szCs w:val="21"/>
-        </w:rPr>
-        <w:t>);</w:t>
+        <w:t>}</w:t>
+      </w:r>
+      <w:r>
+        <w:rPr>
+          <w:rFonts w:ascii="Consolas" w:eastAsia="Times New Roman" w:hAnsi="Consolas" w:cs="Times New Roman"/>
+          <w:color w:val="808080"/>
+          <w:sz w:val="21"/>
+          <w:szCs w:val="21"/>
+        </w:rPr>
+        <w:t>&gt;</w:t>
       </w:r>
     </w:p>
     <w:p>
@@ -18973,11 +19388,20 @@
       <w:r>
         <w:rPr>
           <w:rFonts w:ascii="Consolas" w:eastAsia="Times New Roman" w:hAnsi="Consolas" w:cs="Times New Roman"/>
-          <w:color w:val="569CD6"/>
-          <w:sz w:val="21"/>
-          <w:szCs w:val="21"/>
-        </w:rPr>
-        <w:t>const</w:t>
+          <w:color w:val="808080"/>
+          <w:sz w:val="21"/>
+          <w:szCs w:val="21"/>
+        </w:rPr>
+        <w:t>&lt;</w:t>
+      </w:r>
+      <w:r>
+        <w:rPr>
+          <w:rFonts w:ascii="Consolas" w:eastAsia="Times New Roman" w:hAnsi="Consolas" w:cs="Times New Roman"/>
+          <w:color w:val="4EC9B0"/>
+          <w:sz w:val="21"/>
+          <w:szCs w:val="21"/>
+        </w:rPr>
+        <w:t>App</w:t>
       </w:r>
       <w:r>
         <w:rPr>
@@ -18991,110 +19415,20 @@
       <w:r>
         <w:rPr>
           <w:rFonts w:ascii="Consolas" w:eastAsia="Times New Roman" w:hAnsi="Consolas" w:cs="Times New Roman"/>
-          <w:color w:val="4FC1FF"/>
-          <w:sz w:val="21"/>
-          <w:szCs w:val="21"/>
-        </w:rPr>
-        <w:t>linkElement2</w:t>
-      </w:r>
-      <w:r>
-        <w:rPr>
-          <w:rFonts w:ascii="Consolas" w:eastAsia="Times New Roman" w:hAnsi="Consolas" w:cs="Times New Roman"/>
-          <w:color w:val="D4D4D4"/>
-          <w:sz w:val="21"/>
-          <w:szCs w:val="21"/>
-        </w:rPr>
-        <w:t xml:space="preserve"> = </w:t>
-      </w:r>
-      <w:r>
-        <w:rPr>
-          <w:rFonts w:ascii="Consolas" w:eastAsia="Times New Roman" w:hAnsi="Consolas" w:cs="Times New Roman"/>
-          <w:color w:val="4FC1FF"/>
-          <w:sz w:val="21"/>
-          <w:szCs w:val="21"/>
-        </w:rPr>
-        <w:t>screen</w:t>
-      </w:r>
-      <w:r>
-        <w:rPr>
-          <w:rFonts w:ascii="Consolas" w:eastAsia="Times New Roman" w:hAnsi="Consolas" w:cs="Times New Roman"/>
-          <w:color w:val="D4D4D4"/>
-          <w:sz w:val="21"/>
-          <w:szCs w:val="21"/>
-        </w:rPr>
-        <w:t>.</w:t>
-      </w:r>
-      <w:r>
-        <w:rPr>
-          <w:rFonts w:ascii="Consolas" w:eastAsia="Times New Roman" w:hAnsi="Consolas" w:cs="Times New Roman"/>
-          <w:color w:val="DCDCAA"/>
-          <w:sz w:val="21"/>
-          <w:szCs w:val="21"/>
-        </w:rPr>
-        <w:t>getByText</w:t>
-      </w:r>
-      <w:r>
-        <w:rPr>
-          <w:rFonts w:ascii="Consolas" w:eastAsia="Times New Roman" w:hAnsi="Consolas" w:cs="Times New Roman"/>
-          <w:color w:val="D4D4D4"/>
-          <w:sz w:val="21"/>
-          <w:szCs w:val="21"/>
-        </w:rPr>
-        <w:t>(</w:t>
-      </w:r>
-      <w:r>
-        <w:rPr>
-          <w:rFonts w:ascii="Consolas" w:eastAsia="Times New Roman" w:hAnsi="Consolas" w:cs="Times New Roman"/>
-          <w:color w:val="CE9178"/>
-          <w:sz w:val="21"/>
-          <w:szCs w:val="21"/>
-        </w:rPr>
-        <w:t>"Hello World"</w:t>
-      </w:r>
-      <w:r>
-        <w:rPr>
-          <w:rFonts w:ascii="Consolas" w:eastAsia="Times New Roman" w:hAnsi="Consolas" w:cs="Times New Roman"/>
-          <w:color w:val="D4D4D4"/>
-          <w:sz w:val="21"/>
-          <w:szCs w:val="21"/>
-        </w:rPr>
-        <w:t xml:space="preserve">, { </w:t>
-      </w:r>
-      <w:r>
-        <w:rPr>
-          <w:rFonts w:ascii="Consolas" w:eastAsia="Times New Roman" w:hAnsi="Consolas" w:cs="Times New Roman"/>
-          <w:color w:val="9CDCFE"/>
-          <w:sz w:val="21"/>
-          <w:szCs w:val="21"/>
-        </w:rPr>
-        <w:t>exact:</w:t>
-      </w:r>
-      <w:r>
-        <w:rPr>
-          <w:rFonts w:ascii="Consolas" w:eastAsia="Times New Roman" w:hAnsi="Consolas" w:cs="Times New Roman"/>
-          <w:color w:val="D4D4D4"/>
-          <w:sz w:val="21"/>
-          <w:szCs w:val="21"/>
-        </w:rPr>
-        <w:t xml:space="preserve"> </w:t>
-      </w:r>
-      <w:r>
-        <w:rPr>
-          <w:rFonts w:ascii="Consolas" w:eastAsia="Times New Roman" w:hAnsi="Consolas" w:cs="Times New Roman"/>
-          <w:color w:val="569CD6"/>
-          <w:sz w:val="21"/>
-          <w:szCs w:val="21"/>
-        </w:rPr>
-        <w:t>false</w:t>
-      </w:r>
-      <w:r>
-        <w:rPr>
-          <w:rFonts w:ascii="Consolas" w:eastAsia="Times New Roman" w:hAnsi="Consolas" w:cs="Times New Roman"/>
-          <w:color w:val="D4D4D4"/>
-          <w:sz w:val="21"/>
-          <w:szCs w:val="21"/>
-        </w:rPr>
-        <w:t xml:space="preserve"> });</w:t>
+          <w:color w:val="808080"/>
+          <w:sz w:val="21"/>
+          <w:szCs w:val="21"/>
+        </w:rPr>
+        <w:t>/&gt;</w:t>
+      </w:r>
+      <w:r>
+        <w:rPr>
+          <w:rFonts w:ascii="Consolas" w:eastAsia="Times New Roman" w:hAnsi="Consolas" w:cs="Times New Roman"/>
+          <w:color w:val="D4D4D4"/>
+          <w:sz w:val="21"/>
+          <w:szCs w:val="21"/>
+        </w:rPr>
+        <w:t>, document.getElementById('root')</w:t>
       </w:r>
     </w:p>
     <w:p>
@@ -19115,61 +19449,34 @@
           <w:sz w:val="21"/>
           <w:szCs w:val="21"/>
         </w:rPr>
-        <w:t xml:space="preserve">    </w:t>
-      </w:r>
-      <w:r>
-        <w:rPr>
-          <w:rFonts w:ascii="Consolas" w:eastAsia="Times New Roman" w:hAnsi="Consolas" w:cs="Times New Roman"/>
-          <w:color w:val="DCDCAA"/>
-          <w:sz w:val="21"/>
-          <w:szCs w:val="21"/>
-        </w:rPr>
-        <w:t>expect</w:t>
-      </w:r>
-      <w:r>
-        <w:rPr>
-          <w:rFonts w:ascii="Consolas" w:eastAsia="Times New Roman" w:hAnsi="Consolas" w:cs="Times New Roman"/>
-          <w:color w:val="D4D4D4"/>
-          <w:sz w:val="21"/>
-          <w:szCs w:val="21"/>
-        </w:rPr>
-        <w:t>(</w:t>
-      </w:r>
-      <w:r>
-        <w:rPr>
-          <w:rFonts w:ascii="Consolas" w:eastAsia="Times New Roman" w:hAnsi="Consolas" w:cs="Times New Roman"/>
-          <w:color w:val="4FC1FF"/>
-          <w:sz w:val="21"/>
-          <w:szCs w:val="21"/>
-        </w:rPr>
-        <w:t>linkElement</w:t>
-      </w:r>
-      <w:r>
-        <w:rPr>
-          <w:rFonts w:ascii="Consolas" w:eastAsia="Times New Roman" w:hAnsi="Consolas" w:cs="Times New Roman"/>
-          <w:color w:val="D4D4D4"/>
-          <w:sz w:val="21"/>
-          <w:szCs w:val="21"/>
-        </w:rPr>
-        <w:t>).</w:t>
-      </w:r>
-      <w:r>
-        <w:rPr>
-          <w:rFonts w:ascii="Consolas" w:eastAsia="Times New Roman" w:hAnsi="Consolas" w:cs="Times New Roman"/>
-          <w:color w:val="DCDCAA"/>
-          <w:sz w:val="21"/>
-          <w:szCs w:val="21"/>
-        </w:rPr>
-        <w:t>toBeInTheDocument</w:t>
-      </w:r>
-      <w:r>
-        <w:rPr>
-          <w:rFonts w:ascii="Consolas" w:eastAsia="Times New Roman" w:hAnsi="Consolas" w:cs="Times New Roman"/>
-          <w:color w:val="D4D4D4"/>
-          <w:sz w:val="21"/>
-          <w:szCs w:val="21"/>
-        </w:rPr>
-        <w:t>();</w:t>
+        <w:t xml:space="preserve">  </w:t>
+      </w:r>
+      <w:r>
+        <w:rPr>
+          <w:rFonts w:ascii="Consolas" w:eastAsia="Times New Roman" w:hAnsi="Consolas" w:cs="Times New Roman"/>
+          <w:color w:val="808080"/>
+          <w:sz w:val="21"/>
+          <w:szCs w:val="21"/>
+        </w:rPr>
+        <w:t>&lt;/</w:t>
+      </w:r>
+      <w:r>
+        <w:rPr>
+          <w:rFonts w:ascii="Consolas" w:eastAsia="Times New Roman" w:hAnsi="Consolas" w:cs="Times New Roman"/>
+          <w:color w:val="4EC9B0"/>
+          <w:sz w:val="21"/>
+          <w:szCs w:val="21"/>
+        </w:rPr>
+        <w:t>Provider</w:t>
+      </w:r>
+      <w:r>
+        <w:rPr>
+          <w:rFonts w:ascii="Consolas" w:eastAsia="Times New Roman" w:hAnsi="Consolas" w:cs="Times New Roman"/>
+          <w:color w:val="808080"/>
+          <w:sz w:val="21"/>
+          <w:szCs w:val="21"/>
+        </w:rPr>
+        <w:t>&gt;</w:t>
       </w:r>
     </w:p>
     <w:p>
@@ -19190,7 +19497,13 @@
           <w:sz w:val="21"/>
           <w:szCs w:val="21"/>
         </w:rPr>
-        <w:t>  });</w:t>
+        <w:t>);</w:t>
+      </w:r>
+    </w:p>
+    <w:p/>
+    <w:p>
+      <w:r>
+        <w:t>And then in order to use it in a component:</w:t>
       </w:r>
     </w:p>
     <w:p>
@@ -19207,6 +19520,990 @@
       <w:r>
         <w:rPr>
           <w:rFonts w:ascii="Consolas" w:eastAsia="Times New Roman" w:hAnsi="Consolas" w:cs="Times New Roman"/>
+          <w:color w:val="569CD6"/>
+          <w:sz w:val="21"/>
+          <w:szCs w:val="21"/>
+        </w:rPr>
+        <w:t>const</w:t>
+      </w:r>
+      <w:r>
+        <w:rPr>
+          <w:rFonts w:ascii="Consolas" w:eastAsia="Times New Roman" w:hAnsi="Consolas" w:cs="Times New Roman"/>
+          <w:color w:val="D4D4D4"/>
+          <w:sz w:val="21"/>
+          <w:szCs w:val="21"/>
+        </w:rPr>
+        <w:t xml:space="preserve"> </w:t>
+      </w:r>
+      <w:r>
+        <w:rPr>
+          <w:rFonts w:ascii="Consolas" w:eastAsia="Times New Roman" w:hAnsi="Consolas" w:cs="Times New Roman"/>
+          <w:color w:val="4FC1FF"/>
+          <w:sz w:val="21"/>
+          <w:szCs w:val="21"/>
+        </w:rPr>
+        <w:t>counter</w:t>
+      </w:r>
+      <w:r>
+        <w:rPr>
+          <w:rFonts w:ascii="Consolas" w:eastAsia="Times New Roman" w:hAnsi="Consolas" w:cs="Times New Roman"/>
+          <w:color w:val="D4D4D4"/>
+          <w:sz w:val="21"/>
+          <w:szCs w:val="21"/>
+        </w:rPr>
+        <w:t xml:space="preserve"> = </w:t>
+      </w:r>
+      <w:r>
+        <w:rPr>
+          <w:rFonts w:ascii="Consolas" w:eastAsia="Times New Roman" w:hAnsi="Consolas" w:cs="Times New Roman"/>
+          <w:color w:val="DCDCAA"/>
+          <w:sz w:val="21"/>
+          <w:szCs w:val="21"/>
+        </w:rPr>
+        <w:t>useSelector</w:t>
+      </w:r>
+      <w:r>
+        <w:rPr>
+          <w:rFonts w:ascii="Consolas" w:eastAsia="Times New Roman" w:hAnsi="Consolas" w:cs="Times New Roman"/>
+          <w:color w:val="D4D4D4"/>
+          <w:sz w:val="21"/>
+          <w:szCs w:val="21"/>
+        </w:rPr>
+        <w:t>((</w:t>
+      </w:r>
+      <w:r>
+        <w:rPr>
+          <w:rFonts w:ascii="Consolas" w:eastAsia="Times New Roman" w:hAnsi="Consolas" w:cs="Times New Roman"/>
+          <w:color w:val="9CDCFE"/>
+          <w:sz w:val="21"/>
+          <w:szCs w:val="21"/>
+        </w:rPr>
+        <w:t>state</w:t>
+      </w:r>
+      <w:r>
+        <w:rPr>
+          <w:rFonts w:ascii="Consolas" w:eastAsia="Times New Roman" w:hAnsi="Consolas" w:cs="Times New Roman"/>
+          <w:color w:val="D4D4D4"/>
+          <w:sz w:val="21"/>
+          <w:szCs w:val="21"/>
+        </w:rPr>
+        <w:t xml:space="preserve">) </w:t>
+      </w:r>
+      <w:r>
+        <w:rPr>
+          <w:rFonts w:ascii="Consolas" w:eastAsia="Times New Roman" w:hAnsi="Consolas" w:cs="Times New Roman"/>
+          <w:color w:val="569CD6"/>
+          <w:sz w:val="21"/>
+          <w:szCs w:val="21"/>
+        </w:rPr>
+        <w:t>=&gt;</w:t>
+      </w:r>
+      <w:r>
+        <w:rPr>
+          <w:rFonts w:ascii="Consolas" w:eastAsia="Times New Roman" w:hAnsi="Consolas" w:cs="Times New Roman"/>
+          <w:color w:val="D4D4D4"/>
+          <w:sz w:val="21"/>
+          <w:szCs w:val="21"/>
+        </w:rPr>
+        <w:t xml:space="preserve"> </w:t>
+      </w:r>
+      <w:r>
+        <w:rPr>
+          <w:rFonts w:ascii="Consolas" w:eastAsia="Times New Roman" w:hAnsi="Consolas" w:cs="Times New Roman"/>
+          <w:color w:val="9CDCFE"/>
+          <w:sz w:val="21"/>
+          <w:szCs w:val="21"/>
+        </w:rPr>
+        <w:t>state</w:t>
+      </w:r>
+      <w:r>
+        <w:rPr>
+          <w:rFonts w:ascii="Consolas" w:eastAsia="Times New Roman" w:hAnsi="Consolas" w:cs="Times New Roman"/>
+          <w:color w:val="D4D4D4"/>
+          <w:sz w:val="21"/>
+          <w:szCs w:val="21"/>
+        </w:rPr>
+        <w:t>.</w:t>
+      </w:r>
+      <w:r>
+        <w:rPr>
+          <w:rFonts w:ascii="Consolas" w:eastAsia="Times New Roman" w:hAnsi="Consolas" w:cs="Times New Roman"/>
+          <w:color w:val="9CDCFE"/>
+          <w:sz w:val="21"/>
+          <w:szCs w:val="21"/>
+        </w:rPr>
+        <w:t>counter</w:t>
+      </w:r>
+      <w:r>
+        <w:rPr>
+          <w:rFonts w:ascii="Consolas" w:eastAsia="Times New Roman" w:hAnsi="Consolas" w:cs="Times New Roman"/>
+          <w:color w:val="D4D4D4"/>
+          <w:sz w:val="21"/>
+          <w:szCs w:val="21"/>
+        </w:rPr>
+        <w:t>);</w:t>
+      </w:r>
+    </w:p>
+    <w:p>
+      <w:r>
+        <w:t>useSelector automatically subscribes the component to the store. Changes to the redux store will cause the component to re-render.</w:t>
+      </w:r>
+      <w:r>
+        <w:t xml:space="preserve"> When the component is unmount, it is unsubscribed from the store as well.</w:t>
+      </w:r>
+    </w:p>
+    <w:p>
+      <w:pPr>
+        <w:pStyle w:val="Heading1"/>
+      </w:pPr>
+      <w:bookmarkStart w:id="55" w:name="_Toc96516355"/>
+      <w:r>
+        <w:t>Authentication</w:t>
+      </w:r>
+      <w:bookmarkEnd w:id="55"/>
+    </w:p>
+    <w:p>
+      <w:r>
+        <w:t>Server side sessions: Store unique identifier on server, send same identifier to client. Client sends identifier along with requests to protect</w:t>
+      </w:r>
+      <w:r>
+        <w:t>e</w:t>
+      </w:r>
+      <w:r>
+        <w:t>d</w:t>
+      </w:r>
+      <w:r>
+        <w:t xml:space="preserve"> resources.</w:t>
+      </w:r>
+    </w:p>
+    <w:p>
+      <w:r>
+        <w:t xml:space="preserve">Authentication Tokens: </w:t>
+      </w:r>
+      <w:r>
+        <w:t>Create, but not store, permission token on server, send token to client.</w:t>
+      </w:r>
+      <w:r>
+        <w:t xml:space="preserve"> Client sends token along with requests to protected resources.</w:t>
+      </w:r>
+    </w:p>
+    <w:p>
+      <w:pPr>
+        <w:pStyle w:val="Heading1"/>
+      </w:pPr>
+      <w:bookmarkStart w:id="56" w:name="_Toc96516356"/>
+      <w:r>
+        <w:t>Deploying React Apps</w:t>
+      </w:r>
+      <w:bookmarkEnd w:id="56"/>
+    </w:p>
+    <w:p>
+      <w:r>
+        <w:t>Steps and Pitfalls</w:t>
+      </w:r>
+    </w:p>
+    <w:p>
+      <w:r>
+        <w:t>Server side routing vs client side routing</w:t>
+      </w:r>
+    </w:p>
+    <w:p>
+      <w:pPr>
+        <w:pStyle w:val="Heading1"/>
+      </w:pPr>
+      <w:bookmarkStart w:id="57" w:name="_Toc96516357"/>
+      <w:r>
+        <w:t>Testing React Applications</w:t>
+      </w:r>
+      <w:bookmarkEnd w:id="57"/>
+    </w:p>
+    <w:p>
+      <w:r>
+        <w:t>Manual testing vs Automatic testing</w:t>
+      </w:r>
+    </w:p>
+    <w:p>
+      <w:pPr>
+        <w:pStyle w:val="Heading2"/>
+      </w:pPr>
+      <w:r>
+        <w:t>Unit Tests</w:t>
+      </w:r>
+    </w:p>
+    <w:p>
+      <w:r>
+        <w:t>Test the individual building blocks (functions, components) in isolation. The most common.</w:t>
+      </w:r>
+    </w:p>
+    <w:p>
+      <w:pPr>
+        <w:pStyle w:val="Heading2"/>
+      </w:pPr>
+      <w:r>
+        <w:t>Integration Tests</w:t>
+      </w:r>
+    </w:p>
+    <w:p>
+      <w:r>
+        <w:t>Test the combination of multiple building blocks.</w:t>
+      </w:r>
+    </w:p>
+    <w:p>
+      <w:pPr>
+        <w:pStyle w:val="Heading2"/>
+      </w:pPr>
+      <w:r>
+        <w:t>End to End Tests</w:t>
+      </w:r>
+    </w:p>
+    <w:p>
+      <w:r>
+        <w:t>Test entire workflows, entire scenarios in your app as the user would experience them.</w:t>
+      </w:r>
+    </w:p>
+    <w:p>
+      <w:pPr>
+        <w:pStyle w:val="Heading2"/>
+      </w:pPr>
+      <w:r>
+        <w:lastRenderedPageBreak/>
+        <w:t xml:space="preserve">Jest </w:t>
+      </w:r>
+    </w:p>
+    <w:p>
+      <w:r>
+        <w:t>Is a tool for running the tests and asserting the result.</w:t>
+      </w:r>
+    </w:p>
+    <w:p>
+      <w:r>
+        <w:t>For simulating the react app, we use the React Testing Library.</w:t>
+      </w:r>
+    </w:p>
+    <w:p>
+      <w:r>
+        <w:t>Both come installed when creating a app with the create-react-app</w:t>
+      </w:r>
+    </w:p>
+    <w:p/>
+    <w:p>
+      <w:r>
+        <w:t>We can group tests in test suites, using the describe function.</w:t>
+      </w:r>
+    </w:p>
+    <w:p>
+      <w:pPr>
+        <w:shd w:val="clear" w:color="auto" w:fill="1E1E1E"/>
+        <w:spacing w:after="0" w:line="285" w:lineRule="atLeast"/>
+        <w:rPr>
+          <w:rFonts w:ascii="Consolas" w:eastAsia="Times New Roman" w:hAnsi="Consolas" w:cs="Times New Roman"/>
+          <w:color w:val="D4D4D4"/>
+          <w:sz w:val="21"/>
+          <w:szCs w:val="21"/>
+        </w:rPr>
+      </w:pPr>
+      <w:r>
+        <w:rPr>
+          <w:rFonts w:ascii="Consolas" w:eastAsia="Times New Roman" w:hAnsi="Consolas" w:cs="Times New Roman"/>
+          <w:color w:val="DCDCAA"/>
+          <w:sz w:val="21"/>
+          <w:szCs w:val="21"/>
+        </w:rPr>
+        <w:t>describe</w:t>
+      </w:r>
+      <w:r>
+        <w:rPr>
+          <w:rFonts w:ascii="Consolas" w:eastAsia="Times New Roman" w:hAnsi="Consolas" w:cs="Times New Roman"/>
+          <w:color w:val="D4D4D4"/>
+          <w:sz w:val="21"/>
+          <w:szCs w:val="21"/>
+        </w:rPr>
+        <w:t>(</w:t>
+      </w:r>
+      <w:r>
+        <w:rPr>
+          <w:rFonts w:ascii="Consolas" w:eastAsia="Times New Roman" w:hAnsi="Consolas" w:cs="Times New Roman"/>
+          <w:color w:val="CE9178"/>
+          <w:sz w:val="21"/>
+          <w:szCs w:val="21"/>
+        </w:rPr>
+        <w:t>"Greeting component"</w:t>
+      </w:r>
+      <w:r>
+        <w:rPr>
+          <w:rFonts w:ascii="Consolas" w:eastAsia="Times New Roman" w:hAnsi="Consolas" w:cs="Times New Roman"/>
+          <w:color w:val="D4D4D4"/>
+          <w:sz w:val="21"/>
+          <w:szCs w:val="21"/>
+        </w:rPr>
+        <w:t xml:space="preserve">, () </w:t>
+      </w:r>
+      <w:r>
+        <w:rPr>
+          <w:rFonts w:ascii="Consolas" w:eastAsia="Times New Roman" w:hAnsi="Consolas" w:cs="Times New Roman"/>
+          <w:color w:val="569CD6"/>
+          <w:sz w:val="21"/>
+          <w:szCs w:val="21"/>
+        </w:rPr>
+        <w:t>=&gt;</w:t>
+      </w:r>
+      <w:r>
+        <w:rPr>
+          <w:rFonts w:ascii="Consolas" w:eastAsia="Times New Roman" w:hAnsi="Consolas" w:cs="Times New Roman"/>
+          <w:color w:val="D4D4D4"/>
+          <w:sz w:val="21"/>
+          <w:szCs w:val="21"/>
+        </w:rPr>
+        <w:t xml:space="preserve"> {</w:t>
+      </w:r>
+    </w:p>
+    <w:p>
+      <w:pPr>
+        <w:shd w:val="clear" w:color="auto" w:fill="1E1E1E"/>
+        <w:spacing w:after="0" w:line="285" w:lineRule="atLeast"/>
+        <w:rPr>
+          <w:rFonts w:ascii="Consolas" w:eastAsia="Times New Roman" w:hAnsi="Consolas" w:cs="Times New Roman"/>
+          <w:color w:val="D4D4D4"/>
+          <w:sz w:val="21"/>
+          <w:szCs w:val="21"/>
+        </w:rPr>
+      </w:pPr>
+      <w:r>
+        <w:rPr>
+          <w:rFonts w:ascii="Consolas" w:eastAsia="Times New Roman" w:hAnsi="Consolas" w:cs="Times New Roman"/>
+          <w:color w:val="D4D4D4"/>
+          <w:sz w:val="21"/>
+          <w:szCs w:val="21"/>
+        </w:rPr>
+        <w:t xml:space="preserve">  </w:t>
+      </w:r>
+      <w:r>
+        <w:rPr>
+          <w:rFonts w:ascii="Consolas" w:eastAsia="Times New Roman" w:hAnsi="Consolas" w:cs="Times New Roman"/>
+          <w:color w:val="DCDCAA"/>
+          <w:sz w:val="21"/>
+          <w:szCs w:val="21"/>
+        </w:rPr>
+        <w:t>test</w:t>
+      </w:r>
+      <w:r>
+        <w:rPr>
+          <w:rFonts w:ascii="Consolas" w:eastAsia="Times New Roman" w:hAnsi="Consolas" w:cs="Times New Roman"/>
+          <w:color w:val="D4D4D4"/>
+          <w:sz w:val="21"/>
+          <w:szCs w:val="21"/>
+        </w:rPr>
+        <w:t>(</w:t>
+      </w:r>
+      <w:r>
+        <w:rPr>
+          <w:rFonts w:ascii="Consolas" w:eastAsia="Times New Roman" w:hAnsi="Consolas" w:cs="Times New Roman"/>
+          <w:color w:val="CE9178"/>
+          <w:sz w:val="21"/>
+          <w:szCs w:val="21"/>
+        </w:rPr>
+        <w:t>"Greeting text test"</w:t>
+      </w:r>
+      <w:r>
+        <w:rPr>
+          <w:rFonts w:ascii="Consolas" w:eastAsia="Times New Roman" w:hAnsi="Consolas" w:cs="Times New Roman"/>
+          <w:color w:val="D4D4D4"/>
+          <w:sz w:val="21"/>
+          <w:szCs w:val="21"/>
+        </w:rPr>
+        <w:t xml:space="preserve">, () </w:t>
+      </w:r>
+      <w:r>
+        <w:rPr>
+          <w:rFonts w:ascii="Consolas" w:eastAsia="Times New Roman" w:hAnsi="Consolas" w:cs="Times New Roman"/>
+          <w:color w:val="569CD6"/>
+          <w:sz w:val="21"/>
+          <w:szCs w:val="21"/>
+        </w:rPr>
+        <w:t>=&gt;</w:t>
+      </w:r>
+      <w:r>
+        <w:rPr>
+          <w:rFonts w:ascii="Consolas" w:eastAsia="Times New Roman" w:hAnsi="Consolas" w:cs="Times New Roman"/>
+          <w:color w:val="D4D4D4"/>
+          <w:sz w:val="21"/>
+          <w:szCs w:val="21"/>
+        </w:rPr>
+        <w:t xml:space="preserve"> {</w:t>
+      </w:r>
+    </w:p>
+    <w:p>
+      <w:pPr>
+        <w:shd w:val="clear" w:color="auto" w:fill="1E1E1E"/>
+        <w:spacing w:after="0" w:line="285" w:lineRule="atLeast"/>
+        <w:rPr>
+          <w:rFonts w:ascii="Consolas" w:eastAsia="Times New Roman" w:hAnsi="Consolas" w:cs="Times New Roman"/>
+          <w:color w:val="D4D4D4"/>
+          <w:sz w:val="21"/>
+          <w:szCs w:val="21"/>
+        </w:rPr>
+      </w:pPr>
+      <w:r>
+        <w:rPr>
+          <w:rFonts w:ascii="Consolas" w:eastAsia="Times New Roman" w:hAnsi="Consolas" w:cs="Times New Roman"/>
+          <w:color w:val="D4D4D4"/>
+          <w:sz w:val="21"/>
+          <w:szCs w:val="21"/>
+        </w:rPr>
+        <w:t xml:space="preserve">    </w:t>
+      </w:r>
+      <w:r>
+        <w:rPr>
+          <w:rFonts w:ascii="Consolas" w:eastAsia="Times New Roman" w:hAnsi="Consolas" w:cs="Times New Roman"/>
+          <w:color w:val="6A9955"/>
+          <w:sz w:val="21"/>
+          <w:szCs w:val="21"/>
+        </w:rPr>
+        <w:t>// Arrange</w:t>
+      </w:r>
+    </w:p>
+    <w:p>
+      <w:pPr>
+        <w:shd w:val="clear" w:color="auto" w:fill="1E1E1E"/>
+        <w:spacing w:after="0" w:line="285" w:lineRule="atLeast"/>
+        <w:rPr>
+          <w:rFonts w:ascii="Consolas" w:eastAsia="Times New Roman" w:hAnsi="Consolas" w:cs="Times New Roman"/>
+          <w:color w:val="D4D4D4"/>
+          <w:sz w:val="21"/>
+          <w:szCs w:val="21"/>
+        </w:rPr>
+      </w:pPr>
+      <w:r>
+        <w:rPr>
+          <w:rFonts w:ascii="Consolas" w:eastAsia="Times New Roman" w:hAnsi="Consolas" w:cs="Times New Roman"/>
+          <w:color w:val="D4D4D4"/>
+          <w:sz w:val="21"/>
+          <w:szCs w:val="21"/>
+        </w:rPr>
+        <w:t xml:space="preserve">    </w:t>
+      </w:r>
+      <w:r>
+        <w:rPr>
+          <w:rFonts w:ascii="Consolas" w:eastAsia="Times New Roman" w:hAnsi="Consolas" w:cs="Times New Roman"/>
+          <w:color w:val="DCDCAA"/>
+          <w:sz w:val="21"/>
+          <w:szCs w:val="21"/>
+        </w:rPr>
+        <w:t>render</w:t>
+      </w:r>
+      <w:r>
+        <w:rPr>
+          <w:rFonts w:ascii="Consolas" w:eastAsia="Times New Roman" w:hAnsi="Consolas" w:cs="Times New Roman"/>
+          <w:color w:val="D4D4D4"/>
+          <w:sz w:val="21"/>
+          <w:szCs w:val="21"/>
+        </w:rPr>
+        <w:t>(</w:t>
+      </w:r>
+      <w:r>
+        <w:rPr>
+          <w:rFonts w:ascii="Consolas" w:eastAsia="Times New Roman" w:hAnsi="Consolas" w:cs="Times New Roman"/>
+          <w:color w:val="808080"/>
+          <w:sz w:val="21"/>
+          <w:szCs w:val="21"/>
+        </w:rPr>
+        <w:t>&lt;</w:t>
+      </w:r>
+      <w:r>
+        <w:rPr>
+          <w:rFonts w:ascii="Consolas" w:eastAsia="Times New Roman" w:hAnsi="Consolas" w:cs="Times New Roman"/>
+          <w:color w:val="4EC9B0"/>
+          <w:sz w:val="21"/>
+          <w:szCs w:val="21"/>
+        </w:rPr>
+        <w:t>Greeting</w:t>
+      </w:r>
+      <w:r>
+        <w:rPr>
+          <w:rFonts w:ascii="Consolas" w:eastAsia="Times New Roman" w:hAnsi="Consolas" w:cs="Times New Roman"/>
+          <w:color w:val="D4D4D4"/>
+          <w:sz w:val="21"/>
+          <w:szCs w:val="21"/>
+        </w:rPr>
+        <w:t xml:space="preserve"> </w:t>
+      </w:r>
+      <w:r>
+        <w:rPr>
+          <w:rFonts w:ascii="Consolas" w:eastAsia="Times New Roman" w:hAnsi="Consolas" w:cs="Times New Roman"/>
+          <w:color w:val="808080"/>
+          <w:sz w:val="21"/>
+          <w:szCs w:val="21"/>
+        </w:rPr>
+        <w:t>/&gt;</w:t>
+      </w:r>
+      <w:r>
+        <w:rPr>
+          <w:rFonts w:ascii="Consolas" w:eastAsia="Times New Roman" w:hAnsi="Consolas" w:cs="Times New Roman"/>
+          <w:color w:val="D4D4D4"/>
+          <w:sz w:val="21"/>
+          <w:szCs w:val="21"/>
+        </w:rPr>
+        <w:t>);</w:t>
+      </w:r>
+    </w:p>
+    <w:p>
+      <w:pPr>
+        <w:shd w:val="clear" w:color="auto" w:fill="1E1E1E"/>
+        <w:spacing w:after="0" w:line="285" w:lineRule="atLeast"/>
+        <w:rPr>
+          <w:rFonts w:ascii="Consolas" w:eastAsia="Times New Roman" w:hAnsi="Consolas" w:cs="Times New Roman"/>
+          <w:color w:val="D4D4D4"/>
+          <w:sz w:val="21"/>
+          <w:szCs w:val="21"/>
+        </w:rPr>
+      </w:pPr>
+      <w:r>
+        <w:rPr>
+          <w:rFonts w:ascii="Consolas" w:eastAsia="Times New Roman" w:hAnsi="Consolas" w:cs="Times New Roman"/>
+          <w:color w:val="D4D4D4"/>
+          <w:sz w:val="21"/>
+          <w:szCs w:val="21"/>
+        </w:rPr>
+        <w:t xml:space="preserve">    </w:t>
+      </w:r>
+      <w:r>
+        <w:rPr>
+          <w:rFonts w:ascii="Consolas" w:eastAsia="Times New Roman" w:hAnsi="Consolas" w:cs="Times New Roman"/>
+          <w:color w:val="6A9955"/>
+          <w:sz w:val="21"/>
+          <w:szCs w:val="21"/>
+        </w:rPr>
+        <w:t>// Act</w:t>
+      </w:r>
+    </w:p>
+    <w:p>
+      <w:pPr>
+        <w:shd w:val="clear" w:color="auto" w:fill="1E1E1E"/>
+        <w:spacing w:after="0" w:line="285" w:lineRule="atLeast"/>
+        <w:rPr>
+          <w:rFonts w:ascii="Consolas" w:eastAsia="Times New Roman" w:hAnsi="Consolas" w:cs="Times New Roman"/>
+          <w:color w:val="D4D4D4"/>
+          <w:sz w:val="21"/>
+          <w:szCs w:val="21"/>
+        </w:rPr>
+      </w:pPr>
+      <w:r>
+        <w:rPr>
+          <w:rFonts w:ascii="Consolas" w:eastAsia="Times New Roman" w:hAnsi="Consolas" w:cs="Times New Roman"/>
+          <w:color w:val="D4D4D4"/>
+          <w:sz w:val="21"/>
+          <w:szCs w:val="21"/>
+        </w:rPr>
+        <w:t xml:space="preserve">    </w:t>
+      </w:r>
+    </w:p>
+    <w:p>
+      <w:pPr>
+        <w:shd w:val="clear" w:color="auto" w:fill="1E1E1E"/>
+        <w:spacing w:after="0" w:line="285" w:lineRule="atLeast"/>
+        <w:rPr>
+          <w:rFonts w:ascii="Consolas" w:eastAsia="Times New Roman" w:hAnsi="Consolas" w:cs="Times New Roman"/>
+          <w:color w:val="D4D4D4"/>
+          <w:sz w:val="21"/>
+          <w:szCs w:val="21"/>
+        </w:rPr>
+      </w:pPr>
+      <w:r>
+        <w:rPr>
+          <w:rFonts w:ascii="Consolas" w:eastAsia="Times New Roman" w:hAnsi="Consolas" w:cs="Times New Roman"/>
+          <w:color w:val="D4D4D4"/>
+          <w:sz w:val="21"/>
+          <w:szCs w:val="21"/>
+        </w:rPr>
+        <w:t xml:space="preserve">    </w:t>
+      </w:r>
+      <w:r>
+        <w:rPr>
+          <w:rFonts w:ascii="Consolas" w:eastAsia="Times New Roman" w:hAnsi="Consolas" w:cs="Times New Roman"/>
+          <w:color w:val="6A9955"/>
+          <w:sz w:val="21"/>
+          <w:szCs w:val="21"/>
+        </w:rPr>
+        <w:t>// Assert</w:t>
+      </w:r>
+    </w:p>
+    <w:p>
+      <w:pPr>
+        <w:shd w:val="clear" w:color="auto" w:fill="1E1E1E"/>
+        <w:spacing w:after="0" w:line="285" w:lineRule="atLeast"/>
+        <w:rPr>
+          <w:rFonts w:ascii="Consolas" w:eastAsia="Times New Roman" w:hAnsi="Consolas" w:cs="Times New Roman"/>
+          <w:color w:val="D4D4D4"/>
+          <w:sz w:val="21"/>
+          <w:szCs w:val="21"/>
+        </w:rPr>
+      </w:pPr>
+      <w:r>
+        <w:rPr>
+          <w:rFonts w:ascii="Consolas" w:eastAsia="Times New Roman" w:hAnsi="Consolas" w:cs="Times New Roman"/>
+          <w:color w:val="D4D4D4"/>
+          <w:sz w:val="21"/>
+          <w:szCs w:val="21"/>
+        </w:rPr>
+        <w:t xml:space="preserve">    </w:t>
+      </w:r>
+      <w:r>
+        <w:rPr>
+          <w:rFonts w:ascii="Consolas" w:eastAsia="Times New Roman" w:hAnsi="Consolas" w:cs="Times New Roman"/>
+          <w:color w:val="569CD6"/>
+          <w:sz w:val="21"/>
+          <w:szCs w:val="21"/>
+        </w:rPr>
+        <w:t>const</w:t>
+      </w:r>
+      <w:r>
+        <w:rPr>
+          <w:rFonts w:ascii="Consolas" w:eastAsia="Times New Roman" w:hAnsi="Consolas" w:cs="Times New Roman"/>
+          <w:color w:val="D4D4D4"/>
+          <w:sz w:val="21"/>
+          <w:szCs w:val="21"/>
+        </w:rPr>
+        <w:t xml:space="preserve"> </w:t>
+      </w:r>
+      <w:r>
+        <w:rPr>
+          <w:rFonts w:ascii="Consolas" w:eastAsia="Times New Roman" w:hAnsi="Consolas" w:cs="Times New Roman"/>
+          <w:color w:val="4FC1FF"/>
+          <w:sz w:val="21"/>
+          <w:szCs w:val="21"/>
+        </w:rPr>
+        <w:t>linkElement</w:t>
+      </w:r>
+      <w:r>
+        <w:rPr>
+          <w:rFonts w:ascii="Consolas" w:eastAsia="Times New Roman" w:hAnsi="Consolas" w:cs="Times New Roman"/>
+          <w:color w:val="D4D4D4"/>
+          <w:sz w:val="21"/>
+          <w:szCs w:val="21"/>
+        </w:rPr>
+        <w:t xml:space="preserve"> = </w:t>
+      </w:r>
+      <w:r>
+        <w:rPr>
+          <w:rFonts w:ascii="Consolas" w:eastAsia="Times New Roman" w:hAnsi="Consolas" w:cs="Times New Roman"/>
+          <w:color w:val="4FC1FF"/>
+          <w:sz w:val="21"/>
+          <w:szCs w:val="21"/>
+        </w:rPr>
+        <w:t>screen</w:t>
+      </w:r>
+      <w:r>
+        <w:rPr>
+          <w:rFonts w:ascii="Consolas" w:eastAsia="Times New Roman" w:hAnsi="Consolas" w:cs="Times New Roman"/>
+          <w:color w:val="D4D4D4"/>
+          <w:sz w:val="21"/>
+          <w:szCs w:val="21"/>
+        </w:rPr>
+        <w:t>.</w:t>
+      </w:r>
+      <w:r>
+        <w:rPr>
+          <w:rFonts w:ascii="Consolas" w:eastAsia="Times New Roman" w:hAnsi="Consolas" w:cs="Times New Roman"/>
+          <w:color w:val="DCDCAA"/>
+          <w:sz w:val="21"/>
+          <w:szCs w:val="21"/>
+        </w:rPr>
+        <w:t>getByText</w:t>
+      </w:r>
+      <w:r>
+        <w:rPr>
+          <w:rFonts w:ascii="Consolas" w:eastAsia="Times New Roman" w:hAnsi="Consolas" w:cs="Times New Roman"/>
+          <w:color w:val="D4D4D4"/>
+          <w:sz w:val="21"/>
+          <w:szCs w:val="21"/>
+        </w:rPr>
+        <w:t>(</w:t>
+      </w:r>
+      <w:r>
+        <w:rPr>
+          <w:rFonts w:ascii="Consolas" w:eastAsia="Times New Roman" w:hAnsi="Consolas" w:cs="Times New Roman"/>
+          <w:color w:val="D16969"/>
+          <w:sz w:val="21"/>
+          <w:szCs w:val="21"/>
+        </w:rPr>
+        <w:t>/hello world/</w:t>
+      </w:r>
+      <w:r>
+        <w:rPr>
+          <w:rFonts w:ascii="Consolas" w:eastAsia="Times New Roman" w:hAnsi="Consolas" w:cs="Times New Roman"/>
+          <w:color w:val="569CD6"/>
+          <w:sz w:val="21"/>
+          <w:szCs w:val="21"/>
+        </w:rPr>
+        <w:t>i</w:t>
+      </w:r>
+      <w:r>
+        <w:rPr>
+          <w:rFonts w:ascii="Consolas" w:eastAsia="Times New Roman" w:hAnsi="Consolas" w:cs="Times New Roman"/>
+          <w:color w:val="D4D4D4"/>
+          <w:sz w:val="21"/>
+          <w:szCs w:val="21"/>
+        </w:rPr>
+        <w:t>);</w:t>
+      </w:r>
+    </w:p>
+    <w:p>
+      <w:pPr>
+        <w:shd w:val="clear" w:color="auto" w:fill="1E1E1E"/>
+        <w:spacing w:after="0" w:line="285" w:lineRule="atLeast"/>
+        <w:rPr>
+          <w:rFonts w:ascii="Consolas" w:eastAsia="Times New Roman" w:hAnsi="Consolas" w:cs="Times New Roman"/>
+          <w:color w:val="D4D4D4"/>
+          <w:sz w:val="21"/>
+          <w:szCs w:val="21"/>
+        </w:rPr>
+      </w:pPr>
+      <w:r>
+        <w:rPr>
+          <w:rFonts w:ascii="Consolas" w:eastAsia="Times New Roman" w:hAnsi="Consolas" w:cs="Times New Roman"/>
+          <w:color w:val="D4D4D4"/>
+          <w:sz w:val="21"/>
+          <w:szCs w:val="21"/>
+        </w:rPr>
+        <w:t xml:space="preserve">    </w:t>
+      </w:r>
+      <w:r>
+        <w:rPr>
+          <w:rFonts w:ascii="Consolas" w:eastAsia="Times New Roman" w:hAnsi="Consolas" w:cs="Times New Roman"/>
+          <w:color w:val="569CD6"/>
+          <w:sz w:val="21"/>
+          <w:szCs w:val="21"/>
+        </w:rPr>
+        <w:t>const</w:t>
+      </w:r>
+      <w:r>
+        <w:rPr>
+          <w:rFonts w:ascii="Consolas" w:eastAsia="Times New Roman" w:hAnsi="Consolas" w:cs="Times New Roman"/>
+          <w:color w:val="D4D4D4"/>
+          <w:sz w:val="21"/>
+          <w:szCs w:val="21"/>
+        </w:rPr>
+        <w:t xml:space="preserve"> </w:t>
+      </w:r>
+      <w:r>
+        <w:rPr>
+          <w:rFonts w:ascii="Consolas" w:eastAsia="Times New Roman" w:hAnsi="Consolas" w:cs="Times New Roman"/>
+          <w:color w:val="4FC1FF"/>
+          <w:sz w:val="21"/>
+          <w:szCs w:val="21"/>
+        </w:rPr>
+        <w:t>linkElement2</w:t>
+      </w:r>
+      <w:r>
+        <w:rPr>
+          <w:rFonts w:ascii="Consolas" w:eastAsia="Times New Roman" w:hAnsi="Consolas" w:cs="Times New Roman"/>
+          <w:color w:val="D4D4D4"/>
+          <w:sz w:val="21"/>
+          <w:szCs w:val="21"/>
+        </w:rPr>
+        <w:t xml:space="preserve"> = </w:t>
+      </w:r>
+      <w:r>
+        <w:rPr>
+          <w:rFonts w:ascii="Consolas" w:eastAsia="Times New Roman" w:hAnsi="Consolas" w:cs="Times New Roman"/>
+          <w:color w:val="4FC1FF"/>
+          <w:sz w:val="21"/>
+          <w:szCs w:val="21"/>
+        </w:rPr>
+        <w:t>screen</w:t>
+      </w:r>
+      <w:r>
+        <w:rPr>
+          <w:rFonts w:ascii="Consolas" w:eastAsia="Times New Roman" w:hAnsi="Consolas" w:cs="Times New Roman"/>
+          <w:color w:val="D4D4D4"/>
+          <w:sz w:val="21"/>
+          <w:szCs w:val="21"/>
+        </w:rPr>
+        <w:t>.</w:t>
+      </w:r>
+      <w:r>
+        <w:rPr>
+          <w:rFonts w:ascii="Consolas" w:eastAsia="Times New Roman" w:hAnsi="Consolas" w:cs="Times New Roman"/>
+          <w:color w:val="DCDCAA"/>
+          <w:sz w:val="21"/>
+          <w:szCs w:val="21"/>
+        </w:rPr>
+        <w:t>getByText</w:t>
+      </w:r>
+      <w:r>
+        <w:rPr>
+          <w:rFonts w:ascii="Consolas" w:eastAsia="Times New Roman" w:hAnsi="Consolas" w:cs="Times New Roman"/>
+          <w:color w:val="D4D4D4"/>
+          <w:sz w:val="21"/>
+          <w:szCs w:val="21"/>
+        </w:rPr>
+        <w:t>(</w:t>
+      </w:r>
+      <w:r>
+        <w:rPr>
+          <w:rFonts w:ascii="Consolas" w:eastAsia="Times New Roman" w:hAnsi="Consolas" w:cs="Times New Roman"/>
+          <w:color w:val="CE9178"/>
+          <w:sz w:val="21"/>
+          <w:szCs w:val="21"/>
+        </w:rPr>
+        <w:t>"Hello World"</w:t>
+      </w:r>
+      <w:r>
+        <w:rPr>
+          <w:rFonts w:ascii="Consolas" w:eastAsia="Times New Roman" w:hAnsi="Consolas" w:cs="Times New Roman"/>
+          <w:color w:val="D4D4D4"/>
+          <w:sz w:val="21"/>
+          <w:szCs w:val="21"/>
+        </w:rPr>
+        <w:t xml:space="preserve">, { </w:t>
+      </w:r>
+      <w:r>
+        <w:rPr>
+          <w:rFonts w:ascii="Consolas" w:eastAsia="Times New Roman" w:hAnsi="Consolas" w:cs="Times New Roman"/>
+          <w:color w:val="9CDCFE"/>
+          <w:sz w:val="21"/>
+          <w:szCs w:val="21"/>
+        </w:rPr>
+        <w:t>exact:</w:t>
+      </w:r>
+      <w:r>
+        <w:rPr>
+          <w:rFonts w:ascii="Consolas" w:eastAsia="Times New Roman" w:hAnsi="Consolas" w:cs="Times New Roman"/>
+          <w:color w:val="D4D4D4"/>
+          <w:sz w:val="21"/>
+          <w:szCs w:val="21"/>
+        </w:rPr>
+        <w:t xml:space="preserve"> </w:t>
+      </w:r>
+      <w:r>
+        <w:rPr>
+          <w:rFonts w:ascii="Consolas" w:eastAsia="Times New Roman" w:hAnsi="Consolas" w:cs="Times New Roman"/>
+          <w:color w:val="569CD6"/>
+          <w:sz w:val="21"/>
+          <w:szCs w:val="21"/>
+        </w:rPr>
+        <w:t>false</w:t>
+      </w:r>
+      <w:r>
+        <w:rPr>
+          <w:rFonts w:ascii="Consolas" w:eastAsia="Times New Roman" w:hAnsi="Consolas" w:cs="Times New Roman"/>
+          <w:color w:val="D4D4D4"/>
+          <w:sz w:val="21"/>
+          <w:szCs w:val="21"/>
+        </w:rPr>
+        <w:t xml:space="preserve"> });</w:t>
+      </w:r>
+    </w:p>
+    <w:p>
+      <w:pPr>
+        <w:shd w:val="clear" w:color="auto" w:fill="1E1E1E"/>
+        <w:spacing w:after="0" w:line="285" w:lineRule="atLeast"/>
+        <w:rPr>
+          <w:rFonts w:ascii="Consolas" w:eastAsia="Times New Roman" w:hAnsi="Consolas" w:cs="Times New Roman"/>
+          <w:color w:val="D4D4D4"/>
+          <w:sz w:val="21"/>
+          <w:szCs w:val="21"/>
+        </w:rPr>
+      </w:pPr>
+      <w:r>
+        <w:rPr>
+          <w:rFonts w:ascii="Consolas" w:eastAsia="Times New Roman" w:hAnsi="Consolas" w:cs="Times New Roman"/>
+          <w:color w:val="D4D4D4"/>
+          <w:sz w:val="21"/>
+          <w:szCs w:val="21"/>
+        </w:rPr>
+        <w:t xml:space="preserve">    </w:t>
+      </w:r>
+      <w:r>
+        <w:rPr>
+          <w:rFonts w:ascii="Consolas" w:eastAsia="Times New Roman" w:hAnsi="Consolas" w:cs="Times New Roman"/>
+          <w:color w:val="DCDCAA"/>
+          <w:sz w:val="21"/>
+          <w:szCs w:val="21"/>
+        </w:rPr>
+        <w:t>expect</w:t>
+      </w:r>
+      <w:r>
+        <w:rPr>
+          <w:rFonts w:ascii="Consolas" w:eastAsia="Times New Roman" w:hAnsi="Consolas" w:cs="Times New Roman"/>
+          <w:color w:val="D4D4D4"/>
+          <w:sz w:val="21"/>
+          <w:szCs w:val="21"/>
+        </w:rPr>
+        <w:t>(</w:t>
+      </w:r>
+      <w:r>
+        <w:rPr>
+          <w:rFonts w:ascii="Consolas" w:eastAsia="Times New Roman" w:hAnsi="Consolas" w:cs="Times New Roman"/>
+          <w:color w:val="4FC1FF"/>
+          <w:sz w:val="21"/>
+          <w:szCs w:val="21"/>
+        </w:rPr>
+        <w:t>linkElement</w:t>
+      </w:r>
+      <w:r>
+        <w:rPr>
+          <w:rFonts w:ascii="Consolas" w:eastAsia="Times New Roman" w:hAnsi="Consolas" w:cs="Times New Roman"/>
+          <w:color w:val="D4D4D4"/>
+          <w:sz w:val="21"/>
+          <w:szCs w:val="21"/>
+        </w:rPr>
+        <w:t>).</w:t>
+      </w:r>
+      <w:r>
+        <w:rPr>
+          <w:rFonts w:ascii="Consolas" w:eastAsia="Times New Roman" w:hAnsi="Consolas" w:cs="Times New Roman"/>
+          <w:color w:val="DCDCAA"/>
+          <w:sz w:val="21"/>
+          <w:szCs w:val="21"/>
+        </w:rPr>
+        <w:t>toBeInTheDocument</w:t>
+      </w:r>
+      <w:r>
+        <w:rPr>
+          <w:rFonts w:ascii="Consolas" w:eastAsia="Times New Roman" w:hAnsi="Consolas" w:cs="Times New Roman"/>
+          <w:color w:val="D4D4D4"/>
+          <w:sz w:val="21"/>
+          <w:szCs w:val="21"/>
+        </w:rPr>
+        <w:t>();</w:t>
+      </w:r>
+    </w:p>
+    <w:p>
+      <w:pPr>
+        <w:shd w:val="clear" w:color="auto" w:fill="1E1E1E"/>
+        <w:spacing w:after="0" w:line="285" w:lineRule="atLeast"/>
+        <w:rPr>
+          <w:rFonts w:ascii="Consolas" w:eastAsia="Times New Roman" w:hAnsi="Consolas" w:cs="Times New Roman"/>
+          <w:color w:val="D4D4D4"/>
+          <w:sz w:val="21"/>
+          <w:szCs w:val="21"/>
+        </w:rPr>
+      </w:pPr>
+      <w:r>
+        <w:rPr>
+          <w:rFonts w:ascii="Consolas" w:eastAsia="Times New Roman" w:hAnsi="Consolas" w:cs="Times New Roman"/>
+          <w:color w:val="D4D4D4"/>
+          <w:sz w:val="21"/>
+          <w:szCs w:val="21"/>
+        </w:rPr>
+        <w:t>  });</w:t>
+      </w:r>
+    </w:p>
+    <w:p>
+      <w:pPr>
+        <w:shd w:val="clear" w:color="auto" w:fill="1E1E1E"/>
+        <w:spacing w:after="0" w:line="285" w:lineRule="atLeast"/>
+        <w:rPr>
+          <w:rFonts w:ascii="Consolas" w:eastAsia="Times New Roman" w:hAnsi="Consolas" w:cs="Times New Roman"/>
+          <w:color w:val="D4D4D4"/>
+          <w:sz w:val="21"/>
+          <w:szCs w:val="21"/>
+        </w:rPr>
+      </w:pPr>
+      <w:r>
+        <w:rPr>
+          <w:rFonts w:ascii="Consolas" w:eastAsia="Times New Roman" w:hAnsi="Consolas" w:cs="Times New Roman"/>
           <w:color w:val="D4D4D4"/>
           <w:sz w:val="21"/>
           <w:szCs w:val="21"/>
@@ -19295,6 +20592,7 @@
       </w:pPr>
       <w:bookmarkStart w:id="60" w:name="_Toc96516360"/>
       <w:r>
+        <w:lastRenderedPageBreak/>
         <w:t>File based routing</w:t>
       </w:r>
       <w:bookmarkEnd w:id="60"/>
@@ -19358,7 +20656,6 @@
     </w:p>
     <w:p>
       <w:r>
-        <w:lastRenderedPageBreak/>
         <w:t>In pages we have the file based routing.</w:t>
       </w:r>
     </w:p>

</xml_diff>

<commit_message>
Added Redux Toolkit example.
</commit_message>
<xml_diff>
--- a/React.docx
+++ b/React.docx
@@ -19652,6 +19652,12 @@
         <w:t xml:space="preserve"> When the component is unmount, it is unsubscribed from the store as well.</w:t>
       </w:r>
     </w:p>
+    <w:p/>
+    <w:p>
+      <w:r>
+        <w:t>YOU SHOULD NEVER MUTATE THE EXISTING STATE WHEN WORKING WITH REDUX. ALWAYS OVERWRITE IT WITH A BRAND NEW STATE.</w:t>
+      </w:r>
+    </w:p>
     <w:p>
       <w:pPr>
         <w:pStyle w:val="Heading1"/>
@@ -19753,6 +19759,7 @@
         <w:pStyle w:val="Heading2"/>
       </w:pPr>
       <w:r>
+        <w:lastRenderedPageBreak/>
         <w:t>End to End Tests</w:t>
       </w:r>
     </w:p>
@@ -19766,7 +19773,6 @@
         <w:pStyle w:val="Heading2"/>
       </w:pPr>
       <w:r>
-        <w:lastRenderedPageBreak/>
         <w:t xml:space="preserve">Jest </w:t>
       </w:r>
     </w:p>
@@ -20583,6 +20589,7 @@
     </w:p>
     <w:p>
       <w:r>
+        <w:lastRenderedPageBreak/>
         <w:t>Blending client side and server side: fetch data on the server and render finished pages</w:t>
       </w:r>
     </w:p>
@@ -20592,7 +20599,6 @@
       </w:pPr>
       <w:bookmarkStart w:id="60" w:name="_Toc96516360"/>
       <w:r>
-        <w:lastRenderedPageBreak/>
         <w:t>File based routing</w:t>
       </w:r>
       <w:bookmarkEnd w:id="60"/>

</xml_diff>